<commit_message>
:books: docs: Fazendo alterações no Artigo do Simpósio
</commit_message>
<xml_diff>
--- a/Documentacao/Documentação - 2024/Artigo-Comtur.docx
+++ b/Documentacao/Documentação - 2024/Artigo-Comtur.docx
@@ -47,6 +47,7 @@
           <w:iCs/>
           <w:sz w:val="24"/>
           <w:szCs w:val="24"/>
+          <w:lang w:val="en-US"/>
         </w:rPr>
       </w:pPr>
       <w:r>
@@ -56,452 +57,20 @@
           <w:iCs/>
           <w:sz w:val="24"/>
           <w:szCs w:val="24"/>
+          <w:lang w:val="en-US"/>
         </w:rPr>
         <w:t>DEVELOPMENT OF A WEBSITE AS A TOOL FOR TOURISTIC PROMOTION AND HERITAGE VALORIZATION FOR MUNICIPALITIES</w:t>
       </w:r>
-    </w:p>
-    <w:p>
-      <w:pPr>
-        <w:spacing w:after="0" w:line="240" w:lineRule="auto"/>
-        <w:jc w:val="center"/>
-        <w:rPr>
-          <w:rFonts w:ascii="Times New Roman" w:hAnsi="Times New Roman" w:cs="Times New Roman"/>
-          <w:i/>
-          <w:iCs/>
-          <w:sz w:val="24"/>
-          <w:szCs w:val="24"/>
-        </w:rPr>
-      </w:pPr>
-    </w:p>
-    <w:p>
-      <w:pPr>
-        <w:spacing w:after="0" w:line="240" w:lineRule="auto"/>
-        <w:jc w:val="center"/>
-        <w:rPr>
-          <w:rFonts w:ascii="Times New Roman" w:eastAsia="Times New Roman" w:hAnsi="Times New Roman" w:cs="Times New Roman"/>
-          <w:color w:val="000000" w:themeColor="text1"/>
-          <w:sz w:val="19"/>
-          <w:szCs w:val="19"/>
-        </w:rPr>
-      </w:pPr>
-      <w:r>
-        <w:rPr>
-          <w:rFonts w:ascii="Times New Roman" w:eastAsia="Times New Roman" w:hAnsi="Times New Roman" w:cs="Times New Roman"/>
-          <w:b/>
-          <w:bCs/>
-          <w:color w:val="000000" w:themeColor="text1"/>
-          <w:sz w:val="24"/>
-          <w:szCs w:val="24"/>
-        </w:rPr>
-        <w:t>Ana C. Conceição</w:t>
-      </w:r>
-      <w:r>
-        <w:rPr>
-          <w:rFonts w:ascii="Times New Roman" w:eastAsia="Times New Roman" w:hAnsi="Times New Roman" w:cs="Times New Roman"/>
-          <w:b/>
-          <w:bCs/>
-          <w:color w:val="000000" w:themeColor="text1"/>
-          <w:sz w:val="24"/>
-          <w:szCs w:val="24"/>
-          <w:vertAlign w:val="superscript"/>
-        </w:rPr>
-        <w:t>1</w:t>
-      </w:r>
-      <w:r>
-        <w:rPr>
-          <w:rFonts w:ascii="Times New Roman" w:eastAsia="Times New Roman" w:hAnsi="Times New Roman" w:cs="Times New Roman"/>
-          <w:b/>
-          <w:bCs/>
-          <w:color w:val="000000" w:themeColor="text1"/>
-          <w:sz w:val="24"/>
-          <w:szCs w:val="24"/>
-        </w:rPr>
-        <w:t>, Ana V. C. Pimenta</w:t>
-      </w:r>
-      <w:r>
-        <w:rPr>
-          <w:rFonts w:ascii="Times New Roman" w:eastAsia="Times New Roman" w:hAnsi="Times New Roman" w:cs="Times New Roman"/>
-          <w:b/>
-          <w:bCs/>
-          <w:color w:val="000000" w:themeColor="text1"/>
-          <w:sz w:val="24"/>
-          <w:szCs w:val="24"/>
-          <w:vertAlign w:val="superscript"/>
-        </w:rPr>
-        <w:t>2</w:t>
-      </w:r>
-      <w:r>
-        <w:rPr>
-          <w:rFonts w:ascii="Times New Roman" w:eastAsia="Times New Roman" w:hAnsi="Times New Roman" w:cs="Times New Roman"/>
-          <w:b/>
-          <w:bCs/>
-          <w:color w:val="000000" w:themeColor="text1"/>
-          <w:sz w:val="24"/>
-          <w:szCs w:val="24"/>
-        </w:rPr>
-        <w:t>, Gabriela C. Silva</w:t>
-      </w:r>
-      <w:r>
-        <w:rPr>
-          <w:rFonts w:ascii="Times New Roman" w:eastAsia="Times New Roman" w:hAnsi="Times New Roman" w:cs="Times New Roman"/>
-          <w:b/>
-          <w:bCs/>
-          <w:color w:val="000000" w:themeColor="text1"/>
-          <w:sz w:val="24"/>
-          <w:szCs w:val="24"/>
-          <w:vertAlign w:val="superscript"/>
-        </w:rPr>
-        <w:t>3</w:t>
-      </w:r>
-      <w:r>
-        <w:rPr>
-          <w:rFonts w:ascii="Times New Roman" w:eastAsia="Times New Roman" w:hAnsi="Times New Roman" w:cs="Times New Roman"/>
-          <w:b/>
-          <w:bCs/>
-          <w:color w:val="000000" w:themeColor="text1"/>
-          <w:sz w:val="24"/>
-          <w:szCs w:val="24"/>
-        </w:rPr>
-        <w:t xml:space="preserve">, </w:t>
-      </w:r>
-      <w:proofErr w:type="spellStart"/>
-      <w:r>
-        <w:rPr>
-          <w:rFonts w:ascii="Times New Roman" w:eastAsia="Times New Roman" w:hAnsi="Times New Roman" w:cs="Times New Roman"/>
-          <w:b/>
-          <w:bCs/>
-          <w:color w:val="000000" w:themeColor="text1"/>
-          <w:sz w:val="24"/>
-          <w:szCs w:val="24"/>
-        </w:rPr>
-        <w:t>Nabila</w:t>
-      </w:r>
-      <w:proofErr w:type="spellEnd"/>
-      <w:r>
-        <w:rPr>
-          <w:rFonts w:ascii="Times New Roman" w:eastAsia="Times New Roman" w:hAnsi="Times New Roman" w:cs="Times New Roman"/>
-          <w:b/>
-          <w:bCs/>
-          <w:color w:val="000000" w:themeColor="text1"/>
-          <w:sz w:val="24"/>
-          <w:szCs w:val="24"/>
-        </w:rPr>
-        <w:t xml:space="preserve"> E. S. Allah</w:t>
-      </w:r>
-      <w:r>
-        <w:rPr>
-          <w:rFonts w:ascii="Times New Roman" w:eastAsia="Times New Roman" w:hAnsi="Times New Roman" w:cs="Times New Roman"/>
-          <w:b/>
-          <w:bCs/>
-          <w:color w:val="000000" w:themeColor="text1"/>
-          <w:sz w:val="24"/>
-          <w:szCs w:val="24"/>
-          <w:vertAlign w:val="superscript"/>
-        </w:rPr>
-        <w:t>4</w:t>
-      </w:r>
-      <w:r>
-        <w:rPr>
-          <w:rFonts w:ascii="Times New Roman" w:eastAsia="Times New Roman" w:hAnsi="Times New Roman" w:cs="Times New Roman"/>
-          <w:b/>
-          <w:bCs/>
-          <w:color w:val="000000" w:themeColor="text1"/>
-          <w:sz w:val="24"/>
-          <w:szCs w:val="24"/>
-        </w:rPr>
-        <w:t xml:space="preserve">, </w:t>
-      </w:r>
-      <w:proofErr w:type="spellStart"/>
-      <w:r>
-        <w:rPr>
-          <w:rFonts w:ascii="Times New Roman" w:eastAsia="Times New Roman" w:hAnsi="Times New Roman" w:cs="Times New Roman"/>
-          <w:b/>
-          <w:bCs/>
-          <w:color w:val="000000" w:themeColor="text1"/>
-          <w:sz w:val="24"/>
-          <w:szCs w:val="24"/>
-        </w:rPr>
-        <w:t>Thaysa</w:t>
-      </w:r>
-      <w:proofErr w:type="spellEnd"/>
-      <w:r>
-        <w:rPr>
-          <w:rFonts w:ascii="Times New Roman" w:eastAsia="Times New Roman" w:hAnsi="Times New Roman" w:cs="Times New Roman"/>
-          <w:b/>
-          <w:bCs/>
-          <w:color w:val="000000" w:themeColor="text1"/>
-          <w:sz w:val="24"/>
-          <w:szCs w:val="24"/>
-        </w:rPr>
-        <w:t xml:space="preserve"> V. F. Silva</w:t>
-      </w:r>
-      <w:r>
-        <w:rPr>
-          <w:rFonts w:ascii="Times New Roman" w:eastAsia="Times New Roman" w:hAnsi="Times New Roman" w:cs="Times New Roman"/>
-          <w:b/>
-          <w:bCs/>
-          <w:color w:val="000000" w:themeColor="text1"/>
-          <w:sz w:val="24"/>
-          <w:szCs w:val="24"/>
-          <w:vertAlign w:val="superscript"/>
-        </w:rPr>
-        <w:t>5</w:t>
-      </w:r>
-    </w:p>
-    <w:p>
-      <w:pPr>
-        <w:spacing w:after="0" w:line="240" w:lineRule="auto"/>
-        <w:jc w:val="center"/>
-        <w:rPr>
-          <w:rFonts w:ascii="Times New Roman" w:eastAsia="Times New Roman" w:hAnsi="Times New Roman" w:cs="Times New Roman"/>
-          <w:color w:val="999999"/>
-          <w:sz w:val="24"/>
-          <w:szCs w:val="24"/>
-        </w:rPr>
-      </w:pPr>
-    </w:p>
-    <w:p>
-      <w:pPr>
-        <w:spacing w:after="0" w:line="240" w:lineRule="auto"/>
-        <w:jc w:val="center"/>
-        <w:rPr>
-          <w:rFonts w:ascii="Times New Roman" w:eastAsia="Times New Roman" w:hAnsi="Times New Roman" w:cs="Times New Roman"/>
-          <w:color w:val="000000" w:themeColor="text1"/>
-          <w:sz w:val="20"/>
-          <w:szCs w:val="20"/>
-        </w:rPr>
-      </w:pPr>
-      <w:r>
-        <w:rPr>
-          <w:rFonts w:ascii="Times New Roman" w:eastAsia="Times New Roman" w:hAnsi="Times New Roman" w:cs="Times New Roman"/>
-          <w:color w:val="000000" w:themeColor="text1"/>
-          <w:sz w:val="20"/>
-          <w:szCs w:val="20"/>
-          <w:vertAlign w:val="superscript"/>
-        </w:rPr>
-        <w:t>1</w:t>
-      </w:r>
-      <w:r>
-        <w:rPr>
-          <w:rFonts w:ascii="Times New Roman" w:eastAsia="Times New Roman" w:hAnsi="Times New Roman" w:cs="Times New Roman"/>
-          <w:color w:val="000000" w:themeColor="text1"/>
-          <w:sz w:val="20"/>
-          <w:szCs w:val="20"/>
-        </w:rPr>
-        <w:t xml:space="preserve">Faculdade de Tecnologia Professor Jose Camargo – Fatec Jales, </w:t>
-      </w:r>
-      <w:hyperlink r:id="rId10">
-        <w:r>
-          <w:rPr>
-            <w:rStyle w:val="Hyperlink"/>
-            <w:rFonts w:ascii="Times New Roman" w:eastAsia="Times New Roman" w:hAnsi="Times New Roman" w:cs="Times New Roman"/>
-            <w:sz w:val="20"/>
-            <w:szCs w:val="20"/>
-          </w:rPr>
-          <w:t>ana.conceicao16@fatec.sp.gov.br</w:t>
-        </w:r>
-      </w:hyperlink>
-    </w:p>
-    <w:p>
-      <w:pPr>
-        <w:spacing w:after="0" w:line="240" w:lineRule="auto"/>
-        <w:jc w:val="center"/>
-        <w:rPr>
-          <w:rFonts w:ascii="Times New Roman" w:eastAsia="Times New Roman" w:hAnsi="Times New Roman" w:cs="Times New Roman"/>
-          <w:color w:val="000000" w:themeColor="text1"/>
-          <w:sz w:val="20"/>
-          <w:szCs w:val="20"/>
-        </w:rPr>
-      </w:pPr>
-      <w:r>
-        <w:rPr>
-          <w:rFonts w:ascii="Times New Roman" w:eastAsia="Times New Roman" w:hAnsi="Times New Roman" w:cs="Times New Roman"/>
-          <w:color w:val="000000" w:themeColor="text1"/>
-          <w:sz w:val="20"/>
-          <w:szCs w:val="20"/>
-          <w:vertAlign w:val="superscript"/>
-        </w:rPr>
-        <w:t>2</w:t>
-      </w:r>
-      <w:r>
-        <w:rPr>
-          <w:rFonts w:ascii="Times New Roman" w:eastAsia="Times New Roman" w:hAnsi="Times New Roman" w:cs="Times New Roman"/>
-          <w:color w:val="000000" w:themeColor="text1"/>
-          <w:sz w:val="20"/>
-          <w:szCs w:val="20"/>
-        </w:rPr>
-        <w:t xml:space="preserve"> Faculdade de Tecnologia Professor Jose Camargo – Fatec Jales, </w:t>
-      </w:r>
-      <w:hyperlink r:id="rId11">
-        <w:r>
-          <w:rPr>
-            <w:rStyle w:val="Hyperlink"/>
-            <w:rFonts w:ascii="Times New Roman" w:eastAsia="Times New Roman" w:hAnsi="Times New Roman" w:cs="Times New Roman"/>
-            <w:sz w:val="20"/>
-            <w:szCs w:val="20"/>
-          </w:rPr>
-          <w:t>ana.pimenta4@fatec.sp.gov.br</w:t>
-        </w:r>
-      </w:hyperlink>
-    </w:p>
-    <w:p>
-      <w:pPr>
-        <w:spacing w:after="0" w:line="240" w:lineRule="auto"/>
-        <w:jc w:val="center"/>
-        <w:rPr>
-          <w:rFonts w:ascii="Times New Roman" w:eastAsia="Times New Roman" w:hAnsi="Times New Roman" w:cs="Times New Roman"/>
-          <w:color w:val="000000" w:themeColor="text1"/>
-          <w:sz w:val="20"/>
-          <w:szCs w:val="20"/>
-        </w:rPr>
-      </w:pPr>
-      <w:r>
-        <w:rPr>
-          <w:rFonts w:ascii="Times New Roman" w:eastAsia="Times New Roman" w:hAnsi="Times New Roman" w:cs="Times New Roman"/>
-          <w:color w:val="000000" w:themeColor="text1"/>
-          <w:sz w:val="20"/>
-          <w:szCs w:val="20"/>
-          <w:vertAlign w:val="superscript"/>
-        </w:rPr>
-        <w:t>3</w:t>
-      </w:r>
-      <w:r>
-        <w:rPr>
-          <w:rFonts w:ascii="Times New Roman" w:eastAsia="Times New Roman" w:hAnsi="Times New Roman" w:cs="Times New Roman"/>
-          <w:color w:val="000000" w:themeColor="text1"/>
-          <w:sz w:val="20"/>
-          <w:szCs w:val="20"/>
-        </w:rPr>
-        <w:t xml:space="preserve"> Faculdade de Tecnologia Professor Jose Camargo – Fatec Jales, </w:t>
-      </w:r>
-      <w:hyperlink r:id="rId12">
-        <w:r>
-          <w:rPr>
-            <w:rStyle w:val="Hyperlink"/>
-            <w:rFonts w:ascii="Times New Roman" w:eastAsia="Times New Roman" w:hAnsi="Times New Roman" w:cs="Times New Roman"/>
-            <w:sz w:val="20"/>
-            <w:szCs w:val="20"/>
-          </w:rPr>
-          <w:t>ana.pimenta4@fatec.sp.gov.br</w:t>
-        </w:r>
-      </w:hyperlink>
-    </w:p>
-    <w:p>
-      <w:pPr>
-        <w:spacing w:after="0" w:line="240" w:lineRule="auto"/>
-        <w:jc w:val="center"/>
-        <w:rPr>
-          <w:rFonts w:ascii="Times New Roman" w:eastAsia="Times New Roman" w:hAnsi="Times New Roman" w:cs="Times New Roman"/>
-          <w:color w:val="000000" w:themeColor="text1"/>
-          <w:sz w:val="20"/>
-          <w:szCs w:val="20"/>
-        </w:rPr>
-      </w:pPr>
-      <w:r>
-        <w:rPr>
-          <w:rFonts w:ascii="Times New Roman" w:eastAsia="Times New Roman" w:hAnsi="Times New Roman" w:cs="Times New Roman"/>
-          <w:color w:val="000000" w:themeColor="text1"/>
-          <w:sz w:val="20"/>
-          <w:szCs w:val="20"/>
-          <w:vertAlign w:val="superscript"/>
-        </w:rPr>
-        <w:t>4</w:t>
-      </w:r>
-      <w:r>
-        <w:rPr>
-          <w:rFonts w:ascii="Times New Roman" w:eastAsia="Times New Roman" w:hAnsi="Times New Roman" w:cs="Times New Roman"/>
-          <w:color w:val="000000" w:themeColor="text1"/>
-          <w:sz w:val="20"/>
-          <w:szCs w:val="20"/>
-        </w:rPr>
-        <w:t xml:space="preserve"> Faculdade de Tecnologia Professor Jose Camargo – Fatec Jales, </w:t>
-      </w:r>
-      <w:hyperlink r:id="rId13" w:history="1">
-        <w:r>
-          <w:rPr>
-            <w:rStyle w:val="Hyperlink"/>
-            <w:rFonts w:ascii="Times New Roman" w:eastAsia="Times New Roman" w:hAnsi="Times New Roman" w:cs="Times New Roman"/>
-            <w:sz w:val="20"/>
-            <w:szCs w:val="20"/>
-          </w:rPr>
-          <w:t>nabila.allah@fatec.sp.gov.br</w:t>
-        </w:r>
-      </w:hyperlink>
-    </w:p>
-    <w:p>
-      <w:pPr>
-        <w:spacing w:after="0" w:line="240" w:lineRule="auto"/>
-        <w:jc w:val="center"/>
-        <w:rPr>
-          <w:rFonts w:ascii="Times New Roman" w:eastAsia="Times New Roman" w:hAnsi="Times New Roman" w:cs="Times New Roman"/>
-          <w:color w:val="000000" w:themeColor="text1"/>
-          <w:sz w:val="20"/>
-          <w:szCs w:val="20"/>
-        </w:rPr>
-      </w:pPr>
-      <w:r>
-        <w:rPr>
-          <w:rFonts w:ascii="Times New Roman" w:eastAsia="Times New Roman" w:hAnsi="Times New Roman" w:cs="Times New Roman"/>
-          <w:color w:val="000000" w:themeColor="text1"/>
-          <w:sz w:val="20"/>
-          <w:szCs w:val="20"/>
-          <w:vertAlign w:val="superscript"/>
-        </w:rPr>
-        <w:t>5</w:t>
-      </w:r>
-      <w:r>
-        <w:rPr>
-          <w:rFonts w:ascii="Times New Roman" w:eastAsia="Times New Roman" w:hAnsi="Times New Roman" w:cs="Times New Roman"/>
-          <w:color w:val="000000" w:themeColor="text1"/>
-          <w:sz w:val="20"/>
-          <w:szCs w:val="20"/>
-        </w:rPr>
-        <w:t xml:space="preserve"> Faculdade de Tecnologia Professor Jose Camargo – Fatec Jales, </w:t>
-      </w:r>
-      <w:hyperlink r:id="rId14" w:history="1">
-        <w:r>
-          <w:rPr>
-            <w:rStyle w:val="Hyperlink"/>
-            <w:rFonts w:ascii="Times New Roman" w:eastAsia="Times New Roman" w:hAnsi="Times New Roman" w:cs="Times New Roman"/>
-            <w:sz w:val="20"/>
-            <w:szCs w:val="20"/>
-          </w:rPr>
-          <w:t>thaysa.silva01@fatec.sp.gov.br</w:t>
-        </w:r>
-      </w:hyperlink>
-    </w:p>
-    <w:p>
-      <w:pPr>
-        <w:spacing w:after="0" w:line="240" w:lineRule="auto"/>
-        <w:jc w:val="center"/>
-        <w:rPr>
-          <w:rFonts w:ascii="Times New Roman" w:eastAsia="Times New Roman" w:hAnsi="Times New Roman" w:cs="Times New Roman"/>
-          <w:sz w:val="20"/>
-          <w:szCs w:val="20"/>
-        </w:rPr>
-      </w:pPr>
-    </w:p>
-    <w:p>
-      <w:pPr>
-        <w:spacing w:after="0" w:line="240" w:lineRule="auto"/>
-        <w:jc w:val="center"/>
-        <w:rPr>
-          <w:rFonts w:ascii="Times New Roman" w:hAnsi="Times New Roman" w:cs="Times New Roman"/>
-          <w:i/>
-          <w:iCs/>
-          <w:sz w:val="24"/>
-          <w:szCs w:val="24"/>
-        </w:rPr>
-      </w:pPr>
     </w:p>
     <w:p>
       <w:pPr>
         <w:pStyle w:val="Ttulo"/>
         <w:ind w:firstLine="0"/>
+        <w:jc w:val="left"/>
         <w:rPr>
           <w:rFonts w:ascii="Times New Roman" w:hAnsi="Times New Roman"/>
           <w:sz w:val="24"/>
-          <w:lang w:val="pt-BR"/>
+          <w:lang w:val="en-US"/>
         </w:rPr>
       </w:pPr>
     </w:p>
@@ -648,6 +217,7 @@
           <w:iCs/>
           <w:sz w:val="24"/>
           <w:szCs w:val="24"/>
+          <w:lang w:val="en-US"/>
         </w:rPr>
       </w:pPr>
       <w:r>
@@ -690,6 +260,9 @@
       <w:pPr>
         <w:spacing w:after="0" w:line="240" w:lineRule="auto"/>
         <w:jc w:val="both"/>
+        <w:rPr>
+          <w:lang w:val="en-US"/>
+        </w:rPr>
       </w:pPr>
       <w:r>
         <w:rPr>
@@ -698,55 +271,36 @@
           <w:iCs/>
           <w:sz w:val="24"/>
           <w:szCs w:val="24"/>
-        </w:rPr>
-        <w:t xml:space="preserve">Keywords: Internet; </w:t>
-      </w:r>
-      <w:proofErr w:type="spellStart"/>
-      <w:r>
+          <w:lang w:val="en-US"/>
+        </w:rPr>
+        <w:t>Keywords: Internet; Tourism; City Hall.</w:t>
+      </w:r>
+    </w:p>
+    <w:p>
+      <w:pPr>
+        <w:spacing w:after="0" w:line="240" w:lineRule="auto"/>
+        <w:jc w:val="both"/>
         <w:rPr>
           <w:rFonts w:ascii="Times New Roman" w:hAnsi="Times New Roman" w:cs="Times New Roman"/>
           <w:i/>
           <w:iCs/>
           <w:sz w:val="24"/>
           <w:szCs w:val="24"/>
-        </w:rPr>
-        <w:t>Tourism</w:t>
-      </w:r>
-      <w:proofErr w:type="spellEnd"/>
-      <w:r>
+          <w:lang w:val="en-US"/>
+        </w:rPr>
+      </w:pPr>
+    </w:p>
+    <w:p>
+      <w:pPr>
+        <w:spacing w:after="0" w:line="240" w:lineRule="auto"/>
+        <w:jc w:val="both"/>
         <w:rPr>
           <w:rFonts w:ascii="Times New Roman" w:hAnsi="Times New Roman" w:cs="Times New Roman"/>
           <w:i/>
           <w:iCs/>
           <w:sz w:val="24"/>
           <w:szCs w:val="24"/>
-        </w:rPr>
-        <w:t>; City Hall.</w:t>
-      </w:r>
-    </w:p>
-    <w:p>
-      <w:pPr>
-        <w:spacing w:after="0" w:line="240" w:lineRule="auto"/>
-        <w:jc w:val="both"/>
-        <w:rPr>
-          <w:rFonts w:ascii="Times New Roman" w:hAnsi="Times New Roman" w:cs="Times New Roman"/>
-          <w:i/>
-          <w:iCs/>
-          <w:sz w:val="24"/>
-          <w:szCs w:val="24"/>
-        </w:rPr>
-      </w:pPr>
-    </w:p>
-    <w:p>
-      <w:pPr>
-        <w:spacing w:after="0" w:line="240" w:lineRule="auto"/>
-        <w:jc w:val="both"/>
-        <w:rPr>
-          <w:rFonts w:ascii="Times New Roman" w:hAnsi="Times New Roman" w:cs="Times New Roman"/>
-          <w:i/>
-          <w:iCs/>
-          <w:sz w:val="24"/>
-          <w:szCs w:val="24"/>
+          <w:lang w:val="en-US"/>
         </w:rPr>
       </w:pPr>
     </w:p>
@@ -767,34 +321,205 @@
     </w:p>
     <w:p>
       <w:pPr>
-        <w:spacing w:before="240" w:after="0" w:line="240" w:lineRule="auto"/>
+        <w:pStyle w:val="SemEspaamento"/>
+        <w:spacing w:before="240"/>
         <w:ind w:firstLine="567"/>
         <w:jc w:val="both"/>
-      </w:pPr>
-      <w:r>
-        <w:rPr>
-          <w:rFonts w:ascii="Times New Roman" w:eastAsia="Times New Roman" w:hAnsi="Times New Roman" w:cs="Times New Roman"/>
-          <w:color w:val="000000" w:themeColor="text1"/>
-          <w:sz w:val="24"/>
-          <w:szCs w:val="24"/>
-        </w:rPr>
-        <w:t>A internet desempenha um papel cada vez mais essencial no planejamento e promoção de destinos turísticos. De acordo com Brasil (2014) “A internet está presente em todas as fases de uma viagem: da pesquisa à reserva, do registro das imagens ao compartilhamento de informações. Para turistas estrangeiros e brasileiros, os meios digitais têm se consolidado, nos últimos anos, como a principal fonte de informações, de acordo com pesquisa do Ministério do Turismo.” Os consumidores recorrem à internet em todas as etapas de suas viagens, e muitas vezes, a gestão de destinos se limita a métricas simples baseadas no tráfego de cliques em seus sites. Contudo, a internet oferece às organizações de turismo a oportunidade de alcançar os consumidores com informações de alta qualidade, de forma rápida e econômica, independentemente de sua localização geográfica ou horário.</w:t>
-      </w:r>
-    </w:p>
-    <w:p>
-      <w:pPr>
-        <w:spacing w:after="0" w:line="240" w:lineRule="auto"/>
+        <w:rPr>
+          <w:rFonts w:ascii="Times New Roman" w:hAnsi="Times New Roman" w:cs="Times New Roman"/>
+          <w:sz w:val="24"/>
+          <w:szCs w:val="24"/>
+          <w:lang w:eastAsia="pt-BR"/>
+        </w:rPr>
+      </w:pPr>
+      <w:r>
+        <w:rPr>
+          <w:rFonts w:ascii="Times New Roman" w:hAnsi="Times New Roman" w:cs="Times New Roman"/>
+          <w:sz w:val="24"/>
+          <w:szCs w:val="24"/>
+          <w:lang w:eastAsia="pt-BR"/>
+        </w:rPr>
+        <w:t xml:space="preserve">A internet desempenha um papel cada vez mais essencial no planejamento e na promoção de destinos turísticos. Segundo o Ministério do Turismo (Brasil, 2014), "a internet está presente em todas as fases de uma viagem: da pesquisa à reserva, do registro das imagens ao compartilhamento de informações". Para turistas, tanto estrangeiros quanto brasileiros, os meios digitais se consolidaram nos últimos anos como a principal fonte de informações. Os consumidores utilizam a internet em todas as etapas de suas viagens, mas, muitas vezes, a gestão </w:t>
+      </w:r>
+      <w:r>
+        <w:rPr>
+          <w:rFonts w:ascii="Times New Roman" w:hAnsi="Times New Roman" w:cs="Times New Roman"/>
+          <w:sz w:val="24"/>
+          <w:szCs w:val="24"/>
+          <w:lang w:eastAsia="pt-BR"/>
+        </w:rPr>
+        <w:lastRenderedPageBreak/>
+        <w:t>de destinos ainda se restringe a métricas simples, como o tráfego de cliques em seus sites. No entanto, a internet oferece às organizações de turismo uma oportunidade única de fornecer informações de alta qualidade aos consumidores de forma rápida e econômica, independentemente de sua localização geográfica ou do horário, ampliando o alcance e a eficácia da promoção turística. </w:t>
+      </w:r>
+    </w:p>
+    <w:p>
+      <w:pPr>
+        <w:pStyle w:val="SemEspaamento"/>
         <w:ind w:firstLine="567"/>
         <w:jc w:val="both"/>
-      </w:pPr>
-      <w:r>
-        <w:rPr>
-          <w:rFonts w:ascii="Times New Roman" w:eastAsia="Times New Roman" w:hAnsi="Times New Roman" w:cs="Times New Roman"/>
-          <w:color w:val="000000" w:themeColor="text1"/>
-          <w:sz w:val="24"/>
-          <w:szCs w:val="24"/>
-        </w:rPr>
-        <w:t>No entanto, a análise dos dados da web ainda é subutilizada pelas organizações de gestão de destinos, muitas vezes limitando-se limitando a examinar o tráfego de cliques em seus sites e métricas básicas. Para iniciar o desenvolvimento deste sistema, foi realizada uma análise dos pontos turísticos, notícias e eventos da cidade, em conjunto com os representantes da Secretaria de Turismo da Prefeitura Municipal de Jales - (SP), proporcionando um maior entendimento das informações necessárias para sua criação. Com todos os tópicos necessários devidamente organizados, o processo de desenvolvimento teve início, criando um ambiente que instrui os usuários sobre o setor turístico e aumenta a visibilidade da cidade.</w:t>
+        <w:rPr>
+          <w:rFonts w:ascii="Times New Roman" w:hAnsi="Times New Roman" w:cs="Times New Roman"/>
+          <w:sz w:val="24"/>
+          <w:szCs w:val="24"/>
+          <w:lang w:eastAsia="pt-BR"/>
+        </w:rPr>
+      </w:pPr>
+      <w:r>
+        <w:rPr>
+          <w:rFonts w:ascii="Times New Roman" w:hAnsi="Times New Roman" w:cs="Times New Roman"/>
+          <w:sz w:val="24"/>
+          <w:szCs w:val="24"/>
+          <w:lang w:eastAsia="pt-BR"/>
+        </w:rPr>
+        <w:t>Portanto, o turismo se torna uma das principais formas de fortalecer a economia dos municípios, promovendo cultura e desenvolvimento. No Brasil, essa atividade representa 8,1% do PIB, impulsionando não só a economia local como também a preservação de patrimônios culturais e naturais. Ademais, o aumento do fluxo de turistas potencializa o comércio, gera novos postos de trabalho e demanda melhorias de infraestrutura, beneficiando tanto visitantes quanto os próprios moradores, que se tornam usuários dos serviços oferecidos (Sebrae, 2022).  </w:t>
+      </w:r>
+    </w:p>
+    <w:p>
+      <w:pPr>
+        <w:pStyle w:val="SemEspaamento"/>
+        <w:ind w:firstLine="567"/>
+        <w:jc w:val="both"/>
+        <w:rPr>
+          <w:rFonts w:ascii="Times New Roman" w:hAnsi="Times New Roman" w:cs="Times New Roman"/>
+          <w:sz w:val="24"/>
+          <w:szCs w:val="24"/>
+          <w:lang w:eastAsia="pt-BR"/>
+        </w:rPr>
+      </w:pPr>
+      <w:r>
+        <w:rPr>
+          <w:rFonts w:ascii="Times New Roman" w:hAnsi="Times New Roman" w:cs="Times New Roman"/>
+          <w:sz w:val="24"/>
+          <w:szCs w:val="24"/>
+          <w:lang w:eastAsia="pt-BR"/>
+        </w:rPr>
+        <w:t>No entanto, a análise de dados da web ainda é subutilizada pelas organizações de gestão de destinos, frequentemente limitada ao exame do tráfego de cliques e a métricas básicas.  </w:t>
+      </w:r>
+    </w:p>
+    <w:p>
+      <w:pPr>
+        <w:pStyle w:val="SemEspaamento"/>
+        <w:ind w:firstLine="567"/>
+        <w:jc w:val="both"/>
+        <w:rPr>
+          <w:rFonts w:ascii="Times New Roman" w:hAnsi="Times New Roman" w:cs="Times New Roman"/>
+          <w:sz w:val="24"/>
+          <w:szCs w:val="24"/>
+          <w:lang w:eastAsia="pt-BR"/>
+        </w:rPr>
+      </w:pPr>
+      <w:r>
+        <w:rPr>
+          <w:rFonts w:ascii="Times New Roman" w:hAnsi="Times New Roman" w:cs="Times New Roman"/>
+          <w:sz w:val="24"/>
+          <w:szCs w:val="24"/>
+          <w:lang w:eastAsia="pt-BR"/>
+        </w:rPr>
+        <w:t xml:space="preserve">Os </w:t>
+      </w:r>
+      <w:bookmarkStart w:id="0" w:name="_GoBack"/>
+      <w:r>
+        <w:rPr>
+          <w:rFonts w:ascii="Times New Roman" w:hAnsi="Times New Roman" w:cs="Times New Roman"/>
+          <w:sz w:val="24"/>
+          <w:szCs w:val="24"/>
+          <w:lang w:eastAsia="pt-BR"/>
+        </w:rPr>
+        <w:t xml:space="preserve">programas governamentais de </w:t>
+      </w:r>
+      <w:bookmarkEnd w:id="0"/>
+      <w:r>
+        <w:rPr>
+          <w:rFonts w:ascii="Times New Roman" w:hAnsi="Times New Roman" w:cs="Times New Roman"/>
+          <w:sz w:val="24"/>
+          <w:szCs w:val="24"/>
+          <w:lang w:eastAsia="pt-BR"/>
+        </w:rPr>
+        <w:t xml:space="preserve">incentivo ao turismo possuem como objetivo promover o desenvolvimento econômico e social dos munícipios brasileiros, de forma especial aqueles que </w:t>
+      </w:r>
+      <w:proofErr w:type="spellStart"/>
+      <w:r>
+        <w:rPr>
+          <w:rFonts w:ascii="Times New Roman" w:hAnsi="Times New Roman" w:cs="Times New Roman"/>
+          <w:sz w:val="24"/>
+          <w:szCs w:val="24"/>
+          <w:lang w:eastAsia="pt-BR"/>
+        </w:rPr>
+        <w:t>dispôem</w:t>
+      </w:r>
+      <w:proofErr w:type="spellEnd"/>
+      <w:r>
+        <w:rPr>
+          <w:rFonts w:ascii="Times New Roman" w:hAnsi="Times New Roman" w:cs="Times New Roman"/>
+          <w:sz w:val="24"/>
+          <w:szCs w:val="24"/>
+          <w:lang w:eastAsia="pt-BR"/>
+        </w:rPr>
+        <w:t xml:space="preserve"> de atrativos turísticos. Por meio destes programas as prefeituras conseguem promover experiências turística, criando sites e informativos sobre o turismo local. O </w:t>
+      </w:r>
+      <w:proofErr w:type="spellStart"/>
+      <w:r>
+        <w:rPr>
+          <w:rFonts w:ascii="Times New Roman" w:hAnsi="Times New Roman" w:cs="Times New Roman"/>
+          <w:sz w:val="24"/>
+          <w:szCs w:val="24"/>
+          <w:lang w:eastAsia="pt-BR"/>
+        </w:rPr>
+        <w:t>Cadastur</w:t>
+      </w:r>
+      <w:proofErr w:type="spellEnd"/>
+      <w:r>
+        <w:rPr>
+          <w:rFonts w:ascii="Times New Roman" w:hAnsi="Times New Roman" w:cs="Times New Roman"/>
+          <w:sz w:val="24"/>
+          <w:szCs w:val="24"/>
+          <w:lang w:eastAsia="pt-BR"/>
+        </w:rPr>
+        <w:t xml:space="preserve"> do Ministério do Turismo, permite que pessoas físicas e jurídicas que atuam no setor turístico se cadastre, garantindo qualidade e segurança do turista (Brasil, 2023). Além disso, existe a classificação de Município de Interesse Turístico (MIT) que são valorizadas pelo seu potencial turístico e recebem apoio do estado para desenvolver projetos nessa área. Esses municípios são estimulados a investir em infraestrutura turística e a promover suas atrações para atrair visitantes (São Paulo, 2024). </w:t>
+      </w:r>
+    </w:p>
+    <w:p>
+      <w:pPr>
+        <w:pStyle w:val="SemEspaamento"/>
+        <w:ind w:firstLine="567"/>
+        <w:jc w:val="both"/>
+        <w:rPr>
+          <w:rFonts w:ascii="Times New Roman" w:hAnsi="Times New Roman" w:cs="Times New Roman"/>
+          <w:sz w:val="24"/>
+          <w:szCs w:val="24"/>
+          <w:lang w:eastAsia="pt-BR"/>
+        </w:rPr>
+      </w:pPr>
+      <w:r>
+        <w:rPr>
+          <w:rFonts w:ascii="Times New Roman" w:hAnsi="Times New Roman" w:cs="Times New Roman"/>
+          <w:sz w:val="24"/>
+          <w:szCs w:val="24"/>
+          <w:lang w:eastAsia="pt-BR"/>
+        </w:rPr>
+        <w:t>A cidade de Jales, localizada na microrregião de São José do Rio Preto, possui o reconhecimento como Município de Interesse Turístico (MIT) desde abril de 2018, devido a ampla oferta de atrativos nas áreas de cultura, religião, saúde, ecoturismo, turismo rural e de negócios. A cidade destaca-se pela produção de uvas finas e mel, atraindo visitantes que buscam experiências no setor agrícola e eventos como a Feira do Agronegócio da Uva e do Mel. Conta com uma população de aproximadamente 49 mil habitantes, Jales integra ainda o Circuito Intermunicipal dos Rios e Grandes Lagos, promovendo atividades de pesca esportiva e turismo náutico, reforçando sua importância como destino regional (São Paulo, 2020). </w:t>
+      </w:r>
+    </w:p>
+    <w:p>
+      <w:pPr>
+        <w:pStyle w:val="SemEspaamento"/>
+        <w:ind w:firstLine="567"/>
+        <w:jc w:val="both"/>
+        <w:rPr>
+          <w:rFonts w:ascii="Times New Roman" w:hAnsi="Times New Roman" w:cs="Times New Roman"/>
+          <w:sz w:val="24"/>
+          <w:szCs w:val="24"/>
+          <w:lang w:eastAsia="pt-BR"/>
+        </w:rPr>
+      </w:pPr>
+      <w:r>
+        <w:rPr>
+          <w:rFonts w:ascii="Times New Roman" w:hAnsi="Times New Roman" w:cs="Times New Roman"/>
+          <w:sz w:val="24"/>
+          <w:szCs w:val="24"/>
+          <w:lang w:eastAsia="pt-BR"/>
+        </w:rPr>
+        <w:t>Este trabalho promove o uso estratégico da internet na divulgação de pontos turísticos, eventos e notícias do município de Jales. Desenvolvido em parceria com a Secretaria Municipal de Turismo, o projeto tem como objetivo principal oferecer uma plataforma web dinâmica para a disseminação de informações sobre os pontos turísticos locais. Com isso, busca-se criar um guia prático que atenda tanto os visitantes quanto os moradores interessados em conhecer mais profundamente a cidade onde vivem. </w:t>
       </w:r>
     </w:p>
     <w:p>
@@ -803,15 +528,6 @@
         <w:ind w:firstLine="567"/>
         <w:jc w:val="both"/>
       </w:pPr>
-      <w:r>
-        <w:rPr>
-          <w:rFonts w:ascii="Times New Roman" w:eastAsia="Times New Roman" w:hAnsi="Times New Roman" w:cs="Times New Roman"/>
-          <w:color w:val="000000" w:themeColor="text1"/>
-          <w:sz w:val="24"/>
-          <w:szCs w:val="24"/>
-        </w:rPr>
-        <w:t>Este trabalho facilita a utilização da internet como uma aliada fundamental na divulgação de pontos turísticos, eventos e notícias relacionadas ao município de Jales - (SP). As funcionalidades mencionadas acima, estão entre os objetivos do trabalho, visto que o software permite o cadastro de tópicos mencionados anteriormente, tornando-se um guia para quem deseja visitar uma cidade ou simplesmente conhecer mais sobre o lugar em que vivem.</w:t>
-      </w:r>
     </w:p>
     <w:p>
       <w:pPr>
@@ -939,7 +655,17 @@
           <w:szCs w:val="24"/>
           <w:lang w:eastAsia="pt-BR"/>
         </w:rPr>
-        <w:t xml:space="preserve"> de turismo, reforçando a necessidade de adaptar essas plataformas ao comportamento dos turistas e às novas tecnologias. O crescimento do mercado turístico no Brasil evidencia essa demanda.</w:t>
+        <w:t xml:space="preserve"> de turismo, reforçando a necessidade de adaptar essas plataformas ao </w:t>
+      </w:r>
+      <w:r>
+        <w:rPr>
+          <w:rFonts w:ascii="Times New Roman" w:hAnsi="Times New Roman" w:cs="Times New Roman"/>
+          <w:sz w:val="24"/>
+          <w:szCs w:val="24"/>
+          <w:lang w:eastAsia="pt-BR"/>
+        </w:rPr>
+        <w:lastRenderedPageBreak/>
+        <w:t>comportamento dos turistas e às novas tecnologias. O crescimento do mercado turístico no Brasil evidencia essa demanda.</w:t>
       </w:r>
     </w:p>
     <w:p>
@@ -1006,7 +732,6 @@
           <w:sz w:val="24"/>
           <w:szCs w:val="24"/>
         </w:rPr>
-        <w:lastRenderedPageBreak/>
         <w:t xml:space="preserve">Figura </w:t>
       </w:r>
       <w:r>
@@ -1111,7 +836,7 @@
                     </pic:cNvPicPr>
                   </pic:nvPicPr>
                   <pic:blipFill>
-                    <a:blip r:embed="rId15">
+                    <a:blip r:embed="rId10">
                       <a:extLst>
                         <a:ext uri="{28A0092B-C50C-407E-A947-70E740481C1C}">
                           <a14:useLocalDpi xmlns:a14="http://schemas.microsoft.com/office/drawing/2010/main" val="0"/>
@@ -1339,6 +1064,7 @@
           <w:sz w:val="24"/>
           <w:szCs w:val="24"/>
         </w:rPr>
+        <w:lastRenderedPageBreak/>
         <w:t xml:space="preserve">Figura </w:t>
       </w:r>
       <w:r>
@@ -1453,7 +1179,7 @@
                     <pic:cNvPicPr/>
                   </pic:nvPicPr>
                   <pic:blipFill>
-                    <a:blip r:embed="rId16" cstate="print">
+                    <a:blip r:embed="rId11" cstate="print">
                       <a:extLst>
                         <a:ext uri="{28A0092B-C50C-407E-A947-70E740481C1C}">
                           <a14:useLocalDpi xmlns:a14="http://schemas.microsoft.com/office/drawing/2010/main" val="0"/>
@@ -1548,11 +1274,7 @@
         <w:t>A</w:t>
       </w:r>
       <w:r>
-        <w:t xml:space="preserve">mbos os sistemas analisados compartilham o objetivo de promover o turismo local, utilizando a tecnologia para aprimorar a experiência dos usuários. Essas plataformas não apenas </w:t>
-      </w:r>
-      <w:r>
-        <w:lastRenderedPageBreak/>
-        <w:t>facilitam o acesso a informações turísticas de maneira eficiente, mas também contribuem para a gestão estratégica dos destinos, fortalecendo a relação entre o poder público e os turistas, além de impulsionar o desenvolvimento econômico regional. </w:t>
+        <w:t>mbos os sistemas analisados compartilham o objetivo de promover o turismo local, utilizando a tecnologia para aprimorar a experiência dos usuários. Essas plataformas não apenas facilitam o acesso a informações turísticas de maneira eficiente, mas também contribuem para a gestão estratégica dos destinos, fortalecendo a relação entre o poder público e os turistas, além de impulsionar o desenvolvimento econômico regional. </w:t>
       </w:r>
     </w:p>
     <w:p>
@@ -1745,6 +1467,7 @@
           <w:sz w:val="24"/>
           <w:szCs w:val="24"/>
         </w:rPr>
+        <w:lastRenderedPageBreak/>
         <w:t xml:space="preserve">Figura </w:t>
       </w:r>
       <w:r>
@@ -1833,7 +1556,7 @@
                     <pic:cNvPicPr/>
                   </pic:nvPicPr>
                   <pic:blipFill rotWithShape="1">
-                    <a:blip r:embed="rId17" cstate="print">
+                    <a:blip r:embed="rId12" cstate="print">
                       <a:extLst>
                         <a:ext uri="{28A0092B-C50C-407E-A947-70E740481C1C}">
                           <a14:useLocalDpi xmlns:a14="http://schemas.microsoft.com/office/drawing/2010/main" val="0"/>
@@ -1979,7 +1702,6 @@
           <w:sz w:val="24"/>
           <w:szCs w:val="24"/>
         </w:rPr>
-        <w:lastRenderedPageBreak/>
         <w:t xml:space="preserve">Figura </w:t>
       </w:r>
       <w:r>
@@ -2054,6 +1776,9 @@
         <w:keepNext/>
       </w:pPr>
       <w:r>
+        <w:rPr>
+          <w:noProof/>
+        </w:rPr>
         <w:drawing>
           <wp:inline distT="0" distB="0" distL="0" distR="0" wp14:anchorId="6B3A79F5" wp14:editId="6640D25D">
             <wp:extent cx="5759450" cy="2531110"/>
@@ -2070,7 +1795,7 @@
                     <pic:cNvPicPr/>
                   </pic:nvPicPr>
                   <pic:blipFill>
-                    <a:blip r:embed="rId18"/>
+                    <a:blip r:embed="rId13"/>
                     <a:stretch>
                       <a:fillRect/>
                     </a:stretch>
@@ -2097,8 +1822,6 @@
           </wp:inline>
         </w:drawing>
       </w:r>
-      <w:bookmarkStart w:id="0" w:name="_GoBack"/>
-      <w:bookmarkEnd w:id="0"/>
     </w:p>
     <w:p>
       <w:pPr>
@@ -2169,6 +1892,7 @@
           <w:sz w:val="24"/>
           <w:szCs w:val="24"/>
         </w:rPr>
+        <w:lastRenderedPageBreak/>
         <w:t xml:space="preserve">Figura </w:t>
       </w:r>
       <w:r>
@@ -2257,7 +1981,7 @@
                     <pic:cNvPicPr/>
                   </pic:nvPicPr>
                   <pic:blipFill>
-                    <a:blip r:embed="rId19" cstate="print">
+                    <a:blip r:embed="rId14" cstate="print">
                       <a:extLst>
                         <a:ext uri="{28A0092B-C50C-407E-A947-70E740481C1C}">
                           <a14:useLocalDpi xmlns:a14="http://schemas.microsoft.com/office/drawing/2010/main" val="0"/>
@@ -2359,7 +2083,6 @@
           <w:sz w:val="24"/>
           <w:szCs w:val="24"/>
         </w:rPr>
-        <w:lastRenderedPageBreak/>
         <w:t xml:space="preserve">Figura </w:t>
       </w:r>
       <w:r>
@@ -2448,7 +2171,7 @@
                     <pic:cNvPicPr/>
                   </pic:nvPicPr>
                   <pic:blipFill>
-                    <a:blip r:embed="rId20" cstate="print">
+                    <a:blip r:embed="rId15" cstate="print">
                       <a:extLst>
                         <a:ext uri="{28A0092B-C50C-407E-A947-70E740481C1C}">
                           <a14:useLocalDpi xmlns:a14="http://schemas.microsoft.com/office/drawing/2010/main" val="0"/>
@@ -2582,6 +2305,7 @@
           <w:sz w:val="24"/>
           <w:szCs w:val="24"/>
         </w:rPr>
+        <w:lastRenderedPageBreak/>
         <w:t>Tabela 1</w:t>
       </w:r>
       <w:r>
@@ -3091,7 +2815,6 @@
           <w:sz w:val="24"/>
           <w:szCs w:val="24"/>
         </w:rPr>
-        <w:lastRenderedPageBreak/>
         <w:t>No Gráfico 1, observa-se que cerca de 67% do público considera útil um site que forneça informações sobre eventos, pontos turísticos e empresas da cidade.</w:t>
       </w:r>
     </w:p>
@@ -3224,7 +2947,7 @@
                     </pic:cNvPicPr>
                   </pic:nvPicPr>
                   <pic:blipFill>
-                    <a:blip r:embed="rId21" cstate="print">
+                    <a:blip r:embed="rId16" cstate="print">
                       <a:extLst>
                         <a:ext uri="{28A0092B-C50C-407E-A947-70E740481C1C}">
                           <a14:useLocalDpi xmlns:a14="http://schemas.microsoft.com/office/drawing/2010/main" val="0"/>
@@ -3326,6 +3049,7 @@
           <w:sz w:val="24"/>
           <w:szCs w:val="24"/>
         </w:rPr>
+        <w:lastRenderedPageBreak/>
         <w:t xml:space="preserve">Gráfico </w:t>
       </w:r>
       <w:r>
@@ -3440,7 +3164,7 @@
                     </pic:cNvPicPr>
                   </pic:nvPicPr>
                   <pic:blipFill>
-                    <a:blip r:embed="rId22">
+                    <a:blip r:embed="rId17">
                       <a:extLst>
                         <a:ext uri="{28A0092B-C50C-407E-A947-70E740481C1C}">
                           <a14:useLocalDpi xmlns:a14="http://schemas.microsoft.com/office/drawing/2010/main" val="0"/>
@@ -3568,7 +3292,6 @@
           <w:sz w:val="24"/>
           <w:szCs w:val="24"/>
         </w:rPr>
-        <w:lastRenderedPageBreak/>
         <w:t xml:space="preserve">Gráfico </w:t>
       </w:r>
       <w:r>
@@ -3682,7 +3405,7 @@
                     </pic:cNvPicPr>
                   </pic:nvPicPr>
                   <pic:blipFill rotWithShape="1">
-                    <a:blip r:embed="rId23">
+                    <a:blip r:embed="rId18">
                       <a:extLst>
                         <a:ext uri="{28A0092B-C50C-407E-A947-70E740481C1C}">
                           <a14:useLocalDpi xmlns:a14="http://schemas.microsoft.com/office/drawing/2010/main" val="0"/>
@@ -3780,6 +3503,7 @@
           <w:sz w:val="24"/>
           <w:szCs w:val="24"/>
         </w:rPr>
+        <w:lastRenderedPageBreak/>
         <w:t xml:space="preserve">Gráfico </w:t>
       </w:r>
       <w:r>
@@ -3890,7 +3614,7 @@
                     </pic:cNvPicPr>
                   </pic:nvPicPr>
                   <pic:blipFill>
-                    <a:blip r:embed="rId24">
+                    <a:blip r:embed="rId19">
                       <a:extLst>
                         <a:ext uri="{28A0092B-C50C-407E-A947-70E740481C1C}">
                           <a14:useLocalDpi xmlns:a14="http://schemas.microsoft.com/office/drawing/2010/main" val="0"/>
@@ -4031,18 +3755,7 @@
           <w:sz w:val="24"/>
           <w:szCs w:val="24"/>
         </w:rPr>
-        <w:t xml:space="preserve">a </w:t>
-      </w:r>
-      <w:r>
-        <w:rPr>
-          <w:rStyle w:val="Forte"/>
-          <w:rFonts w:ascii="Times New Roman" w:hAnsi="Times New Roman" w:cs="Times New Roman"/>
-          <w:b w:val="0"/>
-          <w:sz w:val="24"/>
-          <w:szCs w:val="24"/>
-        </w:rPr>
-        <w:lastRenderedPageBreak/>
-        <w:t xml:space="preserve">prefeitura </w:t>
+        <w:t xml:space="preserve">a prefeitura </w:t>
       </w:r>
       <w:r>
         <w:rPr>
@@ -4181,8 +3894,10 @@
     <w:p>
       <w:pPr>
         <w:spacing w:after="0" w:line="240" w:lineRule="auto"/>
-        <w:rPr>
-          <w:rFonts w:ascii="Times New Roman" w:hAnsi="Times New Roman" w:cs="Times New Roman"/>
+        <w:jc w:val="center"/>
+        <w:rPr>
+          <w:rFonts w:ascii="Times New Roman" w:hAnsi="Times New Roman" w:cs="Times New Roman"/>
+          <w:b/>
           <w:sz w:val="24"/>
           <w:szCs w:val="24"/>
         </w:rPr>
@@ -4192,15 +3907,370 @@
       <w:pPr>
         <w:spacing w:after="0" w:line="240" w:lineRule="auto"/>
         <w:rPr>
-          <w:rStyle w:val="normaltextrun"/>
-          <w:rFonts w:ascii="Times New Roman" w:hAnsi="Times New Roman" w:cs="Times New Roman"/>
-          <w:sz w:val="24"/>
-          <w:szCs w:val="24"/>
-        </w:rPr>
-      </w:pPr>
-      <w:r>
-        <w:rPr>
-          <w:rStyle w:val="normaltextrun"/>
+          <w:rFonts w:ascii="Times New Roman" w:hAnsi="Times New Roman" w:cs="Times New Roman"/>
+          <w:color w:val="000000"/>
+          <w:sz w:val="24"/>
+          <w:szCs w:val="24"/>
+          <w:shd w:val="clear" w:color="auto" w:fill="FFFFFF"/>
+        </w:rPr>
+      </w:pPr>
+      <w:r>
+        <w:rPr>
+          <w:rFonts w:ascii="Times New Roman" w:hAnsi="Times New Roman" w:cs="Times New Roman"/>
+          <w:color w:val="000000"/>
+          <w:sz w:val="24"/>
+          <w:szCs w:val="24"/>
+          <w:shd w:val="clear" w:color="auto" w:fill="FFFFFF"/>
+        </w:rPr>
+        <w:t xml:space="preserve">ARAÇATUBA. </w:t>
+      </w:r>
+      <w:r>
+        <w:rPr>
+          <w:rFonts w:ascii="Times New Roman" w:hAnsi="Times New Roman" w:cs="Times New Roman"/>
+          <w:b/>
+          <w:color w:val="000000"/>
+          <w:sz w:val="24"/>
+          <w:szCs w:val="24"/>
+          <w:shd w:val="clear" w:color="auto" w:fill="FFFFFF"/>
+        </w:rPr>
+        <w:t>Secretária Municipal de Turismo de Araçatuba</w:t>
+      </w:r>
+      <w:r>
+        <w:rPr>
+          <w:rFonts w:ascii="Times New Roman" w:hAnsi="Times New Roman" w:cs="Times New Roman"/>
+          <w:color w:val="000000"/>
+          <w:sz w:val="24"/>
+          <w:szCs w:val="24"/>
+          <w:shd w:val="clear" w:color="auto" w:fill="FFFFFF"/>
+        </w:rPr>
+        <w:t xml:space="preserve">. Disponível em: https://aracatuba.sp.gov.br/turismo/. Acesso em: 5 Ago. 2024. </w:t>
+      </w:r>
+    </w:p>
+    <w:p>
+      <w:pPr>
+        <w:spacing w:after="0" w:line="240" w:lineRule="auto"/>
+        <w:rPr>
+          <w:rFonts w:ascii="Times New Roman" w:hAnsi="Times New Roman" w:cs="Times New Roman"/>
+          <w:color w:val="000000"/>
+          <w:sz w:val="24"/>
+          <w:szCs w:val="24"/>
+          <w:shd w:val="clear" w:color="auto" w:fill="FFFFFF"/>
+        </w:rPr>
+      </w:pPr>
+      <w:r>
+        <w:rPr>
+          <w:rFonts w:ascii="Times New Roman" w:hAnsi="Times New Roman" w:cs="Times New Roman"/>
+          <w:color w:val="000000"/>
+          <w:sz w:val="24"/>
+          <w:szCs w:val="24"/>
+          <w:shd w:val="clear" w:color="auto" w:fill="FFFFFF"/>
+        </w:rPr>
+        <w:t xml:space="preserve"> </w:t>
+      </w:r>
+    </w:p>
+    <w:p>
+      <w:pPr>
+        <w:spacing w:after="0" w:line="240" w:lineRule="auto"/>
+        <w:rPr>
+          <w:rFonts w:ascii="Times New Roman" w:hAnsi="Times New Roman" w:cs="Times New Roman"/>
+          <w:color w:val="000000"/>
+          <w:sz w:val="24"/>
+          <w:szCs w:val="24"/>
+          <w:shd w:val="clear" w:color="auto" w:fill="FFFFFF"/>
+        </w:rPr>
+      </w:pPr>
+      <w:r>
+        <w:rPr>
+          <w:rFonts w:ascii="Times New Roman" w:hAnsi="Times New Roman" w:cs="Times New Roman"/>
+          <w:color w:val="000000"/>
+          <w:sz w:val="24"/>
+          <w:szCs w:val="24"/>
+          <w:shd w:val="clear" w:color="auto" w:fill="FFFFFF"/>
+        </w:rPr>
+        <w:t xml:space="preserve">ASTAH. </w:t>
+      </w:r>
+      <w:proofErr w:type="spellStart"/>
+      <w:r>
+        <w:rPr>
+          <w:rFonts w:ascii="Times New Roman" w:hAnsi="Times New Roman" w:cs="Times New Roman"/>
+          <w:b/>
+          <w:color w:val="000000"/>
+          <w:sz w:val="24"/>
+          <w:szCs w:val="24"/>
+          <w:shd w:val="clear" w:color="auto" w:fill="FFFFFF"/>
+        </w:rPr>
+        <w:t>Astah</w:t>
+      </w:r>
+      <w:proofErr w:type="spellEnd"/>
+      <w:r>
+        <w:rPr>
+          <w:rFonts w:ascii="Times New Roman" w:hAnsi="Times New Roman" w:cs="Times New Roman"/>
+          <w:b/>
+          <w:color w:val="000000"/>
+          <w:sz w:val="24"/>
+          <w:szCs w:val="24"/>
+          <w:shd w:val="clear" w:color="auto" w:fill="FFFFFF"/>
+        </w:rPr>
+        <w:t xml:space="preserve"> UML</w:t>
+      </w:r>
+      <w:r>
+        <w:rPr>
+          <w:rFonts w:ascii="Times New Roman" w:hAnsi="Times New Roman" w:cs="Times New Roman"/>
+          <w:color w:val="000000"/>
+          <w:sz w:val="24"/>
+          <w:szCs w:val="24"/>
+          <w:shd w:val="clear" w:color="auto" w:fill="FFFFFF"/>
+        </w:rPr>
+        <w:t xml:space="preserve">. Disponível em: https://astah.net/. Acesso em: 24 out. 2024. </w:t>
+      </w:r>
+    </w:p>
+    <w:p>
+      <w:pPr>
+        <w:spacing w:after="0" w:line="240" w:lineRule="auto"/>
+        <w:rPr>
+          <w:rFonts w:ascii="Times New Roman" w:hAnsi="Times New Roman" w:cs="Times New Roman"/>
+          <w:color w:val="000000"/>
+          <w:sz w:val="24"/>
+          <w:szCs w:val="24"/>
+          <w:shd w:val="clear" w:color="auto" w:fill="FFFFFF"/>
+        </w:rPr>
+      </w:pPr>
+      <w:r>
+        <w:rPr>
+          <w:rFonts w:ascii="Times New Roman" w:hAnsi="Times New Roman" w:cs="Times New Roman"/>
+          <w:color w:val="000000"/>
+          <w:sz w:val="24"/>
+          <w:szCs w:val="24"/>
+          <w:shd w:val="clear" w:color="auto" w:fill="FFFFFF"/>
+        </w:rPr>
+        <w:t xml:space="preserve"> </w:t>
+      </w:r>
+    </w:p>
+    <w:p>
+      <w:pPr>
+        <w:spacing w:after="0" w:line="240" w:lineRule="auto"/>
+        <w:rPr>
+          <w:rFonts w:ascii="Times New Roman" w:hAnsi="Times New Roman" w:cs="Times New Roman"/>
+          <w:color w:val="000000"/>
+          <w:sz w:val="24"/>
+          <w:szCs w:val="24"/>
+          <w:shd w:val="clear" w:color="auto" w:fill="FFFFFF"/>
+        </w:rPr>
+      </w:pPr>
+      <w:r>
+        <w:rPr>
+          <w:rFonts w:ascii="Times New Roman" w:hAnsi="Times New Roman" w:cs="Times New Roman"/>
+          <w:color w:val="000000"/>
+          <w:sz w:val="24"/>
+          <w:szCs w:val="24"/>
+          <w:shd w:val="clear" w:color="auto" w:fill="FFFFFF"/>
+        </w:rPr>
+        <w:lastRenderedPageBreak/>
+        <w:t xml:space="preserve">FIGMA, Inc. </w:t>
+      </w:r>
+      <w:proofErr w:type="spellStart"/>
+      <w:r>
+        <w:rPr>
+          <w:rFonts w:ascii="Times New Roman" w:hAnsi="Times New Roman" w:cs="Times New Roman"/>
+          <w:b/>
+          <w:color w:val="000000"/>
+          <w:sz w:val="24"/>
+          <w:szCs w:val="24"/>
+          <w:shd w:val="clear" w:color="auto" w:fill="FFFFFF"/>
+        </w:rPr>
+        <w:t>Figma</w:t>
+      </w:r>
+      <w:proofErr w:type="spellEnd"/>
+      <w:r>
+        <w:rPr>
+          <w:rFonts w:ascii="Times New Roman" w:hAnsi="Times New Roman" w:cs="Times New Roman"/>
+          <w:color w:val="000000"/>
+          <w:sz w:val="24"/>
+          <w:szCs w:val="24"/>
+          <w:shd w:val="clear" w:color="auto" w:fill="FFFFFF"/>
+        </w:rPr>
+        <w:t xml:space="preserve">. Disponível em: https://www.figma.com/. Acesso em: 24 out. 2024. </w:t>
+      </w:r>
+    </w:p>
+    <w:p>
+      <w:pPr>
+        <w:spacing w:after="0" w:line="240" w:lineRule="auto"/>
+        <w:rPr>
+          <w:rFonts w:ascii="Times New Roman" w:hAnsi="Times New Roman" w:cs="Times New Roman"/>
+          <w:color w:val="000000"/>
+          <w:sz w:val="24"/>
+          <w:szCs w:val="24"/>
+          <w:shd w:val="clear" w:color="auto" w:fill="FFFFFF"/>
+        </w:rPr>
+      </w:pPr>
+    </w:p>
+    <w:p>
+      <w:pPr>
+        <w:spacing w:after="0" w:line="240" w:lineRule="auto"/>
+        <w:rPr>
+          <w:rFonts w:ascii="Times New Roman" w:hAnsi="Times New Roman" w:cs="Times New Roman"/>
+          <w:color w:val="000000"/>
+          <w:sz w:val="24"/>
+          <w:szCs w:val="24"/>
+          <w:shd w:val="clear" w:color="auto" w:fill="FFFFFF"/>
+        </w:rPr>
+      </w:pPr>
+      <w:r>
+        <w:rPr>
+          <w:rFonts w:ascii="Times New Roman" w:hAnsi="Times New Roman" w:cs="Times New Roman"/>
+          <w:color w:val="000000"/>
+          <w:sz w:val="24"/>
+          <w:szCs w:val="24"/>
+          <w:shd w:val="clear" w:color="auto" w:fill="FFFFFF"/>
+        </w:rPr>
+        <w:t xml:space="preserve">BRASIL. </w:t>
+      </w:r>
+      <w:r>
+        <w:rPr>
+          <w:rFonts w:ascii="Times New Roman" w:hAnsi="Times New Roman" w:cs="Times New Roman"/>
+          <w:b/>
+          <w:color w:val="000000"/>
+          <w:sz w:val="24"/>
+          <w:szCs w:val="24"/>
+          <w:shd w:val="clear" w:color="auto" w:fill="FFFFFF"/>
+        </w:rPr>
+        <w:t>A importância da internet para o turismo</w:t>
+      </w:r>
+      <w:r>
+        <w:rPr>
+          <w:rFonts w:ascii="Times New Roman" w:hAnsi="Times New Roman" w:cs="Times New Roman"/>
+          <w:color w:val="000000"/>
+          <w:sz w:val="24"/>
+          <w:szCs w:val="24"/>
+          <w:shd w:val="clear" w:color="auto" w:fill="FFFFFF"/>
+        </w:rPr>
+        <w:t>. Disponível em: https://www.gov.br/turismo/pt-br/assuntos/noticias/a-importancia-da-internet-para-o-turismo.  Acesso em:11 jun. 2024.</w:t>
+      </w:r>
+    </w:p>
+    <w:p>
+      <w:pPr>
+        <w:spacing w:after="0" w:line="240" w:lineRule="auto"/>
+        <w:rPr>
+          <w:rFonts w:ascii="Times New Roman" w:hAnsi="Times New Roman" w:cs="Times New Roman"/>
+          <w:color w:val="000000"/>
+          <w:sz w:val="24"/>
+          <w:szCs w:val="24"/>
+          <w:shd w:val="clear" w:color="auto" w:fill="FFFFFF"/>
+        </w:rPr>
+      </w:pPr>
+      <w:r>
+        <w:rPr>
+          <w:rFonts w:ascii="Times New Roman" w:hAnsi="Times New Roman" w:cs="Times New Roman"/>
+          <w:color w:val="000000"/>
+          <w:sz w:val="24"/>
+          <w:szCs w:val="24"/>
+          <w:shd w:val="clear" w:color="auto" w:fill="FFFFFF"/>
+        </w:rPr>
+        <w:t xml:space="preserve"> </w:t>
+      </w:r>
+    </w:p>
+    <w:p>
+      <w:pPr>
+        <w:spacing w:after="0" w:line="240" w:lineRule="auto"/>
+        <w:rPr>
+          <w:rFonts w:ascii="Times New Roman" w:hAnsi="Times New Roman" w:cs="Times New Roman"/>
+          <w:color w:val="000000"/>
+          <w:sz w:val="24"/>
+          <w:szCs w:val="24"/>
+          <w:shd w:val="clear" w:color="auto" w:fill="FFFFFF"/>
+        </w:rPr>
+      </w:pPr>
+      <w:r>
+        <w:rPr>
+          <w:rFonts w:ascii="Times New Roman" w:hAnsi="Times New Roman" w:cs="Times New Roman"/>
+          <w:color w:val="000000"/>
+          <w:sz w:val="24"/>
+          <w:szCs w:val="24"/>
+          <w:shd w:val="clear" w:color="auto" w:fill="FFFFFF"/>
+        </w:rPr>
+        <w:t xml:space="preserve">BRASIL. </w:t>
+      </w:r>
+      <w:r>
+        <w:rPr>
+          <w:rFonts w:ascii="Times New Roman" w:hAnsi="Times New Roman" w:cs="Times New Roman"/>
+          <w:b/>
+          <w:color w:val="000000"/>
+          <w:sz w:val="24"/>
+          <w:szCs w:val="24"/>
+          <w:shd w:val="clear" w:color="auto" w:fill="FFFFFF"/>
+        </w:rPr>
+        <w:t>Cadastrar prestador de serviços turísticos (</w:t>
+      </w:r>
+      <w:proofErr w:type="spellStart"/>
+      <w:r>
+        <w:rPr>
+          <w:rFonts w:ascii="Times New Roman" w:hAnsi="Times New Roman" w:cs="Times New Roman"/>
+          <w:b/>
+          <w:color w:val="000000"/>
+          <w:sz w:val="24"/>
+          <w:szCs w:val="24"/>
+          <w:shd w:val="clear" w:color="auto" w:fill="FFFFFF"/>
+        </w:rPr>
+        <w:t>Cadastur</w:t>
+      </w:r>
+      <w:proofErr w:type="spellEnd"/>
+      <w:r>
+        <w:rPr>
+          <w:rFonts w:ascii="Times New Roman" w:hAnsi="Times New Roman" w:cs="Times New Roman"/>
+          <w:b/>
+          <w:color w:val="000000"/>
+          <w:sz w:val="24"/>
+          <w:szCs w:val="24"/>
+          <w:shd w:val="clear" w:color="auto" w:fill="FFFFFF"/>
+        </w:rPr>
+        <w:t>)</w:t>
+      </w:r>
+      <w:r>
+        <w:rPr>
+          <w:rFonts w:ascii="Times New Roman" w:hAnsi="Times New Roman" w:cs="Times New Roman"/>
+          <w:color w:val="000000"/>
+          <w:sz w:val="24"/>
+          <w:szCs w:val="24"/>
+          <w:shd w:val="clear" w:color="auto" w:fill="FFFFFF"/>
+        </w:rPr>
+        <w:t xml:space="preserve">. Disponível em: https://www.gov.br/pt-br/servicos/cadastrar-prestadora-de-servico-turistico. Acesso em: 30 out. 2024. </w:t>
+      </w:r>
+    </w:p>
+    <w:p>
+      <w:pPr>
+        <w:spacing w:after="0" w:line="240" w:lineRule="auto"/>
+        <w:rPr>
+          <w:rFonts w:ascii="Times New Roman" w:hAnsi="Times New Roman" w:cs="Times New Roman"/>
+          <w:color w:val="000000"/>
+          <w:sz w:val="24"/>
+          <w:szCs w:val="24"/>
+          <w:shd w:val="clear" w:color="auto" w:fill="FFFFFF"/>
+        </w:rPr>
+      </w:pPr>
+      <w:r>
+        <w:rPr>
+          <w:rFonts w:ascii="Times New Roman" w:hAnsi="Times New Roman" w:cs="Times New Roman"/>
+          <w:color w:val="000000"/>
+          <w:sz w:val="24"/>
+          <w:szCs w:val="24"/>
+          <w:shd w:val="clear" w:color="auto" w:fill="FFFFFF"/>
+        </w:rPr>
+        <w:t xml:space="preserve"> </w:t>
+      </w:r>
+    </w:p>
+    <w:p>
+      <w:pPr>
+        <w:spacing w:after="0" w:line="240" w:lineRule="auto"/>
+        <w:rPr>
+          <w:rFonts w:ascii="Times New Roman" w:hAnsi="Times New Roman" w:cs="Times New Roman"/>
+          <w:color w:val="000000"/>
+          <w:sz w:val="24"/>
+          <w:szCs w:val="24"/>
+          <w:shd w:val="clear" w:color="auto" w:fill="FFFFFF"/>
+        </w:rPr>
+      </w:pPr>
+      <w:r>
+        <w:rPr>
           <w:rFonts w:ascii="Times New Roman" w:hAnsi="Times New Roman" w:cs="Times New Roman"/>
           <w:color w:val="000000"/>
           <w:sz w:val="24"/>
@@ -4211,320 +4281,1120 @@
       </w:r>
       <w:r>
         <w:rPr>
-          <w:rStyle w:val="normaltextrun"/>
-          <w:rFonts w:ascii="Times New Roman" w:hAnsi="Times New Roman" w:cs="Times New Roman"/>
-          <w:b/>
-          <w:bCs/>
-          <w:color w:val="000000"/>
-          <w:sz w:val="24"/>
-          <w:szCs w:val="24"/>
-          <w:shd w:val="clear" w:color="auto" w:fill="FFFFFF"/>
-        </w:rPr>
-        <w:t>Alugo Agora: sistema web para turismo regional.</w:t>
-      </w:r>
-      <w:r>
-        <w:rPr>
-          <w:rStyle w:val="normaltextrun"/>
-          <w:rFonts w:ascii="Times New Roman" w:hAnsi="Times New Roman" w:cs="Times New Roman"/>
-          <w:color w:val="000000"/>
-          <w:sz w:val="24"/>
-          <w:szCs w:val="24"/>
-          <w:shd w:val="clear" w:color="auto" w:fill="FFFFFF"/>
-        </w:rPr>
-        <w:t xml:space="preserve"> Disponível em: </w:t>
-      </w:r>
-      <w:hyperlink r:id="rId25" w:history="1">
-        <w:r>
-          <w:rPr>
-            <w:rStyle w:val="Hyperlink"/>
-            <w:rFonts w:ascii="Times New Roman" w:hAnsi="Times New Roman" w:cs="Times New Roman"/>
-            <w:sz w:val="24"/>
-            <w:szCs w:val="24"/>
-            <w:shd w:val="clear" w:color="auto" w:fill="FFFFFF"/>
-          </w:rPr>
-          <w:t>https://ric.cps.sp.gov.br/handle/123456789/7499</w:t>
-        </w:r>
-      </w:hyperlink>
-      <w:r>
-        <w:rPr>
-          <w:rStyle w:val="normaltextrun"/>
-          <w:rFonts w:ascii="Times New Roman" w:hAnsi="Times New Roman" w:cs="Times New Roman"/>
-          <w:color w:val="000000"/>
-          <w:sz w:val="24"/>
-          <w:szCs w:val="24"/>
-          <w:shd w:val="clear" w:color="auto" w:fill="FFFFFF"/>
-        </w:rPr>
-        <w:t>. Acesso em: 22 out. 2024.</w:t>
-      </w:r>
-    </w:p>
-    <w:p>
-      <w:pPr>
-        <w:pStyle w:val="paragraph"/>
-        <w:spacing w:before="0" w:beforeAutospacing="0" w:after="0" w:afterAutospacing="0"/>
-        <w:ind w:firstLine="840"/>
-        <w:jc w:val="both"/>
-        <w:textAlignment w:val="baseline"/>
-      </w:pPr>
-      <w:r>
-        <w:rPr>
-          <w:rStyle w:val="eop"/>
-          <w:color w:val="000000"/>
-          <w:shd w:val="clear" w:color="auto" w:fill="FFFFFF"/>
-        </w:rPr>
-        <w:t> </w:t>
-      </w:r>
-      <w:r>
+          <w:rFonts w:ascii="Times New Roman" w:hAnsi="Times New Roman" w:cs="Times New Roman"/>
+          <w:b/>
+          <w:color w:val="000000"/>
+          <w:sz w:val="24"/>
+          <w:szCs w:val="24"/>
+          <w:shd w:val="clear" w:color="auto" w:fill="FFFFFF"/>
+        </w:rPr>
+        <w:t>Alugo Agora: sistema web para turismo regional</w:t>
+      </w:r>
+      <w:r>
+        <w:rPr>
+          <w:rFonts w:ascii="Times New Roman" w:hAnsi="Times New Roman" w:cs="Times New Roman"/>
+          <w:color w:val="000000"/>
+          <w:sz w:val="24"/>
+          <w:szCs w:val="24"/>
+          <w:shd w:val="clear" w:color="auto" w:fill="FFFFFF"/>
+        </w:rPr>
+        <w:t xml:space="preserve">. Disponível em: https://ric.cps.sp.gov.br/handle/123456789/7499. Acesso em: 22 out. 2024. </w:t>
+      </w:r>
+    </w:p>
+    <w:p>
+      <w:pPr>
+        <w:spacing w:after="0" w:line="240" w:lineRule="auto"/>
+        <w:rPr>
+          <w:rFonts w:ascii="Times New Roman" w:hAnsi="Times New Roman" w:cs="Times New Roman"/>
+          <w:color w:val="000000"/>
+          <w:sz w:val="24"/>
+          <w:szCs w:val="24"/>
+          <w:shd w:val="clear" w:color="auto" w:fill="FFFFFF"/>
+        </w:rPr>
+      </w:pPr>
+      <w:r>
+        <w:rPr>
+          <w:rFonts w:ascii="Times New Roman" w:hAnsi="Times New Roman" w:cs="Times New Roman"/>
+          <w:color w:val="000000"/>
+          <w:sz w:val="24"/>
+          <w:szCs w:val="24"/>
+          <w:shd w:val="clear" w:color="auto" w:fill="FFFFFF"/>
+        </w:rPr>
+        <w:t xml:space="preserve"> </w:t>
+      </w:r>
+    </w:p>
+    <w:p>
+      <w:pPr>
+        <w:spacing w:after="0" w:line="240" w:lineRule="auto"/>
+        <w:rPr>
+          <w:rFonts w:ascii="Times New Roman" w:hAnsi="Times New Roman" w:cs="Times New Roman"/>
+          <w:color w:val="000000"/>
+          <w:sz w:val="24"/>
+          <w:szCs w:val="24"/>
+          <w:shd w:val="clear" w:color="auto" w:fill="FFFFFF"/>
+        </w:rPr>
+      </w:pPr>
+      <w:r>
+        <w:rPr>
+          <w:rFonts w:ascii="Times New Roman" w:hAnsi="Times New Roman" w:cs="Times New Roman"/>
+          <w:color w:val="000000"/>
+          <w:sz w:val="24"/>
+          <w:szCs w:val="24"/>
+          <w:shd w:val="clear" w:color="auto" w:fill="FFFFFF"/>
+        </w:rPr>
+        <w:t>LARMAN, C.</w:t>
+      </w:r>
+      <w:r>
+        <w:rPr>
+          <w:rFonts w:ascii="Times New Roman" w:hAnsi="Times New Roman" w:cs="Times New Roman"/>
+          <w:b/>
+          <w:color w:val="000000"/>
+          <w:sz w:val="24"/>
+          <w:szCs w:val="24"/>
+          <w:shd w:val="clear" w:color="auto" w:fill="FFFFFF"/>
+        </w:rPr>
+        <w:t xml:space="preserve"> Utilizando UML e Padrões: Uma Introdução à Análise e ao Projeto Orientados a Objetos</w:t>
+      </w:r>
+      <w:r>
+        <w:rPr>
+          <w:rFonts w:ascii="Times New Roman" w:hAnsi="Times New Roman" w:cs="Times New Roman"/>
+          <w:color w:val="000000"/>
+          <w:sz w:val="24"/>
+          <w:szCs w:val="24"/>
+          <w:shd w:val="clear" w:color="auto" w:fill="FFFFFF"/>
+        </w:rPr>
+        <w:t xml:space="preserve">. 3. ed. Bookman, 2007. </w:t>
+      </w:r>
+    </w:p>
+    <w:p>
+      <w:pPr>
+        <w:spacing w:after="0" w:line="240" w:lineRule="auto"/>
+        <w:rPr>
+          <w:rFonts w:ascii="Times New Roman" w:hAnsi="Times New Roman" w:cs="Times New Roman"/>
+          <w:color w:val="000000"/>
+          <w:sz w:val="24"/>
+          <w:szCs w:val="24"/>
+          <w:shd w:val="clear" w:color="auto" w:fill="FFFFFF"/>
+        </w:rPr>
+      </w:pPr>
+      <w:r>
+        <w:rPr>
+          <w:rFonts w:ascii="Times New Roman" w:hAnsi="Times New Roman" w:cs="Times New Roman"/>
+          <w:color w:val="000000"/>
+          <w:sz w:val="24"/>
+          <w:szCs w:val="24"/>
+          <w:shd w:val="clear" w:color="auto" w:fill="FFFFFF"/>
+        </w:rPr>
+        <w:t xml:space="preserve"> </w:t>
+      </w:r>
+    </w:p>
+    <w:p>
+      <w:pPr>
+        <w:spacing w:after="0" w:line="240" w:lineRule="auto"/>
+        <w:rPr>
+          <w:rFonts w:ascii="Times New Roman" w:hAnsi="Times New Roman" w:cs="Times New Roman"/>
+          <w:color w:val="000000"/>
+          <w:sz w:val="24"/>
+          <w:szCs w:val="24"/>
+          <w:shd w:val="clear" w:color="auto" w:fill="FFFFFF"/>
+        </w:rPr>
+      </w:pPr>
+      <w:r>
+        <w:rPr>
+          <w:rFonts w:ascii="Times New Roman" w:hAnsi="Times New Roman" w:cs="Times New Roman"/>
+          <w:color w:val="000000"/>
+          <w:sz w:val="24"/>
+          <w:szCs w:val="24"/>
+          <w:shd w:val="clear" w:color="auto" w:fill="FFFFFF"/>
+        </w:rPr>
+        <w:t xml:space="preserve">MICROSOFT. </w:t>
+      </w:r>
+      <w:r>
+        <w:rPr>
+          <w:rFonts w:ascii="Times New Roman" w:hAnsi="Times New Roman" w:cs="Times New Roman"/>
+          <w:b/>
+          <w:color w:val="000000"/>
+          <w:sz w:val="24"/>
+          <w:szCs w:val="24"/>
+          <w:shd w:val="clear" w:color="auto" w:fill="FFFFFF"/>
+        </w:rPr>
+        <w:t xml:space="preserve">Azure </w:t>
+      </w:r>
+      <w:proofErr w:type="spellStart"/>
+      <w:r>
+        <w:rPr>
+          <w:rFonts w:ascii="Times New Roman" w:hAnsi="Times New Roman" w:cs="Times New Roman"/>
+          <w:b/>
+          <w:color w:val="000000"/>
+          <w:sz w:val="24"/>
+          <w:szCs w:val="24"/>
+          <w:shd w:val="clear" w:color="auto" w:fill="FFFFFF"/>
+        </w:rPr>
+        <w:t>DevOps</w:t>
+      </w:r>
+      <w:proofErr w:type="spellEnd"/>
+      <w:r>
+        <w:rPr>
+          <w:rFonts w:ascii="Times New Roman" w:hAnsi="Times New Roman" w:cs="Times New Roman"/>
+          <w:color w:val="000000"/>
+          <w:sz w:val="24"/>
+          <w:szCs w:val="24"/>
+          <w:shd w:val="clear" w:color="auto" w:fill="FFFFFF"/>
+        </w:rPr>
+        <w:t xml:space="preserve">. Disponível em: https://azure.microsoft.com/pt-br/services/devops/. Acesso em: 25 out. 2024a. </w:t>
+      </w:r>
+    </w:p>
+    <w:p>
+      <w:pPr>
+        <w:spacing w:after="0" w:line="240" w:lineRule="auto"/>
+        <w:rPr>
+          <w:rFonts w:ascii="Times New Roman" w:hAnsi="Times New Roman" w:cs="Times New Roman"/>
+          <w:color w:val="000000"/>
+          <w:sz w:val="24"/>
+          <w:szCs w:val="24"/>
+          <w:shd w:val="clear" w:color="auto" w:fill="FFFFFF"/>
+        </w:rPr>
+      </w:pPr>
+      <w:r>
+        <w:rPr>
+          <w:rFonts w:ascii="Times New Roman" w:hAnsi="Times New Roman" w:cs="Times New Roman"/>
+          <w:color w:val="000000"/>
+          <w:sz w:val="24"/>
+          <w:szCs w:val="24"/>
+          <w:shd w:val="clear" w:color="auto" w:fill="FFFFFF"/>
+        </w:rPr>
+        <w:t xml:space="preserve"> </w:t>
+      </w:r>
+    </w:p>
+    <w:p>
+      <w:pPr>
+        <w:spacing w:after="0" w:line="240" w:lineRule="auto"/>
+        <w:rPr>
+          <w:rFonts w:ascii="Times New Roman" w:hAnsi="Times New Roman" w:cs="Times New Roman"/>
+          <w:color w:val="000000"/>
+          <w:sz w:val="24"/>
+          <w:szCs w:val="24"/>
+          <w:shd w:val="clear" w:color="auto" w:fill="FFFFFF"/>
+        </w:rPr>
+      </w:pPr>
+      <w:r>
+        <w:rPr>
+          <w:rFonts w:ascii="Times New Roman" w:hAnsi="Times New Roman" w:cs="Times New Roman"/>
+          <w:color w:val="000000"/>
+          <w:sz w:val="24"/>
+          <w:szCs w:val="24"/>
+          <w:shd w:val="clear" w:color="auto" w:fill="FFFFFF"/>
+        </w:rPr>
+        <w:t xml:space="preserve">MICROSOFT. </w:t>
+      </w:r>
+      <w:r>
+        <w:rPr>
+          <w:rFonts w:ascii="Times New Roman" w:hAnsi="Times New Roman" w:cs="Times New Roman"/>
+          <w:b/>
+          <w:color w:val="000000"/>
+          <w:sz w:val="24"/>
+          <w:szCs w:val="24"/>
+          <w:shd w:val="clear" w:color="auto" w:fill="FFFFFF"/>
+        </w:rPr>
+        <w:t xml:space="preserve">Microsoft </w:t>
+      </w:r>
+      <w:proofErr w:type="spellStart"/>
+      <w:r>
+        <w:rPr>
+          <w:rFonts w:ascii="Times New Roman" w:hAnsi="Times New Roman" w:cs="Times New Roman"/>
+          <w:b/>
+          <w:color w:val="000000"/>
+          <w:sz w:val="24"/>
+          <w:szCs w:val="24"/>
+          <w:shd w:val="clear" w:color="auto" w:fill="FFFFFF"/>
+        </w:rPr>
+        <w:t>Learn</w:t>
+      </w:r>
+      <w:proofErr w:type="spellEnd"/>
+      <w:r>
+        <w:rPr>
+          <w:rFonts w:ascii="Times New Roman" w:hAnsi="Times New Roman" w:cs="Times New Roman"/>
+          <w:color w:val="000000"/>
+          <w:sz w:val="24"/>
+          <w:szCs w:val="24"/>
+          <w:shd w:val="clear" w:color="auto" w:fill="FFFFFF"/>
+        </w:rPr>
+        <w:t xml:space="preserve">. Disponível em: https://learn.microsoft.com/pt-br/dotnet/csharp/tour-of-csharp/. Acesso em: 30 set. 2024b. </w:t>
+      </w:r>
+    </w:p>
+    <w:p>
+      <w:pPr>
+        <w:spacing w:after="0" w:line="240" w:lineRule="auto"/>
+        <w:rPr>
+          <w:rFonts w:ascii="Times New Roman" w:hAnsi="Times New Roman" w:cs="Times New Roman"/>
+          <w:color w:val="000000"/>
+          <w:sz w:val="24"/>
+          <w:szCs w:val="24"/>
+          <w:shd w:val="clear" w:color="auto" w:fill="FFFFFF"/>
+        </w:rPr>
+      </w:pPr>
+      <w:r>
+        <w:rPr>
+          <w:rFonts w:ascii="Times New Roman" w:hAnsi="Times New Roman" w:cs="Times New Roman"/>
+          <w:color w:val="000000"/>
+          <w:sz w:val="24"/>
+          <w:szCs w:val="24"/>
+          <w:shd w:val="clear" w:color="auto" w:fill="FFFFFF"/>
+        </w:rPr>
+        <w:t xml:space="preserve"> </w:t>
+      </w:r>
+    </w:p>
+    <w:p>
+      <w:pPr>
+        <w:spacing w:after="0" w:line="240" w:lineRule="auto"/>
+        <w:rPr>
+          <w:rFonts w:ascii="Times New Roman" w:hAnsi="Times New Roman" w:cs="Times New Roman"/>
+          <w:color w:val="000000"/>
+          <w:sz w:val="24"/>
+          <w:szCs w:val="24"/>
+          <w:shd w:val="clear" w:color="auto" w:fill="FFFFFF"/>
+        </w:rPr>
+      </w:pPr>
+      <w:r>
+        <w:rPr>
+          <w:rFonts w:ascii="Times New Roman" w:hAnsi="Times New Roman" w:cs="Times New Roman"/>
+          <w:color w:val="000000"/>
+          <w:sz w:val="24"/>
+          <w:szCs w:val="24"/>
+          <w:shd w:val="clear" w:color="auto" w:fill="FFFFFF"/>
+        </w:rPr>
+        <w:t xml:space="preserve">MOZILLA. </w:t>
+      </w:r>
+      <w:r>
+        <w:rPr>
+          <w:rFonts w:ascii="Times New Roman" w:hAnsi="Times New Roman" w:cs="Times New Roman"/>
+          <w:b/>
+          <w:color w:val="000000"/>
+          <w:sz w:val="24"/>
+          <w:szCs w:val="24"/>
+          <w:shd w:val="clear" w:color="auto" w:fill="FFFFFF"/>
+        </w:rPr>
+        <w:t xml:space="preserve">Mozilla </w:t>
+      </w:r>
+      <w:proofErr w:type="spellStart"/>
+      <w:r>
+        <w:rPr>
+          <w:rFonts w:ascii="Times New Roman" w:hAnsi="Times New Roman" w:cs="Times New Roman"/>
+          <w:b/>
+          <w:color w:val="000000"/>
+          <w:sz w:val="24"/>
+          <w:szCs w:val="24"/>
+          <w:shd w:val="clear" w:color="auto" w:fill="FFFFFF"/>
+        </w:rPr>
+        <w:t>Developer</w:t>
+      </w:r>
+      <w:proofErr w:type="spellEnd"/>
+      <w:r>
+        <w:rPr>
+          <w:rFonts w:ascii="Times New Roman" w:hAnsi="Times New Roman" w:cs="Times New Roman"/>
+          <w:b/>
+          <w:color w:val="000000"/>
+          <w:sz w:val="24"/>
+          <w:szCs w:val="24"/>
+          <w:shd w:val="clear" w:color="auto" w:fill="FFFFFF"/>
+        </w:rPr>
+        <w:t xml:space="preserve"> Network (MDN)</w:t>
+      </w:r>
+      <w:r>
+        <w:rPr>
+          <w:rFonts w:ascii="Times New Roman" w:hAnsi="Times New Roman" w:cs="Times New Roman"/>
+          <w:color w:val="000000"/>
+          <w:sz w:val="24"/>
+          <w:szCs w:val="24"/>
+          <w:shd w:val="clear" w:color="auto" w:fill="FFFFFF"/>
+        </w:rPr>
+        <w:t xml:space="preserve">. Disponível em: https://developer.mozilla.org/pt-BR/docs/Web/JavaScript. Acesso em: 30 set. 2024. </w:t>
+      </w:r>
+    </w:p>
+    <w:p>
+      <w:pPr>
+        <w:spacing w:after="0" w:line="240" w:lineRule="auto"/>
+        <w:rPr>
+          <w:rFonts w:ascii="Times New Roman" w:hAnsi="Times New Roman" w:cs="Times New Roman"/>
+          <w:color w:val="000000"/>
+          <w:sz w:val="24"/>
+          <w:szCs w:val="24"/>
+          <w:shd w:val="clear" w:color="auto" w:fill="FFFFFF"/>
+        </w:rPr>
+      </w:pPr>
+      <w:r>
+        <w:rPr>
+          <w:rFonts w:ascii="Times New Roman" w:hAnsi="Times New Roman" w:cs="Times New Roman"/>
+          <w:color w:val="000000"/>
+          <w:sz w:val="24"/>
+          <w:szCs w:val="24"/>
+          <w:shd w:val="clear" w:color="auto" w:fill="FFFFFF"/>
+        </w:rPr>
+        <w:t xml:space="preserve"> </w:t>
+      </w:r>
+    </w:p>
+    <w:p>
+      <w:pPr>
+        <w:spacing w:after="0" w:line="240" w:lineRule="auto"/>
+        <w:rPr>
+          <w:rFonts w:ascii="Times New Roman" w:hAnsi="Times New Roman" w:cs="Times New Roman"/>
+          <w:color w:val="000000"/>
+          <w:sz w:val="24"/>
+          <w:szCs w:val="24"/>
+          <w:shd w:val="clear" w:color="auto" w:fill="FFFFFF"/>
+        </w:rPr>
+      </w:pPr>
+      <w:r>
+        <w:rPr>
+          <w:rFonts w:ascii="Times New Roman" w:hAnsi="Times New Roman" w:cs="Times New Roman"/>
+          <w:color w:val="000000"/>
+          <w:sz w:val="24"/>
+          <w:szCs w:val="24"/>
+          <w:shd w:val="clear" w:color="auto" w:fill="FFFFFF"/>
+        </w:rPr>
+        <w:t xml:space="preserve">POSTGRESQL. </w:t>
+      </w:r>
+      <w:proofErr w:type="spellStart"/>
+      <w:r>
+        <w:rPr>
+          <w:rFonts w:ascii="Times New Roman" w:hAnsi="Times New Roman" w:cs="Times New Roman"/>
+          <w:b/>
+          <w:color w:val="000000"/>
+          <w:sz w:val="24"/>
+          <w:szCs w:val="24"/>
+          <w:shd w:val="clear" w:color="auto" w:fill="FFFFFF"/>
+        </w:rPr>
+        <w:t>Postgresql</w:t>
+      </w:r>
+      <w:proofErr w:type="spellEnd"/>
+      <w:r>
+        <w:rPr>
+          <w:rFonts w:ascii="Times New Roman" w:hAnsi="Times New Roman" w:cs="Times New Roman"/>
+          <w:color w:val="000000"/>
+          <w:sz w:val="24"/>
+          <w:szCs w:val="24"/>
+          <w:shd w:val="clear" w:color="auto" w:fill="FFFFFF"/>
+        </w:rPr>
+        <w:t xml:space="preserve">. Disponível em: https://www.postgresql.org/. Acesso em: 13 set. 2024. </w:t>
+      </w:r>
+    </w:p>
+    <w:p>
+      <w:pPr>
+        <w:spacing w:after="0" w:line="240" w:lineRule="auto"/>
+        <w:rPr>
+          <w:rFonts w:ascii="Times New Roman" w:hAnsi="Times New Roman" w:cs="Times New Roman"/>
+          <w:color w:val="000000"/>
+          <w:sz w:val="24"/>
+          <w:szCs w:val="24"/>
+          <w:shd w:val="clear" w:color="auto" w:fill="FFFFFF"/>
+        </w:rPr>
+      </w:pPr>
+      <w:r>
+        <w:rPr>
+          <w:rFonts w:ascii="Times New Roman" w:hAnsi="Times New Roman" w:cs="Times New Roman"/>
+          <w:color w:val="000000"/>
+          <w:sz w:val="24"/>
+          <w:szCs w:val="24"/>
+          <w:shd w:val="clear" w:color="auto" w:fill="FFFFFF"/>
+        </w:rPr>
+        <w:t xml:space="preserve"> </w:t>
+      </w:r>
+    </w:p>
+    <w:p>
+      <w:pPr>
+        <w:spacing w:after="0" w:line="240" w:lineRule="auto"/>
+        <w:rPr>
+          <w:rFonts w:ascii="Times New Roman" w:hAnsi="Times New Roman" w:cs="Times New Roman"/>
+          <w:color w:val="000000"/>
+          <w:sz w:val="24"/>
+          <w:szCs w:val="24"/>
+          <w:shd w:val="clear" w:color="auto" w:fill="FFFFFF"/>
+        </w:rPr>
+      </w:pPr>
+      <w:r>
+        <w:rPr>
+          <w:rFonts w:ascii="Times New Roman" w:hAnsi="Times New Roman" w:cs="Times New Roman"/>
+          <w:color w:val="000000"/>
+          <w:sz w:val="24"/>
+          <w:szCs w:val="24"/>
+          <w:shd w:val="clear" w:color="auto" w:fill="FFFFFF"/>
+        </w:rPr>
+        <w:t>PRESSMAN, R. S</w:t>
+      </w:r>
+      <w:r>
+        <w:rPr>
+          <w:rFonts w:ascii="Times New Roman" w:hAnsi="Times New Roman" w:cs="Times New Roman"/>
+          <w:b/>
+          <w:color w:val="000000"/>
+          <w:sz w:val="24"/>
+          <w:szCs w:val="24"/>
+          <w:shd w:val="clear" w:color="auto" w:fill="FFFFFF"/>
+        </w:rPr>
+        <w:t>. Engenharia de software: uma abordagem profissional</w:t>
+      </w:r>
+      <w:r>
+        <w:rPr>
+          <w:rFonts w:ascii="Times New Roman" w:hAnsi="Times New Roman" w:cs="Times New Roman"/>
+          <w:color w:val="000000"/>
+          <w:sz w:val="24"/>
+          <w:szCs w:val="24"/>
+          <w:shd w:val="clear" w:color="auto" w:fill="FFFFFF"/>
+        </w:rPr>
+        <w:t xml:space="preserve">. 7. ed. Porto Alegre: AMGH, 2015. </w:t>
+      </w:r>
+    </w:p>
+    <w:p>
+      <w:pPr>
+        <w:spacing w:after="0" w:line="240" w:lineRule="auto"/>
+        <w:rPr>
+          <w:rFonts w:ascii="Times New Roman" w:hAnsi="Times New Roman" w:cs="Times New Roman"/>
+          <w:color w:val="000000"/>
+          <w:sz w:val="24"/>
+          <w:szCs w:val="24"/>
+          <w:shd w:val="clear" w:color="auto" w:fill="FFFFFF"/>
+        </w:rPr>
+      </w:pPr>
+      <w:r>
+        <w:rPr>
+          <w:rFonts w:ascii="Times New Roman" w:hAnsi="Times New Roman" w:cs="Times New Roman"/>
+          <w:color w:val="000000"/>
+          <w:sz w:val="24"/>
+          <w:szCs w:val="24"/>
+          <w:shd w:val="clear" w:color="auto" w:fill="FFFFFF"/>
+        </w:rPr>
+        <w:t xml:space="preserve"> </w:t>
+      </w:r>
+    </w:p>
+    <w:p>
+      <w:pPr>
+        <w:spacing w:after="0" w:line="240" w:lineRule="auto"/>
+        <w:rPr>
+          <w:rFonts w:ascii="Times New Roman" w:hAnsi="Times New Roman" w:cs="Times New Roman"/>
+          <w:color w:val="000000"/>
+          <w:sz w:val="24"/>
+          <w:szCs w:val="24"/>
+          <w:shd w:val="clear" w:color="auto" w:fill="FFFFFF"/>
+        </w:rPr>
+      </w:pPr>
+      <w:r>
+        <w:rPr>
+          <w:rFonts w:ascii="Times New Roman" w:hAnsi="Times New Roman" w:cs="Times New Roman"/>
+          <w:color w:val="000000"/>
+          <w:sz w:val="24"/>
+          <w:szCs w:val="24"/>
+          <w:shd w:val="clear" w:color="auto" w:fill="FFFFFF"/>
+        </w:rPr>
+        <w:t xml:space="preserve">REACT. </w:t>
+      </w:r>
+      <w:proofErr w:type="spellStart"/>
+      <w:r>
+        <w:rPr>
+          <w:rFonts w:ascii="Times New Roman" w:hAnsi="Times New Roman" w:cs="Times New Roman"/>
+          <w:b/>
+          <w:color w:val="000000"/>
+          <w:sz w:val="24"/>
+          <w:szCs w:val="24"/>
+          <w:shd w:val="clear" w:color="auto" w:fill="FFFFFF"/>
+        </w:rPr>
+        <w:t>React</w:t>
+      </w:r>
+      <w:proofErr w:type="spellEnd"/>
+      <w:r>
+        <w:rPr>
+          <w:rFonts w:ascii="Times New Roman" w:hAnsi="Times New Roman" w:cs="Times New Roman"/>
+          <w:color w:val="000000"/>
+          <w:sz w:val="24"/>
+          <w:szCs w:val="24"/>
+          <w:shd w:val="clear" w:color="auto" w:fill="FFFFFF"/>
+        </w:rPr>
+        <w:t xml:space="preserve">. Disponível em: http://react.dev/. Acesso em: 13 set. 2024. </w:t>
+      </w:r>
+    </w:p>
+    <w:p>
+      <w:pPr>
+        <w:spacing w:after="0" w:line="240" w:lineRule="auto"/>
+        <w:rPr>
+          <w:rFonts w:ascii="Times New Roman" w:hAnsi="Times New Roman" w:cs="Times New Roman"/>
+          <w:color w:val="000000"/>
+          <w:sz w:val="24"/>
+          <w:szCs w:val="24"/>
+          <w:shd w:val="clear" w:color="auto" w:fill="FFFFFF"/>
+        </w:rPr>
+      </w:pPr>
+      <w:r>
+        <w:rPr>
+          <w:rFonts w:ascii="Times New Roman" w:hAnsi="Times New Roman" w:cs="Times New Roman"/>
+          <w:color w:val="000000"/>
+          <w:sz w:val="24"/>
+          <w:szCs w:val="24"/>
+          <w:shd w:val="clear" w:color="auto" w:fill="FFFFFF"/>
+        </w:rPr>
+        <w:t xml:space="preserve"> </w:t>
+      </w:r>
+    </w:p>
+    <w:p>
+      <w:pPr>
+        <w:spacing w:after="0" w:line="240" w:lineRule="auto"/>
+        <w:rPr>
+          <w:rFonts w:ascii="Times New Roman" w:hAnsi="Times New Roman" w:cs="Times New Roman"/>
+          <w:color w:val="000000"/>
+          <w:sz w:val="24"/>
+          <w:szCs w:val="24"/>
+          <w:shd w:val="clear" w:color="auto" w:fill="FFFFFF"/>
+        </w:rPr>
+      </w:pPr>
+      <w:r>
+        <w:rPr>
+          <w:rFonts w:ascii="Times New Roman" w:hAnsi="Times New Roman" w:cs="Times New Roman"/>
+          <w:color w:val="000000"/>
+          <w:sz w:val="24"/>
+          <w:szCs w:val="24"/>
+          <w:shd w:val="clear" w:color="auto" w:fill="FFFFFF"/>
+        </w:rPr>
+        <w:t xml:space="preserve">SANTOS, F; LUNARDI, G. L; MAIA, C. R. AÑAÑA, E. S.; </w:t>
+      </w:r>
+      <w:r>
+        <w:rPr>
+          <w:rFonts w:ascii="Times New Roman" w:hAnsi="Times New Roman" w:cs="Times New Roman"/>
+          <w:b/>
+          <w:color w:val="000000"/>
+          <w:sz w:val="24"/>
+          <w:szCs w:val="24"/>
+          <w:shd w:val="clear" w:color="auto" w:fill="FFFFFF"/>
+        </w:rPr>
+        <w:t>Fatores que influenciam a participação dos consumidores no Turismo Eletrônico</w:t>
+      </w:r>
+      <w:r>
+        <w:rPr>
+          <w:rFonts w:ascii="Times New Roman" w:hAnsi="Times New Roman" w:cs="Times New Roman"/>
+          <w:color w:val="000000"/>
+          <w:sz w:val="24"/>
+          <w:szCs w:val="24"/>
+          <w:shd w:val="clear" w:color="auto" w:fill="FFFFFF"/>
+        </w:rPr>
+        <w:t xml:space="preserve">. Disponível em: https://www.scielo.br/j/rbtur/a/LRSwCR7ZmjGRkgChr7gC6xf/#.  Acesso em: 22 out. 2024. </w:t>
+      </w:r>
+    </w:p>
+    <w:p>
+      <w:pPr>
+        <w:spacing w:after="0" w:line="240" w:lineRule="auto"/>
+        <w:rPr>
+          <w:rFonts w:ascii="Times New Roman" w:hAnsi="Times New Roman" w:cs="Times New Roman"/>
+          <w:color w:val="000000"/>
+          <w:sz w:val="24"/>
+          <w:szCs w:val="24"/>
+          <w:shd w:val="clear" w:color="auto" w:fill="FFFFFF"/>
+        </w:rPr>
+      </w:pPr>
+      <w:r>
+        <w:rPr>
+          <w:rFonts w:ascii="Times New Roman" w:hAnsi="Times New Roman" w:cs="Times New Roman"/>
+          <w:color w:val="000000"/>
+          <w:sz w:val="24"/>
+          <w:szCs w:val="24"/>
+          <w:shd w:val="clear" w:color="auto" w:fill="FFFFFF"/>
+        </w:rPr>
+        <w:t xml:space="preserve"> </w:t>
+      </w:r>
+    </w:p>
+    <w:p>
+      <w:pPr>
+        <w:spacing w:after="0" w:line="240" w:lineRule="auto"/>
+        <w:rPr>
+          <w:rFonts w:ascii="Times New Roman" w:hAnsi="Times New Roman" w:cs="Times New Roman"/>
+          <w:color w:val="000000"/>
+          <w:sz w:val="24"/>
+          <w:szCs w:val="24"/>
+          <w:shd w:val="clear" w:color="auto" w:fill="FFFFFF"/>
+        </w:rPr>
+      </w:pPr>
+      <w:r>
+        <w:rPr>
+          <w:rFonts w:ascii="Times New Roman" w:hAnsi="Times New Roman" w:cs="Times New Roman"/>
+          <w:color w:val="000000"/>
+          <w:sz w:val="24"/>
+          <w:szCs w:val="24"/>
+          <w:shd w:val="clear" w:color="auto" w:fill="FFFFFF"/>
+        </w:rPr>
+        <w:t xml:space="preserve">SÃO PAULO (Estado). </w:t>
+      </w:r>
+      <w:r>
+        <w:rPr>
+          <w:rFonts w:ascii="Times New Roman" w:hAnsi="Times New Roman" w:cs="Times New Roman"/>
+          <w:b/>
+          <w:color w:val="000000"/>
+          <w:sz w:val="24"/>
+          <w:szCs w:val="24"/>
+          <w:shd w:val="clear" w:color="auto" w:fill="FFFFFF"/>
+        </w:rPr>
+        <w:t>Mapa dos Municípios Turísticos do Estado de São Paulo</w:t>
+      </w:r>
+      <w:r>
+        <w:rPr>
+          <w:rFonts w:ascii="Times New Roman" w:hAnsi="Times New Roman" w:cs="Times New Roman"/>
+          <w:color w:val="000000"/>
+          <w:sz w:val="24"/>
+          <w:szCs w:val="24"/>
+          <w:shd w:val="clear" w:color="auto" w:fill="FFFFFF"/>
+        </w:rPr>
+        <w:t xml:space="preserve">. Disponível em: https://www.turismo.sp.gov.br/municipiosturisticos. Acesso em: 30 out. 2024. </w:t>
+      </w:r>
+    </w:p>
+    <w:p>
+      <w:pPr>
+        <w:spacing w:after="0" w:line="240" w:lineRule="auto"/>
+        <w:rPr>
+          <w:rFonts w:ascii="Times New Roman" w:hAnsi="Times New Roman" w:cs="Times New Roman"/>
+          <w:color w:val="000000"/>
+          <w:sz w:val="24"/>
+          <w:szCs w:val="24"/>
+          <w:shd w:val="clear" w:color="auto" w:fill="FFFFFF"/>
+        </w:rPr>
+      </w:pPr>
+      <w:r>
+        <w:rPr>
+          <w:rFonts w:ascii="Times New Roman" w:hAnsi="Times New Roman" w:cs="Times New Roman"/>
+          <w:color w:val="000000"/>
+          <w:sz w:val="24"/>
+          <w:szCs w:val="24"/>
+          <w:shd w:val="clear" w:color="auto" w:fill="FFFFFF"/>
+        </w:rPr>
+        <w:t xml:space="preserve"> </w:t>
+      </w:r>
+    </w:p>
+    <w:p>
+      <w:pPr>
+        <w:spacing w:after="0" w:line="240" w:lineRule="auto"/>
+        <w:rPr>
+          <w:rFonts w:ascii="Times New Roman" w:hAnsi="Times New Roman" w:cs="Times New Roman"/>
+          <w:color w:val="000000"/>
+          <w:sz w:val="24"/>
+          <w:szCs w:val="24"/>
+          <w:shd w:val="clear" w:color="auto" w:fill="FFFFFF"/>
+        </w:rPr>
+      </w:pPr>
+      <w:r>
+        <w:rPr>
+          <w:rFonts w:ascii="Times New Roman" w:hAnsi="Times New Roman" w:cs="Times New Roman"/>
+          <w:color w:val="000000"/>
+          <w:sz w:val="24"/>
+          <w:szCs w:val="24"/>
+          <w:shd w:val="clear" w:color="auto" w:fill="FFFFFF"/>
+        </w:rPr>
+        <w:t xml:space="preserve">SÃO PAULO (Estado). </w:t>
+      </w:r>
+      <w:r>
+        <w:rPr>
+          <w:rFonts w:ascii="Times New Roman" w:hAnsi="Times New Roman" w:cs="Times New Roman"/>
+          <w:b/>
+          <w:color w:val="000000"/>
+          <w:sz w:val="24"/>
+          <w:szCs w:val="24"/>
+          <w:shd w:val="clear" w:color="auto" w:fill="FFFFFF"/>
+        </w:rPr>
+        <w:t>Conheça o Município Turístico de Jales</w:t>
+      </w:r>
+      <w:r>
+        <w:rPr>
+          <w:rFonts w:ascii="Times New Roman" w:hAnsi="Times New Roman" w:cs="Times New Roman"/>
+          <w:color w:val="000000"/>
+          <w:sz w:val="24"/>
+          <w:szCs w:val="24"/>
+          <w:shd w:val="clear" w:color="auto" w:fill="FFFFFF"/>
+        </w:rPr>
+        <w:t xml:space="preserve">. Disponível em: https://www.turismo.sp.gov.br/conheca-o-municipio-turistico-de-jales. Acesso em: 30 out. 2024. </w:t>
+      </w:r>
+    </w:p>
+    <w:p>
+      <w:pPr>
+        <w:spacing w:after="0" w:line="240" w:lineRule="auto"/>
+        <w:rPr>
+          <w:rFonts w:ascii="Times New Roman" w:hAnsi="Times New Roman" w:cs="Times New Roman"/>
+          <w:color w:val="000000"/>
+          <w:sz w:val="24"/>
+          <w:szCs w:val="24"/>
+          <w:shd w:val="clear" w:color="auto" w:fill="FFFFFF"/>
+        </w:rPr>
+      </w:pPr>
+      <w:r>
+        <w:rPr>
+          <w:rFonts w:ascii="Times New Roman" w:hAnsi="Times New Roman" w:cs="Times New Roman"/>
+          <w:color w:val="000000"/>
+          <w:sz w:val="24"/>
+          <w:szCs w:val="24"/>
+          <w:shd w:val="clear" w:color="auto" w:fill="FFFFFF"/>
+        </w:rPr>
+        <w:t xml:space="preserve"> </w:t>
+      </w:r>
+    </w:p>
+    <w:p>
+      <w:pPr>
+        <w:spacing w:after="0" w:line="240" w:lineRule="auto"/>
+        <w:rPr>
+          <w:rFonts w:ascii="Times New Roman" w:hAnsi="Times New Roman" w:cs="Times New Roman"/>
+          <w:color w:val="000000"/>
+          <w:sz w:val="24"/>
+          <w:szCs w:val="24"/>
+          <w:shd w:val="clear" w:color="auto" w:fill="FFFFFF"/>
+          <w:lang w:val="en-US"/>
+        </w:rPr>
+      </w:pPr>
+      <w:r>
+        <w:rPr>
+          <w:rFonts w:ascii="Times New Roman" w:hAnsi="Times New Roman" w:cs="Times New Roman"/>
+          <w:color w:val="000000"/>
+          <w:sz w:val="24"/>
+          <w:szCs w:val="24"/>
+          <w:shd w:val="clear" w:color="auto" w:fill="FFFFFF"/>
+        </w:rPr>
+        <w:t xml:space="preserve">SEBRAE. </w:t>
+      </w:r>
+      <w:r>
+        <w:rPr>
+          <w:rFonts w:ascii="Times New Roman" w:hAnsi="Times New Roman" w:cs="Times New Roman"/>
+          <w:b/>
+          <w:color w:val="000000"/>
+          <w:sz w:val="24"/>
+          <w:szCs w:val="24"/>
+          <w:shd w:val="clear" w:color="auto" w:fill="FFFFFF"/>
+        </w:rPr>
+        <w:t>A importância dos atrativos turísticos do Brasil</w:t>
+      </w:r>
+      <w:r>
+        <w:rPr>
+          <w:rFonts w:ascii="Times New Roman" w:hAnsi="Times New Roman" w:cs="Times New Roman"/>
+          <w:color w:val="000000"/>
+          <w:sz w:val="24"/>
+          <w:szCs w:val="24"/>
+          <w:shd w:val="clear" w:color="auto" w:fill="FFFFFF"/>
+        </w:rPr>
+        <w:t xml:space="preserve">. Disponível em: https://sebrae.com.br/sites/PortalSebrae/artigos/a-importancia-dos-atrativos-turisticos-do-brasil,4db2a30bd0f13810VgnVCM100000d701210aRCRD. </w:t>
+      </w:r>
+      <w:proofErr w:type="spellStart"/>
+      <w:r>
+        <w:rPr>
+          <w:rFonts w:ascii="Times New Roman" w:hAnsi="Times New Roman" w:cs="Times New Roman"/>
+          <w:color w:val="000000"/>
+          <w:sz w:val="24"/>
+          <w:szCs w:val="24"/>
+          <w:shd w:val="clear" w:color="auto" w:fill="FFFFFF"/>
+          <w:lang w:val="en-US"/>
+        </w:rPr>
+        <w:t>Acesso</w:t>
+      </w:r>
+      <w:proofErr w:type="spellEnd"/>
+      <w:r>
+        <w:rPr>
+          <w:rFonts w:ascii="Times New Roman" w:hAnsi="Times New Roman" w:cs="Times New Roman"/>
+          <w:color w:val="000000"/>
+          <w:sz w:val="24"/>
+          <w:szCs w:val="24"/>
+          <w:shd w:val="clear" w:color="auto" w:fill="FFFFFF"/>
+          <w:lang w:val="en-US"/>
+        </w:rPr>
+        <w:t xml:space="preserve"> </w:t>
+      </w:r>
+      <w:proofErr w:type="spellStart"/>
+      <w:r>
+        <w:rPr>
+          <w:rFonts w:ascii="Times New Roman" w:hAnsi="Times New Roman" w:cs="Times New Roman"/>
+          <w:color w:val="000000"/>
+          <w:sz w:val="24"/>
+          <w:szCs w:val="24"/>
+          <w:shd w:val="clear" w:color="auto" w:fill="FFFFFF"/>
+          <w:lang w:val="en-US"/>
+        </w:rPr>
+        <w:t>em</w:t>
+      </w:r>
+      <w:proofErr w:type="spellEnd"/>
+      <w:r>
+        <w:rPr>
+          <w:rFonts w:ascii="Times New Roman" w:hAnsi="Times New Roman" w:cs="Times New Roman"/>
+          <w:color w:val="000000"/>
+          <w:sz w:val="24"/>
+          <w:szCs w:val="24"/>
+          <w:shd w:val="clear" w:color="auto" w:fill="FFFFFF"/>
+          <w:lang w:val="en-US"/>
+        </w:rPr>
+        <w:t xml:space="preserve">: 30 out. 2024. </w:t>
+      </w:r>
+    </w:p>
+    <w:p>
+      <w:pPr>
+        <w:spacing w:after="0" w:line="240" w:lineRule="auto"/>
+        <w:rPr>
+          <w:rFonts w:ascii="Times New Roman" w:hAnsi="Times New Roman" w:cs="Times New Roman"/>
+          <w:color w:val="000000"/>
+          <w:sz w:val="24"/>
+          <w:szCs w:val="24"/>
+          <w:shd w:val="clear" w:color="auto" w:fill="FFFFFF"/>
+          <w:lang w:val="en-US"/>
+        </w:rPr>
+      </w:pPr>
+      <w:r>
+        <w:rPr>
+          <w:rFonts w:ascii="Times New Roman" w:hAnsi="Times New Roman" w:cs="Times New Roman"/>
+          <w:color w:val="000000"/>
+          <w:sz w:val="24"/>
+          <w:szCs w:val="24"/>
+          <w:shd w:val="clear" w:color="auto" w:fill="FFFFFF"/>
+          <w:lang w:val="en-US"/>
+        </w:rPr>
+        <w:t xml:space="preserve"> </w:t>
+      </w:r>
+    </w:p>
+    <w:p>
+      <w:pPr>
+        <w:spacing w:after="0" w:line="240" w:lineRule="auto"/>
+        <w:rPr>
+          <w:rFonts w:ascii="Times New Roman" w:hAnsi="Times New Roman" w:cs="Times New Roman"/>
+          <w:color w:val="000000"/>
+          <w:sz w:val="24"/>
+          <w:szCs w:val="24"/>
+          <w:shd w:val="clear" w:color="auto" w:fill="FFFFFF"/>
+          <w:lang w:val="en-US"/>
+        </w:rPr>
+      </w:pPr>
+      <w:r>
+        <w:rPr>
+          <w:rFonts w:ascii="Times New Roman" w:hAnsi="Times New Roman" w:cs="Times New Roman"/>
+          <w:color w:val="000000"/>
+          <w:sz w:val="24"/>
+          <w:szCs w:val="24"/>
+          <w:shd w:val="clear" w:color="auto" w:fill="FFFFFF"/>
+          <w:lang w:val="en-US"/>
+        </w:rPr>
+        <w:t xml:space="preserve">SOMMERVILLE, I. </w:t>
+      </w:r>
+      <w:proofErr w:type="spellStart"/>
+      <w:r>
+        <w:rPr>
+          <w:rFonts w:ascii="Times New Roman" w:hAnsi="Times New Roman" w:cs="Times New Roman"/>
+          <w:b/>
+          <w:color w:val="000000"/>
+          <w:sz w:val="24"/>
+          <w:szCs w:val="24"/>
+          <w:shd w:val="clear" w:color="auto" w:fill="FFFFFF"/>
+          <w:lang w:val="en-US"/>
+        </w:rPr>
+        <w:t>Engenharia</w:t>
+      </w:r>
+      <w:proofErr w:type="spellEnd"/>
+      <w:r>
+        <w:rPr>
+          <w:rFonts w:ascii="Times New Roman" w:hAnsi="Times New Roman" w:cs="Times New Roman"/>
+          <w:b/>
+          <w:color w:val="000000"/>
+          <w:sz w:val="24"/>
+          <w:szCs w:val="24"/>
+          <w:shd w:val="clear" w:color="auto" w:fill="FFFFFF"/>
+          <w:lang w:val="en-US"/>
+        </w:rPr>
+        <w:t xml:space="preserve"> de Software</w:t>
+      </w:r>
+      <w:r>
+        <w:rPr>
+          <w:rFonts w:ascii="Times New Roman" w:hAnsi="Times New Roman" w:cs="Times New Roman"/>
+          <w:color w:val="000000"/>
+          <w:sz w:val="24"/>
+          <w:szCs w:val="24"/>
+          <w:shd w:val="clear" w:color="auto" w:fill="FFFFFF"/>
+          <w:lang w:val="en-US"/>
+        </w:rPr>
+        <w:t xml:space="preserve">. 9. ed. Pearson Addison-Wesley, 2011. </w:t>
+      </w:r>
+    </w:p>
+    <w:p>
+      <w:pPr>
+        <w:spacing w:after="0" w:line="240" w:lineRule="auto"/>
+        <w:rPr>
+          <w:rFonts w:ascii="Times New Roman" w:hAnsi="Times New Roman" w:cs="Times New Roman"/>
+          <w:color w:val="000000"/>
+          <w:sz w:val="24"/>
+          <w:szCs w:val="24"/>
+          <w:shd w:val="clear" w:color="auto" w:fill="FFFFFF"/>
+          <w:lang w:val="en-US"/>
+        </w:rPr>
+      </w:pPr>
+      <w:r>
+        <w:rPr>
+          <w:rFonts w:ascii="Times New Roman" w:hAnsi="Times New Roman" w:cs="Times New Roman"/>
+          <w:color w:val="000000"/>
+          <w:sz w:val="24"/>
+          <w:szCs w:val="24"/>
+          <w:shd w:val="clear" w:color="auto" w:fill="FFFFFF"/>
+          <w:lang w:val="en-US"/>
+        </w:rPr>
+        <w:lastRenderedPageBreak/>
+        <w:t xml:space="preserve"> </w:t>
+      </w:r>
+    </w:p>
+    <w:p>
+      <w:pPr>
+        <w:spacing w:after="0" w:line="240" w:lineRule="auto"/>
+        <w:rPr>
+          <w:rFonts w:ascii="Times New Roman" w:hAnsi="Times New Roman" w:cs="Times New Roman"/>
+          <w:color w:val="000000"/>
+          <w:sz w:val="24"/>
+          <w:szCs w:val="24"/>
+          <w:shd w:val="clear" w:color="auto" w:fill="FFFFFF"/>
+        </w:rPr>
+      </w:pPr>
+      <w:r>
+        <w:rPr>
+          <w:rFonts w:ascii="Times New Roman" w:hAnsi="Times New Roman" w:cs="Times New Roman"/>
+          <w:color w:val="000000"/>
+          <w:sz w:val="24"/>
+          <w:szCs w:val="24"/>
+          <w:shd w:val="clear" w:color="auto" w:fill="FFFFFF"/>
+        </w:rPr>
+        <w:t xml:space="preserve">SUTHERLAND, J.; SUTHERLAND, J. J. </w:t>
+      </w:r>
+      <w:r>
+        <w:rPr>
+          <w:rFonts w:ascii="Times New Roman" w:hAnsi="Times New Roman" w:cs="Times New Roman"/>
+          <w:b/>
+          <w:color w:val="000000"/>
+          <w:sz w:val="24"/>
+          <w:szCs w:val="24"/>
+          <w:shd w:val="clear" w:color="auto" w:fill="FFFFFF"/>
+        </w:rPr>
+        <w:t>Scrum: A arte de fazer o dobro do trabalho na metade do tempo</w:t>
+      </w:r>
+      <w:r>
+        <w:rPr>
+          <w:rFonts w:ascii="Times New Roman" w:hAnsi="Times New Roman" w:cs="Times New Roman"/>
+          <w:color w:val="000000"/>
+          <w:sz w:val="24"/>
+          <w:szCs w:val="24"/>
+          <w:shd w:val="clear" w:color="auto" w:fill="FFFFFF"/>
+        </w:rPr>
+        <w:t xml:space="preserve">. 1. ed. São Paulo: Sextante, 2019. </w:t>
+      </w:r>
+    </w:p>
+    <w:p>
+      <w:pPr>
+        <w:spacing w:after="0" w:line="240" w:lineRule="auto"/>
+        <w:rPr>
+          <w:rFonts w:ascii="Times New Roman" w:hAnsi="Times New Roman" w:cs="Times New Roman"/>
+          <w:color w:val="000000"/>
+          <w:sz w:val="24"/>
+          <w:szCs w:val="24"/>
+          <w:shd w:val="clear" w:color="auto" w:fill="FFFFFF"/>
+        </w:rPr>
+      </w:pPr>
+      <w:r>
+        <w:rPr>
+          <w:rFonts w:ascii="Times New Roman" w:hAnsi="Times New Roman" w:cs="Times New Roman"/>
+          <w:color w:val="000000"/>
+          <w:sz w:val="24"/>
+          <w:szCs w:val="24"/>
+          <w:shd w:val="clear" w:color="auto" w:fill="FFFFFF"/>
+        </w:rPr>
+        <w:t xml:space="preserve"> </w:t>
+      </w:r>
+    </w:p>
+    <w:p>
+      <w:pPr>
+        <w:spacing w:after="0" w:line="240" w:lineRule="auto"/>
+        <w:rPr>
+          <w:rFonts w:ascii="Times New Roman" w:hAnsi="Times New Roman" w:cs="Times New Roman"/>
+          <w:sz w:val="24"/>
+          <w:szCs w:val="24"/>
+        </w:rPr>
+      </w:pPr>
+      <w:r>
+        <w:rPr>
+          <w:rFonts w:ascii="Times New Roman" w:hAnsi="Times New Roman" w:cs="Times New Roman"/>
+          <w:color w:val="000000"/>
+          <w:sz w:val="24"/>
+          <w:szCs w:val="24"/>
+          <w:shd w:val="clear" w:color="auto" w:fill="FFFFFF"/>
+        </w:rPr>
+        <w:t xml:space="preserve">VIEIRA, A. </w:t>
+      </w:r>
+      <w:r>
+        <w:rPr>
+          <w:rFonts w:ascii="Times New Roman" w:hAnsi="Times New Roman" w:cs="Times New Roman"/>
+          <w:b/>
+          <w:color w:val="000000"/>
+          <w:sz w:val="24"/>
+          <w:szCs w:val="24"/>
+          <w:shd w:val="clear" w:color="auto" w:fill="FFFFFF"/>
+        </w:rPr>
+        <w:t xml:space="preserve">Planejamento e políticas públicas de turismo: análise dos módulos operacionais do programa de regionalização do turismo no </w:t>
+      </w:r>
+      <w:proofErr w:type="spellStart"/>
+      <w:r>
+        <w:rPr>
+          <w:rFonts w:ascii="Times New Roman" w:hAnsi="Times New Roman" w:cs="Times New Roman"/>
+          <w:b/>
+          <w:color w:val="000000"/>
+          <w:sz w:val="24"/>
+          <w:szCs w:val="24"/>
+          <w:shd w:val="clear" w:color="auto" w:fill="FFFFFF"/>
+        </w:rPr>
+        <w:t>pólo</w:t>
+      </w:r>
+      <w:proofErr w:type="spellEnd"/>
+      <w:r>
+        <w:rPr>
+          <w:rFonts w:ascii="Times New Roman" w:hAnsi="Times New Roman" w:cs="Times New Roman"/>
+          <w:b/>
+          <w:color w:val="000000"/>
+          <w:sz w:val="24"/>
+          <w:szCs w:val="24"/>
+          <w:shd w:val="clear" w:color="auto" w:fill="FFFFFF"/>
+        </w:rPr>
+        <w:t xml:space="preserve"> São </w:t>
+      </w:r>
+      <w:proofErr w:type="spellStart"/>
+      <w:r>
+        <w:rPr>
+          <w:rFonts w:ascii="Times New Roman" w:hAnsi="Times New Roman" w:cs="Times New Roman"/>
+          <w:b/>
+          <w:color w:val="000000"/>
+          <w:sz w:val="24"/>
+          <w:szCs w:val="24"/>
+          <w:shd w:val="clear" w:color="auto" w:fill="FFFFFF"/>
+        </w:rPr>
+        <w:t>Luis</w:t>
+      </w:r>
+      <w:proofErr w:type="spellEnd"/>
+      <w:r>
+        <w:rPr>
+          <w:rFonts w:ascii="Times New Roman" w:hAnsi="Times New Roman" w:cs="Times New Roman"/>
+          <w:b/>
+          <w:color w:val="000000"/>
+          <w:sz w:val="24"/>
+          <w:szCs w:val="24"/>
+          <w:shd w:val="clear" w:color="auto" w:fill="FFFFFF"/>
+        </w:rPr>
+        <w:t xml:space="preserve"> – MA</w:t>
+      </w:r>
+      <w:r>
+        <w:rPr>
+          <w:rFonts w:ascii="Times New Roman" w:hAnsi="Times New Roman" w:cs="Times New Roman"/>
+          <w:color w:val="000000"/>
+          <w:sz w:val="24"/>
+          <w:szCs w:val="24"/>
+          <w:shd w:val="clear" w:color="auto" w:fill="FFFFFF"/>
+        </w:rPr>
+        <w:t>. Disponível em: http://repositorio.unb.br/handle/10482/9204, 2021. Acesso em: 22 out. 2024.</w:t>
+      </w:r>
+      <w:r>
+        <w:rPr>
+          <w:rFonts w:ascii="Times New Roman" w:hAnsi="Times New Roman" w:cs="Times New Roman"/>
+          <w:color w:val="000000"/>
+          <w:sz w:val="24"/>
+          <w:szCs w:val="24"/>
+          <w:shd w:val="clear" w:color="auto" w:fill="FFFFFF"/>
+        </w:rPr>
         <w:br/>
       </w:r>
-      <w:r>
-        <w:rPr>
-          <w:rStyle w:val="normaltextrun"/>
-          <w:color w:val="000000"/>
-          <w:shd w:val="clear" w:color="auto" w:fill="FFFFFF"/>
-        </w:rPr>
-        <w:t xml:space="preserve">PREFEITURA MUNICIPAL DE ARAÇATUBA. </w:t>
-      </w:r>
-      <w:r>
-        <w:rPr>
-          <w:rStyle w:val="normaltextrun"/>
-          <w:b/>
-          <w:bCs/>
-          <w:color w:val="000000"/>
-          <w:shd w:val="clear" w:color="auto" w:fill="FFFFFF"/>
-        </w:rPr>
-        <w:t>Prefeitura Municipal de Araçatuba.</w:t>
-      </w:r>
-      <w:r>
-        <w:rPr>
-          <w:rStyle w:val="normaltextrun"/>
-          <w:color w:val="000000"/>
-          <w:shd w:val="clear" w:color="auto" w:fill="FFFFFF"/>
-        </w:rPr>
-        <w:t xml:space="preserve"> Disponível em: </w:t>
-      </w:r>
-      <w:hyperlink r:id="rId26" w:history="1">
-        <w:r>
-          <w:rPr>
-            <w:rStyle w:val="Hyperlink"/>
-            <w:shd w:val="clear" w:color="auto" w:fill="FFFFFF"/>
-          </w:rPr>
-          <w:t>https://aracatuba.sp.gov.br/turismo</w:t>
-        </w:r>
-      </w:hyperlink>
-      <w:r>
-        <w:rPr>
-          <w:rStyle w:val="normaltextrun"/>
-          <w:color w:val="000000"/>
-          <w:shd w:val="clear" w:color="auto" w:fill="FFFFFF"/>
-        </w:rPr>
-        <w:t>. Acesso em: 22 out. 2024.</w:t>
-      </w:r>
-      <w:r>
-        <w:rPr>
-          <w:rStyle w:val="eop"/>
-          <w:color w:val="000000"/>
-          <w:shd w:val="clear" w:color="auto" w:fill="FFFFFF"/>
-        </w:rPr>
-        <w:t> </w:t>
-      </w:r>
-    </w:p>
-    <w:p>
-      <w:pPr>
-        <w:pStyle w:val="paragraph"/>
-        <w:spacing w:before="0" w:beforeAutospacing="0" w:after="0" w:afterAutospacing="0"/>
-        <w:ind w:firstLine="840"/>
-        <w:jc w:val="both"/>
-        <w:textAlignment w:val="baseline"/>
-      </w:pPr>
-    </w:p>
-    <w:p>
-      <w:pPr>
-        <w:spacing w:after="0" w:line="240" w:lineRule="auto"/>
-        <w:rPr>
-          <w:rFonts w:ascii="Times New Roman" w:hAnsi="Times New Roman" w:cs="Times New Roman"/>
-          <w:sz w:val="24"/>
-          <w:szCs w:val="24"/>
-        </w:rPr>
-      </w:pPr>
-      <w:r>
-        <w:rPr>
-          <w:rFonts w:ascii="Times New Roman" w:hAnsi="Times New Roman" w:cs="Times New Roman"/>
-          <w:sz w:val="24"/>
-          <w:szCs w:val="24"/>
-        </w:rPr>
-        <w:t xml:space="preserve">SANTOS, F; LUNARDI, G. L; MAIA, C. R. AÑAÑA, E. S.; </w:t>
-      </w:r>
-      <w:r>
-        <w:rPr>
-          <w:rFonts w:ascii="Times New Roman" w:hAnsi="Times New Roman" w:cs="Times New Roman"/>
-          <w:b/>
-          <w:sz w:val="24"/>
-          <w:szCs w:val="24"/>
-        </w:rPr>
-        <w:t>Fatores que influenciam a participação dos consumidores no Turismo</w:t>
-      </w:r>
-      <w:r>
-        <w:rPr>
-          <w:rFonts w:ascii="Times New Roman" w:hAnsi="Times New Roman" w:cs="Times New Roman"/>
-          <w:sz w:val="24"/>
-          <w:szCs w:val="24"/>
-        </w:rPr>
-        <w:t xml:space="preserve"> </w:t>
-      </w:r>
-      <w:r>
-        <w:rPr>
-          <w:rFonts w:ascii="Times New Roman" w:hAnsi="Times New Roman" w:cs="Times New Roman"/>
-          <w:b/>
-          <w:sz w:val="24"/>
-          <w:szCs w:val="24"/>
-        </w:rPr>
-        <w:t xml:space="preserve">Eletrônico. </w:t>
-      </w:r>
-      <w:r>
-        <w:rPr>
-          <w:rFonts w:ascii="Times New Roman" w:hAnsi="Times New Roman" w:cs="Times New Roman"/>
-          <w:sz w:val="24"/>
-          <w:szCs w:val="24"/>
-        </w:rPr>
-        <w:t xml:space="preserve">Disponível em: </w:t>
-      </w:r>
-      <w:hyperlink r:id="rId27" w:history="1">
-        <w:r>
-          <w:rPr>
-            <w:rStyle w:val="Hyperlink"/>
-            <w:rFonts w:ascii="Times New Roman" w:hAnsi="Times New Roman" w:cs="Times New Roman"/>
-            <w:sz w:val="24"/>
-            <w:szCs w:val="24"/>
-          </w:rPr>
-          <w:t>https://www.scielo.br/j/rbtur/a/LRSwCR7ZmjGRkgChr7gC6xf/#</w:t>
-        </w:r>
-      </w:hyperlink>
-      <w:r>
-        <w:rPr>
-          <w:rFonts w:ascii="Times New Roman" w:hAnsi="Times New Roman" w:cs="Times New Roman"/>
-          <w:sz w:val="24"/>
-          <w:szCs w:val="24"/>
-        </w:rPr>
-        <w:t>.  Acesso em: 22 out. 2024.</w:t>
-      </w:r>
-    </w:p>
-    <w:p>
-      <w:pPr>
-        <w:spacing w:after="0" w:line="240" w:lineRule="auto"/>
-        <w:ind w:firstLine="567"/>
-        <w:jc w:val="both"/>
-        <w:rPr>
-          <w:rFonts w:ascii="Times New Roman" w:hAnsi="Times New Roman" w:cs="Times New Roman"/>
-          <w:sz w:val="24"/>
-          <w:szCs w:val="24"/>
-        </w:rPr>
-      </w:pPr>
-      <w:r>
-        <w:rPr>
-          <w:rFonts w:ascii="Times New Roman" w:hAnsi="Times New Roman" w:cs="Times New Roman"/>
-          <w:sz w:val="24"/>
-          <w:szCs w:val="24"/>
-        </w:rPr>
-        <w:br/>
-        <w:t xml:space="preserve">VIEIRA, Aline. (2011). </w:t>
-      </w:r>
-      <w:r>
-        <w:rPr>
-          <w:rFonts w:ascii="Times New Roman" w:hAnsi="Times New Roman" w:cs="Times New Roman"/>
-          <w:b/>
-          <w:sz w:val="24"/>
-          <w:szCs w:val="24"/>
-        </w:rPr>
-        <w:t xml:space="preserve">Planejamento e políticas públicas de turismo : análise dos módulos operacionais do programa de regionalização do turismo no </w:t>
-      </w:r>
-      <w:proofErr w:type="spellStart"/>
-      <w:r>
-        <w:rPr>
-          <w:rFonts w:ascii="Times New Roman" w:hAnsi="Times New Roman" w:cs="Times New Roman"/>
-          <w:b/>
-          <w:sz w:val="24"/>
-          <w:szCs w:val="24"/>
-        </w:rPr>
-        <w:t>pólo</w:t>
-      </w:r>
-      <w:proofErr w:type="spellEnd"/>
-      <w:r>
-        <w:rPr>
-          <w:rFonts w:ascii="Times New Roman" w:hAnsi="Times New Roman" w:cs="Times New Roman"/>
-          <w:b/>
-          <w:sz w:val="24"/>
-          <w:szCs w:val="24"/>
-        </w:rPr>
-        <w:t xml:space="preserve"> São </w:t>
-      </w:r>
-      <w:proofErr w:type="spellStart"/>
-      <w:r>
-        <w:rPr>
-          <w:rFonts w:ascii="Times New Roman" w:hAnsi="Times New Roman" w:cs="Times New Roman"/>
-          <w:b/>
-          <w:sz w:val="24"/>
-          <w:szCs w:val="24"/>
-        </w:rPr>
-        <w:t>Luis</w:t>
-      </w:r>
-      <w:proofErr w:type="spellEnd"/>
-      <w:r>
-        <w:rPr>
-          <w:rFonts w:ascii="Times New Roman" w:hAnsi="Times New Roman" w:cs="Times New Roman"/>
-          <w:b/>
-          <w:sz w:val="24"/>
-          <w:szCs w:val="24"/>
-        </w:rPr>
-        <w:t xml:space="preserve"> – MA</w:t>
-      </w:r>
-      <w:r>
-        <w:rPr>
-          <w:rFonts w:ascii="Times New Roman" w:hAnsi="Times New Roman" w:cs="Times New Roman"/>
-          <w:sz w:val="24"/>
-          <w:szCs w:val="24"/>
-        </w:rPr>
-        <w:t xml:space="preserve">. Disponível em: </w:t>
-      </w:r>
-      <w:hyperlink r:id="rId28" w:history="1">
-        <w:r>
-          <w:rPr>
-            <w:rStyle w:val="Hyperlink"/>
-            <w:rFonts w:ascii="Times New Roman" w:hAnsi="Times New Roman" w:cs="Times New Roman"/>
-            <w:sz w:val="24"/>
-            <w:szCs w:val="24"/>
-          </w:rPr>
-          <w:t>http://repositorio.unb.br/handle/10482/9204</w:t>
-        </w:r>
-      </w:hyperlink>
-      <w:r>
-        <w:rPr>
-          <w:rFonts w:ascii="Times New Roman" w:hAnsi="Times New Roman" w:cs="Times New Roman"/>
-          <w:sz w:val="24"/>
-          <w:szCs w:val="24"/>
-        </w:rPr>
-        <w:t xml:space="preserve">. </w:t>
-      </w:r>
-      <w:r>
-        <w:rPr>
-          <w:rStyle w:val="normaltextrun"/>
-          <w:rFonts w:ascii="Times New Roman" w:hAnsi="Times New Roman" w:cs="Times New Roman"/>
-          <w:color w:val="000000"/>
-          <w:sz w:val="24"/>
-          <w:szCs w:val="24"/>
-          <w:shd w:val="clear" w:color="auto" w:fill="FFFFFF"/>
-        </w:rPr>
-        <w:t>Acesso em: 22 out. 2024.</w:t>
-      </w:r>
-      <w:r>
-        <w:rPr>
-          <w:color w:val="000000"/>
-          <w:shd w:val="clear" w:color="auto" w:fill="FFFFFF"/>
-        </w:rPr>
-        <w:br/>
-      </w:r>
     </w:p>
     <w:sectPr>
-      <w:headerReference w:type="default" r:id="rId29"/>
+      <w:headerReference w:type="default" r:id="rId20"/>
       <w:pgSz w:w="11906" w:h="16838" w:code="9"/>
       <w:pgMar w:top="1418" w:right="1418" w:bottom="1418" w:left="1418" w:header="709" w:footer="709" w:gutter="0"/>
       <w:cols w:space="708"/>
@@ -6253,15 +7123,6 @@
 </file>
 
 <file path=customXml/item1.xml><?xml version="1.0" encoding="utf-8"?>
-<?mso-contentType ?>
-<FormTemplates xmlns="http://schemas.microsoft.com/sharepoint/v3/contenttype/forms">
-  <Display>DocumentLibraryForm</Display>
-  <Edit>DocumentLibraryForm</Edit>
-  <New>DocumentLibraryForm</New>
-</FormTemplates>
-</file>
-
-<file path=customXml/item2.xml><?xml version="1.0" encoding="utf-8"?>
 <ct:contentTypeSchema xmlns:ct="http://schemas.microsoft.com/office/2006/metadata/contentType" xmlns:ma="http://schemas.microsoft.com/office/2006/metadata/properties/metaAttributes" ct:_="" ma:_="" ma:contentTypeName="Documento" ma:contentTypeID="0x010100329BC59A687F2946BA6EC5EE12A580FE" ma:contentTypeVersion="2" ma:contentTypeDescription="Crie um novo documento." ma:contentTypeScope="" ma:versionID="936e81a44edf447836b6f25ed0d10526">
   <xsd:schema xmlns:xsd="http://www.w3.org/2001/XMLSchema" xmlns:xs="http://www.w3.org/2001/XMLSchema" xmlns:p="http://schemas.microsoft.com/office/2006/metadata/properties" xmlns:ns2="a3dbc14d-f407-4232-ba0d-f27aa88ea346" targetNamespace="http://schemas.microsoft.com/office/2006/metadata/properties" ma:root="true" ma:fieldsID="ed4aeacd6bb591c589a4024ab29470f5" ns2:_="">
     <xsd:import namespace="a3dbc14d-f407-4232-ba0d-f27aa88ea346"/>
@@ -6409,19 +7270,20 @@
 </ct:contentTypeSchema>
 </file>
 
+<file path=customXml/item2.xml><?xml version="1.0" encoding="utf-8"?>
+<?mso-contentType ?>
+<FormTemplates xmlns="http://schemas.microsoft.com/sharepoint/v3/contenttype/forms">
+  <Display>DocumentLibraryForm</Display>
+  <Edit>DocumentLibraryForm</Edit>
+  <New>DocumentLibraryForm</New>
+</FormTemplates>
+</file>
+
 <file path=customXml/item3.xml><?xml version="1.0" encoding="utf-8"?>
 <b:Sources xmlns:b="http://schemas.openxmlformats.org/officeDocument/2006/bibliography" xmlns="http://schemas.openxmlformats.org/officeDocument/2006/bibliography" SelectedStyle="\APASixthEditionOfficeOnline.xsl" StyleName="APA" Version="6"/>
 </file>
 
 <file path=customXml/itemProps1.xml><?xml version="1.0" encoding="utf-8"?>
-<ds:datastoreItem xmlns:ds="http://schemas.openxmlformats.org/officeDocument/2006/customXml" ds:itemID="{424E0F74-18AD-4600-8399-4256E4F543E0}">
-  <ds:schemaRefs>
-    <ds:schemaRef ds:uri="http://schemas.microsoft.com/sharepoint/v3/contenttype/forms"/>
-  </ds:schemaRefs>
-</ds:datastoreItem>
-</file>
-
-<file path=customXml/itemProps2.xml><?xml version="1.0" encoding="utf-8"?>
 <ds:datastoreItem xmlns:ds="http://schemas.openxmlformats.org/officeDocument/2006/customXml" ds:itemID="{ED5A6D4F-12C9-4301-B8E9-1E9D6B67C232}">
   <ds:schemaRefs>
     <ds:schemaRef ds:uri="http://schemas.microsoft.com/office/2006/metadata/contentType"/>
@@ -6439,8 +7301,16 @@
 </ds:datastoreItem>
 </file>
 
+<file path=customXml/itemProps2.xml><?xml version="1.0" encoding="utf-8"?>
+<ds:datastoreItem xmlns:ds="http://schemas.openxmlformats.org/officeDocument/2006/customXml" ds:itemID="{424E0F74-18AD-4600-8399-4256E4F543E0}">
+  <ds:schemaRefs>
+    <ds:schemaRef ds:uri="http://schemas.microsoft.com/sharepoint/v3/contenttype/forms"/>
+  </ds:schemaRefs>
+</ds:datastoreItem>
+</file>
+
 <file path=customXml/itemProps3.xml><?xml version="1.0" encoding="utf-8"?>
-<ds:datastoreItem xmlns:ds="http://schemas.openxmlformats.org/officeDocument/2006/customXml" ds:itemID="{21B2CA5F-E866-40DB-8AE8-DE727B95D2E1}">
+<ds:datastoreItem xmlns:ds="http://schemas.openxmlformats.org/officeDocument/2006/customXml" ds:itemID="{B09A97C1-F6DB-42D1-8C53-DC863435AC00}">
   <ds:schemaRefs>
     <ds:schemaRef ds:uri="http://schemas.openxmlformats.org/officeDocument/2006/bibliography"/>
   </ds:schemaRefs>

</xml_diff>

<commit_message>
:books: docs: Adicionando as alterações na documentação e no Artigo do Simpósio
</commit_message>
<xml_diff>
--- a/Documentacao/Documentação - 2024/Artigo-Comtur.docx
+++ b/Documentacao/Documentação - 2024/Artigo-Comtur.docx
@@ -1,6 +1,6 @@
 
 <file path=word/document.xml><?xml version="1.0" encoding="utf-8"?>
-<w:document xmlns:wpc="http://schemas.microsoft.com/office/word/2010/wordprocessingCanvas" xmlns:cx="http://schemas.microsoft.com/office/drawing/2014/chartex" xmlns:cx1="http://schemas.microsoft.com/office/drawing/2015/9/8/chartex" xmlns:cx2="http://schemas.microsoft.com/office/drawing/2015/10/21/chartex" xmlns:cx3="http://schemas.microsoft.com/office/drawing/2016/5/9/chartex" xmlns:cx4="http://schemas.microsoft.com/office/drawing/2016/5/10/chartex" xmlns:cx5="http://schemas.microsoft.com/office/drawing/2016/5/11/chartex" xmlns:cx6="http://schemas.microsoft.com/office/drawing/2016/5/12/chartex" xmlns:cx7="http://schemas.microsoft.com/office/drawing/2016/5/13/chartex" xmlns:cx8="http://schemas.microsoft.com/office/drawing/2016/5/14/chartex" xmlns:mc="http://schemas.openxmlformats.org/markup-compatibility/2006" xmlns:aink="http://schemas.microsoft.com/office/drawing/2016/ink" xmlns:am3d="http://schemas.microsoft.com/office/drawing/2017/model3d" xmlns:o="urn:schemas-microsoft-com:office:office" xmlns:r="http://schemas.openxmlformats.org/officeDocument/2006/relationships" xmlns:m="http://schemas.openxmlformats.org/officeDocument/2006/math" xmlns:v="urn:schemas-microsoft-com:vml" xmlns:wp14="http://schemas.microsoft.com/office/word/2010/wordprocessingDrawing" xmlns:wp="http://schemas.openxmlformats.org/drawingml/2006/wordprocessingDrawing" xmlns:w10="urn:schemas-microsoft-com:office:word" xmlns:w="http://schemas.openxmlformats.org/wordprocessingml/2006/main" xmlns:w14="http://schemas.microsoft.com/office/word/2010/wordml" xmlns:w15="http://schemas.microsoft.com/office/word/2012/wordml" xmlns:w16cid="http://schemas.microsoft.com/office/word/2016/wordml/cid" xmlns:w16se="http://schemas.microsoft.com/office/word/2015/wordml/symex" xmlns:wpg="http://schemas.microsoft.com/office/word/2010/wordprocessingGroup" xmlns:wpi="http://schemas.microsoft.com/office/word/2010/wordprocessingInk" xmlns:wne="http://schemas.microsoft.com/office/word/2006/wordml" xmlns:wps="http://schemas.microsoft.com/office/word/2010/wordprocessingShape" mc:Ignorable="w14 w15 w16se w16cid wp14">
+<w:document xmlns:wpc="http://schemas.microsoft.com/office/word/2010/wordprocessingCanvas" xmlns:cx="http://schemas.microsoft.com/office/drawing/2014/chartex" xmlns:cx1="http://schemas.microsoft.com/office/drawing/2015/9/8/chartex" xmlns:cx2="http://schemas.microsoft.com/office/drawing/2015/10/21/chartex" xmlns:cx3="http://schemas.microsoft.com/office/drawing/2016/5/9/chartex" xmlns:cx4="http://schemas.microsoft.com/office/drawing/2016/5/10/chartex" xmlns:cx5="http://schemas.microsoft.com/office/drawing/2016/5/11/chartex" xmlns:cx6="http://schemas.microsoft.com/office/drawing/2016/5/12/chartex" xmlns:cx7="http://schemas.microsoft.com/office/drawing/2016/5/13/chartex" xmlns:cx8="http://schemas.microsoft.com/office/drawing/2016/5/14/chartex" xmlns:mc="http://schemas.openxmlformats.org/markup-compatibility/2006" xmlns:aink="http://schemas.microsoft.com/office/drawing/2016/ink" xmlns:am3d="http://schemas.microsoft.com/office/drawing/2017/model3d" xmlns:o="urn:schemas-microsoft-com:office:office" xmlns:oel="http://schemas.microsoft.com/office/2019/extlst" xmlns:r="http://schemas.openxmlformats.org/officeDocument/2006/relationships" xmlns:m="http://schemas.openxmlformats.org/officeDocument/2006/math" xmlns:v="urn:schemas-microsoft-com:vml" xmlns:wp14="http://schemas.microsoft.com/office/word/2010/wordprocessingDrawing" xmlns:wp="http://schemas.openxmlformats.org/drawingml/2006/wordprocessingDrawing" xmlns:w10="urn:schemas-microsoft-com:office:word" xmlns:w="http://schemas.openxmlformats.org/wordprocessingml/2006/main" xmlns:w14="http://schemas.microsoft.com/office/word/2010/wordml" xmlns:w15="http://schemas.microsoft.com/office/word/2012/wordml" xmlns:w16cex="http://schemas.microsoft.com/office/word/2018/wordml/cex" xmlns:w16cid="http://schemas.microsoft.com/office/word/2016/wordml/cid" xmlns:w16="http://schemas.microsoft.com/office/word/2018/wordml" xmlns:w16du="http://schemas.microsoft.com/office/word/2023/wordml/word16du" xmlns:w16sdtdh="http://schemas.microsoft.com/office/word/2020/wordml/sdtdatahash" xmlns:w16se="http://schemas.microsoft.com/office/word/2015/wordml/symex" xmlns:wpg="http://schemas.microsoft.com/office/word/2010/wordprocessingGroup" xmlns:wpi="http://schemas.microsoft.com/office/word/2010/wordprocessingInk" xmlns:wne="http://schemas.microsoft.com/office/word/2006/wordml" xmlns:wps="http://schemas.microsoft.com/office/word/2010/wordprocessingShape" mc:Ignorable="w14 w15 w16se w16cid w16 w16cex w16sdtdh w16du wp14">
   <w:body>
     <w:p>
       <w:pPr>
@@ -229,31 +229,7 @@
           <w:szCs w:val="24"/>
           <w:lang w:val="en-US"/>
         </w:rPr>
-        <w:t xml:space="preserve">The understanding of the need to use techniques that boost tourism, through the valorization of public heritage within cities, with the aim of providing information to civilians and extolling the tourist attractions present, boosting income and visitor flow was what stimulated the development of this work. To develop the system, a meeting was held with the Tourism Department of the City Hall of </w:t>
-      </w:r>
-      <w:proofErr w:type="spellStart"/>
-      <w:r>
-        <w:rPr>
-          <w:rFonts w:ascii="Times New Roman" w:hAnsi="Times New Roman" w:cs="Times New Roman"/>
-          <w:i/>
-          <w:iCs/>
-          <w:sz w:val="24"/>
-          <w:szCs w:val="24"/>
-          <w:lang w:val="en-US"/>
-        </w:rPr>
-        <w:t>Jales</w:t>
-      </w:r>
-      <w:proofErr w:type="spellEnd"/>
-      <w:r>
-        <w:rPr>
-          <w:rFonts w:ascii="Times New Roman" w:hAnsi="Times New Roman" w:cs="Times New Roman"/>
-          <w:i/>
-          <w:iCs/>
-          <w:sz w:val="24"/>
-          <w:szCs w:val="24"/>
-          <w:lang w:val="en-US"/>
-        </w:rPr>
-        <w:t xml:space="preserve"> (SP), which stated that the main objective was to strengthen the tourist and cultural promotion of the city. The software offers users access to tourist attractions, news, events and local attractions, which can be managed through different levels of access to improve interaction and efficiency in dissemination. Using the Internet as a communication platform expands the reach of information and connects the public in a practical and economical way, but it was observed that the use of this data by tourism organizations is still limited. As a result, the system proposes to fill this gap, offering a solution that helps the experience of tourists and residents, in addition to promoting cultural identity and local economic development.</w:t>
+        <w:t>The understanding of the need to use techniques that boost tourism, through the valorization of public heritage within cities, with the aim of providing information to civilians and extolling the tourist attractions present, boosting income and visitor flow was what stimulated the development of this work. To develop the system, a meeting was held with the Tourism Department of the City Hall of Jales (SP), which stated that the main objective was to strengthen the tourist and cultural promotion of the city. The software offers users access to tourist attractions, news, events and local attractions, which can be managed through different levels of access to improve interaction and efficiency in dissemination. Using the Internet as a communication platform expands the reach of information and connects the public in a practical and economical way, but it was observed that the use of this data by tourism organizations is still limited. As a result, the system proposes to fill this gap, offering a solution that helps the experience of tourists and residents, in addition to promoting cultural identity and local economic development.</w:t>
       </w:r>
     </w:p>
     <w:p>
@@ -415,27 +391,7 @@
           <w:szCs w:val="24"/>
           <w:lang w:eastAsia="pt-BR"/>
         </w:rPr>
-        <w:t xml:space="preserve">Os </w:t>
-      </w:r>
-      <w:bookmarkStart w:id="0" w:name="_GoBack"/>
-      <w:r>
-        <w:rPr>
-          <w:rFonts w:ascii="Times New Roman" w:hAnsi="Times New Roman" w:cs="Times New Roman"/>
-          <w:sz w:val="24"/>
-          <w:szCs w:val="24"/>
-          <w:lang w:eastAsia="pt-BR"/>
-        </w:rPr>
-        <w:t xml:space="preserve">programas governamentais de </w:t>
-      </w:r>
-      <w:bookmarkEnd w:id="0"/>
-      <w:r>
-        <w:rPr>
-          <w:rFonts w:ascii="Times New Roman" w:hAnsi="Times New Roman" w:cs="Times New Roman"/>
-          <w:sz w:val="24"/>
-          <w:szCs w:val="24"/>
-          <w:lang w:eastAsia="pt-BR"/>
-        </w:rPr>
-        <w:t xml:space="preserve">incentivo ao turismo possuem como objetivo promover o desenvolvimento econômico e social dos munícipios brasileiros, de forma especial aqueles que </w:t>
+        <w:t xml:space="preserve">Os programas governamentais de incentivo ao turismo possuem como objetivo promover o desenvolvimento econômico e social dos munícipios brasileiros, de forma especial aqueles que </w:t>
       </w:r>
       <w:proofErr w:type="spellStart"/>
       <w:r>
@@ -1316,7 +1272,7 @@
     </w:p>
     <w:p>
       <w:pPr>
-        <w:pStyle w:val="SemEspaamento"/>
+        <w:spacing w:after="0" w:line="240" w:lineRule="auto"/>
         <w:ind w:firstLine="567"/>
         <w:jc w:val="both"/>
         <w:rPr>
@@ -1333,7 +1289,7 @@
           <w:szCs w:val="24"/>
           <w:lang w:eastAsia="pt-BR"/>
         </w:rPr>
-        <w:t xml:space="preserve">Descreve os detalhes do delineamento da pesquisa e como foi conduzido o estudo. </w:t>
+        <w:t xml:space="preserve">A metodologia </w:t>
       </w:r>
       <w:r>
         <w:rPr>
@@ -1342,6 +1298,1019 @@
           <w:szCs w:val="24"/>
           <w:lang w:eastAsia="pt-BR"/>
         </w:rPr>
+        <w:t>aplicada neste projeto</w:t>
+      </w:r>
+      <w:r>
+        <w:rPr>
+          <w:rFonts w:ascii="Times New Roman" w:hAnsi="Times New Roman" w:cs="Times New Roman"/>
+          <w:sz w:val="24"/>
+          <w:szCs w:val="24"/>
+          <w:lang w:eastAsia="pt-BR"/>
+        </w:rPr>
+        <w:t>, abrange o desenvolvimento de um software para uso do setor de turismo de Jales (COMTUR), visando impulsionar o turismo local. Para isso, realizou-se a coleta de dados, e o levantamento das informações sobre as principais dificuldades no turismo do município.</w:t>
+      </w:r>
+    </w:p>
+    <w:p>
+      <w:pPr>
+        <w:spacing w:after="0" w:line="240" w:lineRule="auto"/>
+        <w:ind w:firstLine="567"/>
+        <w:jc w:val="both"/>
+        <w:rPr>
+          <w:rFonts w:ascii="Times New Roman" w:hAnsi="Times New Roman" w:cs="Times New Roman"/>
+          <w:sz w:val="24"/>
+          <w:szCs w:val="24"/>
+        </w:rPr>
+      </w:pPr>
+      <w:r>
+        <w:rPr>
+          <w:rFonts w:ascii="Times New Roman" w:eastAsia="Aptos" w:hAnsi="Times New Roman" w:cs="Times New Roman"/>
+          <w:sz w:val="24"/>
+          <w:szCs w:val="24"/>
+        </w:rPr>
+        <w:t>Com base na análise dos dados e na investigação das características, realizou-se o levantamento de requisitos para a modelagem e desenvolvimento do software</w:t>
+      </w:r>
+      <w:r>
+        <w:rPr>
+          <w:rFonts w:ascii="Times New Roman" w:hAnsi="Times New Roman" w:cs="Times New Roman"/>
+          <w:sz w:val="24"/>
+          <w:szCs w:val="24"/>
+        </w:rPr>
+        <w:t xml:space="preserve">, </w:t>
+      </w:r>
+      <w:r>
+        <w:rPr>
+          <w:rFonts w:ascii="Times New Roman" w:eastAsia="Aptos" w:hAnsi="Times New Roman" w:cs="Times New Roman"/>
+          <w:sz w:val="24"/>
+          <w:szCs w:val="24"/>
+        </w:rPr>
+        <w:t>conforme a metodologia de engenharia de software sugerida por Pressman</w:t>
+      </w:r>
+      <w:r>
+        <w:rPr>
+          <w:rFonts w:ascii="Times New Roman" w:eastAsia="Aptos" w:hAnsi="Times New Roman" w:cs="Times New Roman"/>
+          <w:sz w:val="24"/>
+          <w:szCs w:val="24"/>
+        </w:rPr>
+        <w:t xml:space="preserve"> (</w:t>
+      </w:r>
+      <w:r>
+        <w:rPr>
+          <w:rFonts w:ascii="Times New Roman" w:eastAsia="Aptos" w:hAnsi="Times New Roman" w:cs="Times New Roman"/>
+          <w:sz w:val="24"/>
+          <w:szCs w:val="24"/>
+        </w:rPr>
+        <w:t>2015</w:t>
+      </w:r>
+      <w:r>
+        <w:rPr>
+          <w:rFonts w:ascii="Times New Roman" w:eastAsia="Aptos" w:hAnsi="Times New Roman" w:cs="Times New Roman"/>
+          <w:sz w:val="24"/>
+          <w:szCs w:val="24"/>
+        </w:rPr>
+        <w:t>)</w:t>
+      </w:r>
+      <w:r>
+        <w:rPr>
+          <w:rFonts w:ascii="Times New Roman" w:eastAsia="Aptos" w:hAnsi="Times New Roman" w:cs="Times New Roman"/>
+          <w:sz w:val="24"/>
+          <w:szCs w:val="24"/>
+        </w:rPr>
+        <w:t>.</w:t>
+      </w:r>
+    </w:p>
+    <w:p>
+      <w:pPr>
+        <w:spacing w:after="0" w:line="240" w:lineRule="auto"/>
+        <w:ind w:firstLine="567"/>
+        <w:jc w:val="both"/>
+        <w:rPr>
+          <w:rFonts w:ascii="Times New Roman" w:hAnsi="Times New Roman" w:cs="Times New Roman"/>
+          <w:sz w:val="24"/>
+          <w:szCs w:val="24"/>
+        </w:rPr>
+      </w:pPr>
+      <w:r>
+        <w:rPr>
+          <w:rFonts w:ascii="Times New Roman" w:eastAsia="Aptos" w:hAnsi="Times New Roman" w:cs="Times New Roman"/>
+          <w:sz w:val="24"/>
+          <w:szCs w:val="24"/>
+        </w:rPr>
+        <w:t xml:space="preserve">A análise de requisitos foi conduzida utilizando a Linguagem </w:t>
+      </w:r>
+      <w:r>
+        <w:rPr>
+          <w:rFonts w:ascii="Times New Roman" w:hAnsi="Times New Roman" w:cs="Times New Roman"/>
+          <w:sz w:val="24"/>
+          <w:szCs w:val="24"/>
+        </w:rPr>
+        <w:t xml:space="preserve">Unificada de Modelagem (UML - </w:t>
+      </w:r>
+      <w:proofErr w:type="spellStart"/>
+      <w:r>
+        <w:rPr>
+          <w:rFonts w:ascii="Times New Roman" w:hAnsi="Times New Roman" w:cs="Times New Roman"/>
+          <w:i/>
+          <w:sz w:val="24"/>
+          <w:szCs w:val="24"/>
+        </w:rPr>
+        <w:t>Unified</w:t>
+      </w:r>
+      <w:proofErr w:type="spellEnd"/>
+      <w:r>
+        <w:rPr>
+          <w:rFonts w:ascii="Times New Roman" w:hAnsi="Times New Roman" w:cs="Times New Roman"/>
+          <w:i/>
+          <w:sz w:val="24"/>
+          <w:szCs w:val="24"/>
+        </w:rPr>
+        <w:t xml:space="preserve"> </w:t>
+      </w:r>
+      <w:proofErr w:type="spellStart"/>
+      <w:r>
+        <w:rPr>
+          <w:rFonts w:ascii="Times New Roman" w:hAnsi="Times New Roman" w:cs="Times New Roman"/>
+          <w:i/>
+          <w:sz w:val="24"/>
+          <w:szCs w:val="24"/>
+        </w:rPr>
+        <w:t>Modelling</w:t>
+      </w:r>
+      <w:proofErr w:type="spellEnd"/>
+      <w:r>
+        <w:rPr>
+          <w:rFonts w:ascii="Times New Roman" w:hAnsi="Times New Roman" w:cs="Times New Roman"/>
+          <w:i/>
+          <w:sz w:val="24"/>
+          <w:szCs w:val="24"/>
+        </w:rPr>
+        <w:t xml:space="preserve"> </w:t>
+      </w:r>
+      <w:proofErr w:type="spellStart"/>
+      <w:r>
+        <w:rPr>
+          <w:rFonts w:ascii="Times New Roman" w:hAnsi="Times New Roman" w:cs="Times New Roman"/>
+          <w:i/>
+          <w:sz w:val="24"/>
+          <w:szCs w:val="24"/>
+        </w:rPr>
+        <w:t>Language</w:t>
+      </w:r>
+      <w:proofErr w:type="spellEnd"/>
+      <w:r>
+        <w:rPr>
+          <w:rFonts w:ascii="Times New Roman" w:hAnsi="Times New Roman" w:cs="Times New Roman"/>
+          <w:sz w:val="24"/>
+          <w:szCs w:val="24"/>
+        </w:rPr>
+        <w:t xml:space="preserve">), baseada no paradigma de orientação a objetos. Com o auxílio do software </w:t>
+      </w:r>
+      <w:proofErr w:type="spellStart"/>
+      <w:r>
+        <w:rPr>
+          <w:rFonts w:ascii="Times New Roman" w:hAnsi="Times New Roman" w:cs="Times New Roman"/>
+          <w:sz w:val="24"/>
+          <w:szCs w:val="24"/>
+        </w:rPr>
+        <w:t>Astah</w:t>
+      </w:r>
+      <w:proofErr w:type="spellEnd"/>
+      <w:r>
+        <w:rPr>
+          <w:rFonts w:ascii="Times New Roman" w:hAnsi="Times New Roman" w:cs="Times New Roman"/>
+          <w:sz w:val="24"/>
+          <w:szCs w:val="24"/>
+        </w:rPr>
+        <w:t xml:space="preserve"> UML (</w:t>
+      </w:r>
+      <w:proofErr w:type="spellStart"/>
+      <w:r>
+        <w:rPr>
+          <w:rFonts w:ascii="Times New Roman" w:eastAsia="Aptos" w:hAnsi="Times New Roman" w:cs="Times New Roman"/>
+          <w:sz w:val="24"/>
+          <w:szCs w:val="24"/>
+        </w:rPr>
+        <w:t>Change</w:t>
+      </w:r>
+      <w:proofErr w:type="spellEnd"/>
+      <w:r>
+        <w:rPr>
+          <w:rFonts w:ascii="Times New Roman" w:eastAsia="Aptos" w:hAnsi="Times New Roman" w:cs="Times New Roman"/>
+          <w:sz w:val="24"/>
+          <w:szCs w:val="24"/>
+        </w:rPr>
+        <w:t xml:space="preserve"> Vision, Inc</w:t>
+      </w:r>
+      <w:r>
+        <w:rPr>
+          <w:rFonts w:ascii="Times New Roman" w:hAnsi="Times New Roman" w:cs="Times New Roman"/>
+          <w:sz w:val="24"/>
+          <w:szCs w:val="24"/>
+        </w:rPr>
+        <w:t xml:space="preserve">), foram elaborados diversos diagramas UML </w:t>
+      </w:r>
+      <w:r>
+        <w:rPr>
+          <w:rFonts w:ascii="Times New Roman" w:eastAsia="Aptos" w:hAnsi="Times New Roman" w:cs="Times New Roman"/>
+          <w:sz w:val="24"/>
+          <w:szCs w:val="24"/>
+        </w:rPr>
+        <w:t>que ajudaram a delinear as funcionalidades planejadas do sistema</w:t>
+      </w:r>
+      <w:r>
+        <w:rPr>
+          <w:rFonts w:ascii="Times New Roman" w:hAnsi="Times New Roman" w:cs="Times New Roman"/>
+          <w:sz w:val="24"/>
+          <w:szCs w:val="24"/>
+        </w:rPr>
+        <w:t xml:space="preserve">. </w:t>
+      </w:r>
+    </w:p>
+    <w:p>
+      <w:pPr>
+        <w:spacing w:after="0" w:line="240" w:lineRule="auto"/>
+        <w:ind w:firstLine="567"/>
+        <w:jc w:val="both"/>
+        <w:rPr>
+          <w:rFonts w:ascii="Times New Roman" w:hAnsi="Times New Roman" w:cs="Times New Roman"/>
+          <w:sz w:val="24"/>
+          <w:szCs w:val="24"/>
+        </w:rPr>
+      </w:pPr>
+      <w:r>
+        <w:rPr>
+          <w:rFonts w:ascii="Times New Roman" w:hAnsi="Times New Roman" w:cs="Times New Roman"/>
+          <w:sz w:val="24"/>
+          <w:szCs w:val="24"/>
+        </w:rPr>
+        <w:t xml:space="preserve">Para o desenvolvimento da aplicação, </w:t>
+      </w:r>
+      <w:r>
+        <w:rPr>
+          <w:rFonts w:ascii="Times New Roman" w:eastAsia="Aptos" w:hAnsi="Times New Roman" w:cs="Times New Roman"/>
+          <w:sz w:val="24"/>
+          <w:szCs w:val="24"/>
+        </w:rPr>
+        <w:t>priorizaram-se ferramentas gratuitas</w:t>
+      </w:r>
+      <w:r>
+        <w:rPr>
+          <w:rFonts w:ascii="Times New Roman" w:hAnsi="Times New Roman" w:cs="Times New Roman"/>
+          <w:sz w:val="24"/>
+          <w:szCs w:val="24"/>
+        </w:rPr>
+        <w:t xml:space="preserve">. A aplicação </w:t>
+      </w:r>
+      <w:r>
+        <w:rPr>
+          <w:rFonts w:ascii="Times New Roman" w:eastAsia="Aptos" w:hAnsi="Times New Roman" w:cs="Times New Roman"/>
+          <w:sz w:val="24"/>
+          <w:szCs w:val="24"/>
+        </w:rPr>
+        <w:t xml:space="preserve">foi estruturada como uma API </w:t>
+      </w:r>
+      <w:proofErr w:type="spellStart"/>
+      <w:r>
+        <w:rPr>
+          <w:rFonts w:ascii="Times New Roman" w:eastAsia="Aptos" w:hAnsi="Times New Roman" w:cs="Times New Roman"/>
+          <w:sz w:val="24"/>
+          <w:szCs w:val="24"/>
+        </w:rPr>
+        <w:t>RESTful</w:t>
+      </w:r>
+      <w:proofErr w:type="spellEnd"/>
+      <w:r>
+        <w:rPr>
+          <w:rFonts w:ascii="Times New Roman" w:eastAsia="Aptos" w:hAnsi="Times New Roman" w:cs="Times New Roman"/>
+          <w:sz w:val="24"/>
+          <w:szCs w:val="24"/>
+        </w:rPr>
+        <w:t>,</w:t>
+      </w:r>
+      <w:r>
+        <w:rPr>
+          <w:rFonts w:ascii="Times New Roman" w:hAnsi="Times New Roman" w:cs="Times New Roman"/>
+          <w:sz w:val="24"/>
+          <w:szCs w:val="24"/>
+        </w:rPr>
+        <w:t xml:space="preserve"> </w:t>
+      </w:r>
+      <w:r>
+        <w:rPr>
+          <w:rFonts w:ascii="Times New Roman" w:eastAsia="Aptos" w:hAnsi="Times New Roman" w:cs="Times New Roman"/>
+          <w:sz w:val="24"/>
+          <w:szCs w:val="24"/>
+        </w:rPr>
+        <w:t>seguindo a</w:t>
+      </w:r>
+      <w:r>
+        <w:rPr>
+          <w:rFonts w:ascii="Times New Roman" w:hAnsi="Times New Roman" w:cs="Times New Roman"/>
+          <w:sz w:val="24"/>
+          <w:szCs w:val="24"/>
+        </w:rPr>
+        <w:t xml:space="preserve"> arquitetura baseada em web </w:t>
+      </w:r>
+      <w:proofErr w:type="spellStart"/>
+      <w:r>
+        <w:rPr>
+          <w:rFonts w:ascii="Times New Roman" w:hAnsi="Times New Roman" w:cs="Times New Roman"/>
+          <w:i/>
+          <w:sz w:val="24"/>
+          <w:szCs w:val="24"/>
+        </w:rPr>
+        <w:t>services</w:t>
+      </w:r>
+      <w:proofErr w:type="spellEnd"/>
+      <w:r>
+        <w:rPr>
+          <w:rFonts w:ascii="Times New Roman" w:hAnsi="Times New Roman" w:cs="Times New Roman"/>
+          <w:sz w:val="24"/>
+          <w:szCs w:val="24"/>
+        </w:rPr>
+        <w:t xml:space="preserve"> que segue os princípios de </w:t>
+      </w:r>
+      <w:proofErr w:type="spellStart"/>
+      <w:r>
+        <w:rPr>
+          <w:rFonts w:ascii="Times New Roman" w:hAnsi="Times New Roman" w:cs="Times New Roman"/>
+          <w:i/>
+          <w:sz w:val="24"/>
+          <w:szCs w:val="24"/>
+        </w:rPr>
+        <w:t>Representational</w:t>
+      </w:r>
+      <w:proofErr w:type="spellEnd"/>
+      <w:r>
+        <w:rPr>
+          <w:rFonts w:ascii="Times New Roman" w:hAnsi="Times New Roman" w:cs="Times New Roman"/>
+          <w:i/>
+          <w:sz w:val="24"/>
+          <w:szCs w:val="24"/>
+        </w:rPr>
+        <w:t xml:space="preserve"> </w:t>
+      </w:r>
+      <w:proofErr w:type="spellStart"/>
+      <w:r>
+        <w:rPr>
+          <w:rFonts w:ascii="Times New Roman" w:hAnsi="Times New Roman" w:cs="Times New Roman"/>
+          <w:i/>
+          <w:sz w:val="24"/>
+          <w:szCs w:val="24"/>
+        </w:rPr>
+        <w:t>State</w:t>
+      </w:r>
+      <w:proofErr w:type="spellEnd"/>
+      <w:r>
+        <w:rPr>
+          <w:rFonts w:ascii="Times New Roman" w:hAnsi="Times New Roman" w:cs="Times New Roman"/>
+          <w:i/>
+          <w:sz w:val="24"/>
+          <w:szCs w:val="24"/>
+        </w:rPr>
+        <w:t xml:space="preserve"> </w:t>
+      </w:r>
+      <w:proofErr w:type="spellStart"/>
+      <w:r>
+        <w:rPr>
+          <w:rFonts w:ascii="Times New Roman" w:hAnsi="Times New Roman" w:cs="Times New Roman"/>
+          <w:i/>
+          <w:sz w:val="24"/>
+          <w:szCs w:val="24"/>
+        </w:rPr>
+        <w:t>Transfer</w:t>
+      </w:r>
+      <w:proofErr w:type="spellEnd"/>
+      <w:r>
+        <w:rPr>
+          <w:rFonts w:ascii="Times New Roman" w:hAnsi="Times New Roman" w:cs="Times New Roman"/>
+          <w:sz w:val="24"/>
+          <w:szCs w:val="24"/>
+        </w:rPr>
+        <w:t xml:space="preserve"> (REST). Essa arquitetura emprega o protocolo HTTP para executar operações CRUD (</w:t>
+      </w:r>
+      <w:proofErr w:type="spellStart"/>
+      <w:r>
+        <w:rPr>
+          <w:rFonts w:ascii="Times New Roman" w:hAnsi="Times New Roman" w:cs="Times New Roman"/>
+          <w:i/>
+          <w:sz w:val="24"/>
+          <w:szCs w:val="24"/>
+        </w:rPr>
+        <w:t>Create</w:t>
+      </w:r>
+      <w:proofErr w:type="spellEnd"/>
+      <w:r>
+        <w:rPr>
+          <w:rFonts w:ascii="Times New Roman" w:hAnsi="Times New Roman" w:cs="Times New Roman"/>
+          <w:i/>
+          <w:sz w:val="24"/>
+          <w:szCs w:val="24"/>
+        </w:rPr>
+        <w:t xml:space="preserve">, </w:t>
+      </w:r>
+      <w:proofErr w:type="spellStart"/>
+      <w:r>
+        <w:rPr>
+          <w:rFonts w:ascii="Times New Roman" w:hAnsi="Times New Roman" w:cs="Times New Roman"/>
+          <w:i/>
+          <w:sz w:val="24"/>
+          <w:szCs w:val="24"/>
+        </w:rPr>
+        <w:t>Read</w:t>
+      </w:r>
+      <w:proofErr w:type="spellEnd"/>
+      <w:r>
+        <w:rPr>
+          <w:rFonts w:ascii="Times New Roman" w:hAnsi="Times New Roman" w:cs="Times New Roman"/>
+          <w:i/>
+          <w:sz w:val="24"/>
+          <w:szCs w:val="24"/>
+        </w:rPr>
+        <w:t>, Update, Delete</w:t>
+      </w:r>
+      <w:r>
+        <w:rPr>
+          <w:rFonts w:ascii="Times New Roman" w:hAnsi="Times New Roman" w:cs="Times New Roman"/>
+          <w:sz w:val="24"/>
+          <w:szCs w:val="24"/>
+        </w:rPr>
+        <w:t>) sobre os recursos, que são representados por identificadores uniformes de recursos (</w:t>
+      </w:r>
+      <w:proofErr w:type="spellStart"/>
+      <w:r>
+        <w:rPr>
+          <w:rFonts w:ascii="Times New Roman" w:hAnsi="Times New Roman" w:cs="Times New Roman"/>
+          <w:sz w:val="24"/>
+          <w:szCs w:val="24"/>
+        </w:rPr>
+        <w:t>URIs</w:t>
+      </w:r>
+      <w:proofErr w:type="spellEnd"/>
+      <w:r>
+        <w:rPr>
+          <w:rFonts w:ascii="Times New Roman" w:hAnsi="Times New Roman" w:cs="Times New Roman"/>
+          <w:sz w:val="24"/>
+          <w:szCs w:val="24"/>
+        </w:rPr>
+        <w:t xml:space="preserve">). </w:t>
+      </w:r>
+      <w:r>
+        <w:rPr>
+          <w:rFonts w:ascii="Times New Roman" w:eastAsia="Aptos" w:hAnsi="Times New Roman" w:cs="Times New Roman"/>
+          <w:sz w:val="24"/>
+          <w:szCs w:val="24"/>
+        </w:rPr>
+        <w:t>Cada recurso é considerado uma entidade única, manipulada por meio de métodos HTTP convencionais</w:t>
+      </w:r>
+      <w:r>
+        <w:rPr>
+          <w:rFonts w:ascii="Times New Roman" w:hAnsi="Times New Roman" w:cs="Times New Roman"/>
+          <w:sz w:val="24"/>
+          <w:szCs w:val="24"/>
+        </w:rPr>
+        <w:t xml:space="preserve">, como </w:t>
+      </w:r>
+      <w:r>
+        <w:rPr>
+          <w:rFonts w:ascii="Times New Roman" w:hAnsi="Times New Roman" w:cs="Times New Roman"/>
+          <w:i/>
+          <w:sz w:val="24"/>
+          <w:szCs w:val="24"/>
+        </w:rPr>
+        <w:t>GET, POST, PUT e DELETE</w:t>
+      </w:r>
+      <w:r>
+        <w:rPr>
+          <w:rFonts w:ascii="Times New Roman" w:hAnsi="Times New Roman" w:cs="Times New Roman"/>
+          <w:sz w:val="24"/>
+          <w:szCs w:val="24"/>
+        </w:rPr>
+        <w:t xml:space="preserve"> (</w:t>
+      </w:r>
+      <w:proofErr w:type="spellStart"/>
+      <w:r>
+        <w:rPr>
+          <w:rFonts w:ascii="Times New Roman" w:hAnsi="Times New Roman" w:cs="Times New Roman"/>
+          <w:sz w:val="24"/>
+          <w:szCs w:val="24"/>
+        </w:rPr>
+        <w:t>Sommerville</w:t>
+      </w:r>
+      <w:proofErr w:type="spellEnd"/>
+      <w:r>
+        <w:rPr>
+          <w:rFonts w:ascii="Times New Roman" w:hAnsi="Times New Roman" w:cs="Times New Roman"/>
+          <w:sz w:val="24"/>
+          <w:szCs w:val="24"/>
+        </w:rPr>
+        <w:t>, 2007).</w:t>
+      </w:r>
+    </w:p>
+    <w:p>
+      <w:pPr>
+        <w:spacing w:after="0" w:line="240" w:lineRule="auto"/>
+        <w:ind w:firstLine="567"/>
+        <w:jc w:val="both"/>
+        <w:rPr>
+          <w:rFonts w:ascii="Times New Roman" w:hAnsi="Times New Roman" w:cs="Times New Roman"/>
+          <w:sz w:val="24"/>
+          <w:szCs w:val="24"/>
+        </w:rPr>
+      </w:pPr>
+      <w:r>
+        <w:rPr>
+          <w:rFonts w:ascii="Times New Roman" w:hAnsi="Times New Roman" w:cs="Times New Roman"/>
+          <w:sz w:val="24"/>
+          <w:szCs w:val="24"/>
+        </w:rPr>
+        <w:t>A aplicação servidora (</w:t>
+      </w:r>
+      <w:proofErr w:type="spellStart"/>
+      <w:r>
+        <w:rPr>
+          <w:rFonts w:ascii="Times New Roman" w:hAnsi="Times New Roman" w:cs="Times New Roman"/>
+          <w:i/>
+          <w:sz w:val="24"/>
+          <w:szCs w:val="24"/>
+        </w:rPr>
+        <w:t>back-end</w:t>
+      </w:r>
+      <w:proofErr w:type="spellEnd"/>
+      <w:r>
+        <w:rPr>
+          <w:rFonts w:ascii="Times New Roman" w:hAnsi="Times New Roman" w:cs="Times New Roman"/>
+          <w:sz w:val="24"/>
+          <w:szCs w:val="24"/>
+        </w:rPr>
+        <w:t>)</w:t>
+      </w:r>
+      <w:r>
+        <w:rPr>
+          <w:rFonts w:ascii="Times New Roman" w:hAnsi="Times New Roman" w:cs="Times New Roman"/>
+          <w:sz w:val="24"/>
+          <w:szCs w:val="24"/>
+        </w:rPr>
+        <w:t xml:space="preserve"> foi desenvolvida utilizando-se a linguagem C#, </w:t>
+      </w:r>
+      <w:r>
+        <w:rPr>
+          <w:rFonts w:ascii="Times New Roman" w:eastAsia="Aptos" w:hAnsi="Times New Roman" w:cs="Times New Roman"/>
+          <w:sz w:val="24"/>
+          <w:szCs w:val="24"/>
+        </w:rPr>
+        <w:t xml:space="preserve">e o gerenciamento de dados foi realizado com </w:t>
+      </w:r>
+      <w:r>
+        <w:rPr>
+          <w:rFonts w:ascii="Times New Roman" w:eastAsia="Aptos" w:hAnsi="Times New Roman" w:cs="Times New Roman"/>
+          <w:sz w:val="24"/>
+          <w:szCs w:val="24"/>
+        </w:rPr>
+        <w:t>PostgreSQL</w:t>
+      </w:r>
+      <w:r>
+        <w:rPr>
+          <w:rFonts w:ascii="Times New Roman" w:eastAsia="Aptos" w:hAnsi="Times New Roman" w:cs="Times New Roman"/>
+          <w:sz w:val="24"/>
+          <w:szCs w:val="24"/>
+        </w:rPr>
+        <w:t xml:space="preserve"> (</w:t>
+      </w:r>
+      <w:r>
+        <w:rPr>
+          <w:rFonts w:ascii="Times New Roman" w:eastAsia="Aptos" w:hAnsi="Times New Roman" w:cs="Times New Roman"/>
+          <w:i/>
+          <w:sz w:val="24"/>
+          <w:szCs w:val="24"/>
+        </w:rPr>
+        <w:t xml:space="preserve">The PostgreSQL Global </w:t>
+      </w:r>
+      <w:proofErr w:type="spellStart"/>
+      <w:r>
+        <w:rPr>
+          <w:rFonts w:ascii="Times New Roman" w:eastAsia="Aptos" w:hAnsi="Times New Roman" w:cs="Times New Roman"/>
+          <w:i/>
+          <w:sz w:val="24"/>
+          <w:szCs w:val="24"/>
+        </w:rPr>
+        <w:t>Development</w:t>
+      </w:r>
+      <w:proofErr w:type="spellEnd"/>
+      <w:r>
+        <w:rPr>
+          <w:rFonts w:ascii="Times New Roman" w:eastAsia="Aptos" w:hAnsi="Times New Roman" w:cs="Times New Roman"/>
+          <w:i/>
+          <w:sz w:val="24"/>
+          <w:szCs w:val="24"/>
+        </w:rPr>
+        <w:t xml:space="preserve"> </w:t>
+      </w:r>
+      <w:proofErr w:type="spellStart"/>
+      <w:r>
+        <w:rPr>
+          <w:rFonts w:ascii="Times New Roman" w:eastAsia="Aptos" w:hAnsi="Times New Roman" w:cs="Times New Roman"/>
+          <w:i/>
+          <w:sz w:val="24"/>
+          <w:szCs w:val="24"/>
+        </w:rPr>
+        <w:t>Group</w:t>
+      </w:r>
+      <w:proofErr w:type="spellEnd"/>
+      <w:r>
+        <w:rPr>
+          <w:rFonts w:ascii="Times New Roman" w:eastAsia="Aptos" w:hAnsi="Times New Roman" w:cs="Times New Roman"/>
+          <w:sz w:val="24"/>
+          <w:szCs w:val="24"/>
+        </w:rPr>
+        <w:t>), um SGBD gratuito.</w:t>
+      </w:r>
+    </w:p>
+    <w:p>
+      <w:pPr>
+        <w:spacing w:after="0" w:line="240" w:lineRule="auto"/>
+        <w:ind w:firstLine="567"/>
+        <w:jc w:val="both"/>
+        <w:rPr>
+          <w:rFonts w:ascii="Times New Roman" w:hAnsi="Times New Roman" w:cs="Times New Roman"/>
+          <w:sz w:val="24"/>
+          <w:szCs w:val="24"/>
+        </w:rPr>
+      </w:pPr>
+      <w:r>
+        <w:rPr>
+          <w:rFonts w:ascii="Times New Roman" w:eastAsia="Aptos" w:hAnsi="Times New Roman" w:cs="Times New Roman"/>
+          <w:sz w:val="24"/>
+          <w:szCs w:val="24"/>
+        </w:rPr>
+        <w:lastRenderedPageBreak/>
+        <w:t xml:space="preserve">Para a troca de dados entre cliente e servidor, utilizou-se o formato </w:t>
+      </w:r>
+      <w:r>
+        <w:rPr>
+          <w:rFonts w:ascii="Times New Roman" w:eastAsia="Aptos" w:hAnsi="Times New Roman" w:cs="Times New Roman"/>
+          <w:sz w:val="24"/>
+          <w:szCs w:val="24"/>
+        </w:rPr>
+        <w:t>JSON</w:t>
+      </w:r>
+      <w:r>
+        <w:rPr>
+          <w:rFonts w:ascii="Times New Roman" w:hAnsi="Times New Roman" w:cs="Times New Roman"/>
+          <w:sz w:val="24"/>
+          <w:szCs w:val="24"/>
+        </w:rPr>
+        <w:t xml:space="preserve"> (</w:t>
+      </w:r>
+      <w:proofErr w:type="spellStart"/>
+      <w:r>
+        <w:rPr>
+          <w:rFonts w:ascii="Times New Roman" w:hAnsi="Times New Roman" w:cs="Times New Roman"/>
+          <w:i/>
+          <w:sz w:val="24"/>
+          <w:szCs w:val="24"/>
+        </w:rPr>
+        <w:t>JavaScript</w:t>
+      </w:r>
+      <w:proofErr w:type="spellEnd"/>
+      <w:r>
+        <w:rPr>
+          <w:rFonts w:ascii="Times New Roman" w:hAnsi="Times New Roman" w:cs="Times New Roman"/>
+          <w:i/>
+          <w:sz w:val="24"/>
+          <w:szCs w:val="24"/>
+        </w:rPr>
+        <w:t xml:space="preserve"> </w:t>
+      </w:r>
+      <w:proofErr w:type="spellStart"/>
+      <w:r>
+        <w:rPr>
+          <w:rFonts w:ascii="Times New Roman" w:hAnsi="Times New Roman" w:cs="Times New Roman"/>
+          <w:i/>
+          <w:sz w:val="24"/>
+          <w:szCs w:val="24"/>
+        </w:rPr>
+        <w:t>Object</w:t>
+      </w:r>
+      <w:proofErr w:type="spellEnd"/>
+      <w:r>
+        <w:rPr>
+          <w:rFonts w:ascii="Times New Roman" w:hAnsi="Times New Roman" w:cs="Times New Roman"/>
+          <w:i/>
+          <w:sz w:val="24"/>
+          <w:szCs w:val="24"/>
+        </w:rPr>
+        <w:t xml:space="preserve"> </w:t>
+      </w:r>
+      <w:proofErr w:type="spellStart"/>
+      <w:r>
+        <w:rPr>
+          <w:rFonts w:ascii="Times New Roman" w:hAnsi="Times New Roman" w:cs="Times New Roman"/>
+          <w:i/>
+          <w:sz w:val="24"/>
+          <w:szCs w:val="24"/>
+        </w:rPr>
+        <w:t>Notation</w:t>
+      </w:r>
+      <w:proofErr w:type="spellEnd"/>
+      <w:r>
+        <w:rPr>
+          <w:rFonts w:ascii="Times New Roman" w:hAnsi="Times New Roman" w:cs="Times New Roman"/>
+          <w:sz w:val="24"/>
+          <w:szCs w:val="24"/>
+        </w:rPr>
+        <w:t>), que é um padrão leve e de fácil leitura para troca de dados. O uso de JSON como formato de comunicação permite a serialização eficiente dos dados, proporcionando intercâmbio entre diferentes sistemas e linguagens de programação de forma agnóstica, o que facilita a interoperabilidade (</w:t>
+      </w:r>
+      <w:proofErr w:type="spellStart"/>
+      <w:r>
+        <w:rPr>
+          <w:rFonts w:ascii="Times New Roman" w:hAnsi="Times New Roman" w:cs="Times New Roman"/>
+          <w:sz w:val="24"/>
+          <w:szCs w:val="24"/>
+        </w:rPr>
+        <w:t>Sommerville</w:t>
+      </w:r>
+      <w:proofErr w:type="spellEnd"/>
+      <w:r>
+        <w:rPr>
+          <w:rFonts w:ascii="Times New Roman" w:hAnsi="Times New Roman" w:cs="Times New Roman"/>
+          <w:sz w:val="24"/>
+          <w:szCs w:val="24"/>
+        </w:rPr>
+        <w:t xml:space="preserve">, 2007).  </w:t>
+      </w:r>
+    </w:p>
+    <w:p>
+      <w:pPr>
+        <w:spacing w:after="0" w:line="240" w:lineRule="auto"/>
+        <w:ind w:firstLine="567"/>
+        <w:jc w:val="both"/>
+        <w:rPr>
+          <w:rFonts w:ascii="Times New Roman" w:hAnsi="Times New Roman" w:cs="Times New Roman"/>
+          <w:sz w:val="24"/>
+          <w:szCs w:val="24"/>
+        </w:rPr>
+      </w:pPr>
+      <w:r>
+        <w:rPr>
+          <w:rFonts w:ascii="Times New Roman" w:eastAsia="Aptos" w:hAnsi="Times New Roman" w:cs="Times New Roman"/>
+          <w:sz w:val="24"/>
+          <w:szCs w:val="24"/>
+        </w:rPr>
+        <w:t>A interface do usuário (</w:t>
+      </w:r>
+      <w:r>
+        <w:rPr>
+          <w:rFonts w:ascii="Times New Roman" w:eastAsia="Aptos" w:hAnsi="Times New Roman" w:cs="Times New Roman"/>
+          <w:i/>
+          <w:sz w:val="24"/>
+          <w:szCs w:val="24"/>
+        </w:rPr>
+        <w:t>front-</w:t>
+      </w:r>
+      <w:proofErr w:type="spellStart"/>
+      <w:r>
+        <w:rPr>
+          <w:rFonts w:ascii="Times New Roman" w:eastAsia="Aptos" w:hAnsi="Times New Roman" w:cs="Times New Roman"/>
+          <w:i/>
+          <w:sz w:val="24"/>
+          <w:szCs w:val="24"/>
+        </w:rPr>
+        <w:t>end</w:t>
+      </w:r>
+      <w:proofErr w:type="spellEnd"/>
+      <w:r>
+        <w:rPr>
+          <w:rFonts w:ascii="Times New Roman" w:eastAsia="Aptos" w:hAnsi="Times New Roman" w:cs="Times New Roman"/>
+          <w:sz w:val="24"/>
+          <w:szCs w:val="24"/>
+        </w:rPr>
+        <w:t xml:space="preserve">) foi </w:t>
+      </w:r>
+      <w:proofErr w:type="spellStart"/>
+      <w:r>
+        <w:rPr>
+          <w:rFonts w:ascii="Times New Roman" w:eastAsia="Aptos" w:hAnsi="Times New Roman" w:cs="Times New Roman"/>
+          <w:sz w:val="24"/>
+          <w:szCs w:val="24"/>
+        </w:rPr>
+        <w:t>prototipada</w:t>
+      </w:r>
+      <w:proofErr w:type="spellEnd"/>
+      <w:r>
+        <w:rPr>
+          <w:rFonts w:ascii="Times New Roman" w:eastAsia="Aptos" w:hAnsi="Times New Roman" w:cs="Times New Roman"/>
+          <w:sz w:val="24"/>
+          <w:szCs w:val="24"/>
+        </w:rPr>
+        <w:t xml:space="preserve"> no </w:t>
+      </w:r>
+      <w:proofErr w:type="spellStart"/>
+      <w:r>
+        <w:rPr>
+          <w:rFonts w:ascii="Times New Roman" w:eastAsia="Aptos" w:hAnsi="Times New Roman" w:cs="Times New Roman"/>
+          <w:bCs/>
+          <w:sz w:val="24"/>
+          <w:szCs w:val="24"/>
+        </w:rPr>
+        <w:t>Figma</w:t>
+      </w:r>
+      <w:proofErr w:type="spellEnd"/>
+      <w:r>
+        <w:rPr>
+          <w:rFonts w:ascii="Times New Roman" w:eastAsia="Aptos" w:hAnsi="Times New Roman" w:cs="Times New Roman"/>
+          <w:sz w:val="24"/>
+          <w:szCs w:val="24"/>
+        </w:rPr>
+        <w:t xml:space="preserve"> (</w:t>
+      </w:r>
+      <w:proofErr w:type="spellStart"/>
+      <w:r>
+        <w:rPr>
+          <w:rFonts w:ascii="Times New Roman" w:eastAsia="Aptos" w:hAnsi="Times New Roman" w:cs="Times New Roman"/>
+          <w:sz w:val="24"/>
+          <w:szCs w:val="24"/>
+        </w:rPr>
+        <w:t>Figma</w:t>
+      </w:r>
+      <w:proofErr w:type="spellEnd"/>
+      <w:r>
+        <w:rPr>
+          <w:rFonts w:ascii="Times New Roman" w:eastAsia="Aptos" w:hAnsi="Times New Roman" w:cs="Times New Roman"/>
+          <w:sz w:val="24"/>
+          <w:szCs w:val="24"/>
+        </w:rPr>
+        <w:t>, Inc.),</w:t>
+      </w:r>
+      <w:r>
+        <w:rPr>
+          <w:rFonts w:ascii="Times New Roman" w:hAnsi="Times New Roman" w:cs="Times New Roman"/>
+          <w:sz w:val="24"/>
+          <w:szCs w:val="24"/>
+        </w:rPr>
+        <w:t xml:space="preserve"> e posteriormente </w:t>
+      </w:r>
+      <w:r>
+        <w:rPr>
+          <w:rFonts w:ascii="Times New Roman" w:eastAsia="Aptos" w:hAnsi="Times New Roman" w:cs="Times New Roman"/>
+          <w:sz w:val="24"/>
+          <w:szCs w:val="24"/>
+        </w:rPr>
+        <w:t>a aplicação cliente foi desenvolvida com</w:t>
+      </w:r>
+      <w:r>
+        <w:rPr>
+          <w:rFonts w:ascii="Times New Roman" w:hAnsi="Times New Roman" w:cs="Times New Roman"/>
+          <w:sz w:val="24"/>
+          <w:szCs w:val="24"/>
+        </w:rPr>
+        <w:t xml:space="preserve"> linguagem </w:t>
+      </w:r>
+      <w:proofErr w:type="spellStart"/>
+      <w:r>
+        <w:rPr>
+          <w:rFonts w:ascii="Times New Roman" w:hAnsi="Times New Roman" w:cs="Times New Roman"/>
+          <w:sz w:val="24"/>
+          <w:szCs w:val="24"/>
+        </w:rPr>
+        <w:t>JavaScript</w:t>
+      </w:r>
+      <w:proofErr w:type="spellEnd"/>
+      <w:r>
+        <w:rPr>
+          <w:rFonts w:ascii="Times New Roman" w:hAnsi="Times New Roman" w:cs="Times New Roman"/>
+          <w:sz w:val="24"/>
+          <w:szCs w:val="24"/>
+        </w:rPr>
+        <w:t xml:space="preserve"> utilizando a biblioteca </w:t>
+      </w:r>
+      <w:proofErr w:type="spellStart"/>
+      <w:r>
+        <w:rPr>
+          <w:rFonts w:ascii="Times New Roman" w:hAnsi="Times New Roman" w:cs="Times New Roman"/>
+          <w:sz w:val="24"/>
+          <w:szCs w:val="24"/>
+        </w:rPr>
+        <w:t>React</w:t>
+      </w:r>
+      <w:proofErr w:type="spellEnd"/>
+      <w:r>
+        <w:rPr>
+          <w:rFonts w:ascii="Times New Roman" w:hAnsi="Times New Roman" w:cs="Times New Roman"/>
+          <w:sz w:val="24"/>
+          <w:szCs w:val="24"/>
+        </w:rPr>
+        <w:t xml:space="preserve"> (</w:t>
+      </w:r>
+      <w:r>
+        <w:rPr>
+          <w:rFonts w:ascii="Times New Roman" w:eastAsia="Aptos" w:hAnsi="Times New Roman" w:cs="Times New Roman"/>
+          <w:sz w:val="24"/>
+          <w:szCs w:val="24"/>
+        </w:rPr>
+        <w:t xml:space="preserve">Meta </w:t>
+      </w:r>
+      <w:proofErr w:type="spellStart"/>
+      <w:r>
+        <w:rPr>
+          <w:rFonts w:ascii="Times New Roman" w:eastAsia="Aptos" w:hAnsi="Times New Roman" w:cs="Times New Roman"/>
+          <w:sz w:val="24"/>
+          <w:szCs w:val="24"/>
+        </w:rPr>
+        <w:t>Platforms</w:t>
+      </w:r>
+      <w:proofErr w:type="spellEnd"/>
+      <w:r>
+        <w:rPr>
+          <w:rFonts w:ascii="Times New Roman" w:eastAsia="Aptos" w:hAnsi="Times New Roman" w:cs="Times New Roman"/>
+          <w:sz w:val="24"/>
+          <w:szCs w:val="24"/>
+        </w:rPr>
+        <w:t>, Inc.</w:t>
+      </w:r>
+      <w:r>
+        <w:rPr>
+          <w:rFonts w:ascii="Times New Roman" w:hAnsi="Times New Roman" w:cs="Times New Roman"/>
+          <w:sz w:val="24"/>
+          <w:szCs w:val="24"/>
+        </w:rPr>
+        <w:t xml:space="preserve">) que fornece uma estrutura completa para desenvolvimento de uma aplicação web. </w:t>
+      </w:r>
+    </w:p>
+    <w:p>
+      <w:pPr>
+        <w:spacing w:after="0" w:line="240" w:lineRule="auto"/>
+        <w:ind w:firstLine="567"/>
+        <w:jc w:val="both"/>
+        <w:rPr>
+          <w:rFonts w:ascii="Times New Roman" w:hAnsi="Times New Roman" w:cs="Times New Roman"/>
+          <w:sz w:val="24"/>
+          <w:szCs w:val="24"/>
+        </w:rPr>
+      </w:pPr>
+      <w:r>
+        <w:rPr>
+          <w:rFonts w:ascii="Times New Roman" w:hAnsi="Times New Roman" w:cs="Times New Roman"/>
+          <w:sz w:val="24"/>
+          <w:szCs w:val="24"/>
+        </w:rPr>
+        <w:t>Para a gestão do projeto, foi adotada a metodologia Scrum (</w:t>
+      </w:r>
+      <w:proofErr w:type="spellStart"/>
+      <w:r>
+        <w:rPr>
+          <w:rFonts w:ascii="Times New Roman" w:hAnsi="Times New Roman" w:cs="Times New Roman"/>
+          <w:sz w:val="24"/>
+          <w:szCs w:val="24"/>
+        </w:rPr>
+        <w:t>Schwaber</w:t>
+      </w:r>
+      <w:proofErr w:type="spellEnd"/>
+      <w:r>
+        <w:rPr>
+          <w:rFonts w:ascii="Times New Roman" w:hAnsi="Times New Roman" w:cs="Times New Roman"/>
+          <w:sz w:val="24"/>
+          <w:szCs w:val="24"/>
+        </w:rPr>
+        <w:t xml:space="preserve">, 2004), com o desenvolvimento realizado em sprints. Após cada entrega parcial, foram realizadas análises individuais de cada módulo, seguidas de uma avaliação geral do sistema. </w:t>
+      </w:r>
+      <w:r>
+        <w:rPr>
+          <w:rFonts w:ascii="Times New Roman" w:eastAsia="Aptos" w:hAnsi="Times New Roman" w:cs="Times New Roman"/>
+          <w:sz w:val="24"/>
+          <w:szCs w:val="24"/>
+        </w:rPr>
+        <w:t>As etapas do projeto foram minuciosamente organizadas e acompanhadas no</w:t>
+      </w:r>
+      <w:r>
+        <w:rPr>
+          <w:rFonts w:ascii="Times New Roman" w:hAnsi="Times New Roman" w:cs="Times New Roman"/>
+          <w:sz w:val="24"/>
+          <w:szCs w:val="24"/>
+        </w:rPr>
+        <w:t xml:space="preserve"> </w:t>
+      </w:r>
+      <w:r>
+        <w:rPr>
+          <w:rFonts w:ascii="Times New Roman" w:hAnsi="Times New Roman" w:cs="Times New Roman"/>
+          <w:sz w:val="24"/>
+          <w:szCs w:val="24"/>
+        </w:rPr>
+        <w:t>A</w:t>
+      </w:r>
+      <w:r>
+        <w:rPr>
+          <w:rFonts w:ascii="Times New Roman" w:hAnsi="Times New Roman" w:cs="Times New Roman"/>
+          <w:sz w:val="24"/>
+          <w:szCs w:val="24"/>
+        </w:rPr>
+        <w:t xml:space="preserve">zure </w:t>
+      </w:r>
+      <w:r>
+        <w:rPr>
+          <w:rFonts w:ascii="Times New Roman" w:hAnsi="Times New Roman" w:cs="Times New Roman"/>
+          <w:sz w:val="24"/>
+          <w:szCs w:val="24"/>
+        </w:rPr>
         <w:t>D</w:t>
       </w:r>
       <w:r>
@@ -1349,45 +2318,1133 @@
           <w:rFonts w:ascii="Times New Roman" w:hAnsi="Times New Roman" w:cs="Times New Roman"/>
           <w:sz w:val="24"/>
           <w:szCs w:val="24"/>
-          <w:lang w:eastAsia="pt-BR"/>
-        </w:rPr>
-        <w:t>eve-se</w:t>
-      </w:r>
-      <w:r>
-        <w:rPr>
-          <w:rFonts w:ascii="Times New Roman" w:hAnsi="Times New Roman" w:cs="Times New Roman"/>
-          <w:sz w:val="24"/>
-          <w:szCs w:val="24"/>
-          <w:lang w:eastAsia="pt-BR"/>
+        </w:rPr>
+        <w:t>evops (</w:t>
+      </w:r>
+      <w:r>
+        <w:rPr>
+          <w:rFonts w:ascii="Times New Roman" w:eastAsia="Aptos" w:hAnsi="Times New Roman" w:cs="Times New Roman"/>
+          <w:sz w:val="24"/>
+          <w:szCs w:val="24"/>
+        </w:rPr>
+        <w:t>Microsoft</w:t>
+      </w:r>
+      <w:r>
+        <w:rPr>
+          <w:rFonts w:ascii="Times New Roman" w:hAnsi="Times New Roman" w:cs="Times New Roman"/>
+          <w:sz w:val="24"/>
+          <w:szCs w:val="24"/>
+        </w:rPr>
+        <w:t xml:space="preserve">), </w:t>
+      </w:r>
+      <w:r>
+        <w:rPr>
+          <w:rFonts w:ascii="Times New Roman" w:eastAsia="Aptos" w:hAnsi="Times New Roman" w:cs="Times New Roman"/>
+          <w:sz w:val="24"/>
+          <w:szCs w:val="24"/>
+        </w:rPr>
+        <w:t>uma plataforma de controle de tarefas que oferece recursos gratuitos para gerenciamento de projetos.</w:t>
+      </w:r>
+      <w:r>
+        <w:rPr>
+          <w:rFonts w:ascii="Times New Roman" w:hAnsi="Times New Roman" w:cs="Times New Roman"/>
+          <w:sz w:val="24"/>
+          <w:szCs w:val="24"/>
         </w:rPr>
         <w:t xml:space="preserve"> </w:t>
       </w:r>
-      <w:r>
-        <w:rPr>
-          <w:rFonts w:ascii="Times New Roman" w:hAnsi="Times New Roman" w:cs="Times New Roman"/>
-          <w:sz w:val="24"/>
-          <w:szCs w:val="24"/>
-          <w:lang w:eastAsia="pt-BR"/>
-        </w:rPr>
-        <w:t>descrever com precisão e rigor os métodos, os materiais, as técnicas e os equipamentos utilizados</w:t>
-      </w:r>
-      <w:r>
-        <w:rPr>
-          <w:rFonts w:ascii="Times New Roman" w:hAnsi="Times New Roman" w:cs="Times New Roman"/>
-          <w:sz w:val="24"/>
-          <w:szCs w:val="24"/>
-          <w:lang w:eastAsia="pt-BR"/>
-        </w:rPr>
-        <w:t xml:space="preserve"> (se houver)</w:t>
-      </w:r>
-      <w:r>
-        <w:rPr>
-          <w:rFonts w:ascii="Times New Roman" w:hAnsi="Times New Roman" w:cs="Times New Roman"/>
-          <w:sz w:val="24"/>
-          <w:szCs w:val="24"/>
-          <w:lang w:eastAsia="pt-BR"/>
-        </w:rPr>
-        <w:t>.</w:t>
+    </w:p>
+    <w:p>
+      <w:pPr>
+        <w:spacing w:after="0" w:line="240" w:lineRule="auto"/>
+        <w:ind w:firstLine="567"/>
+        <w:jc w:val="both"/>
+        <w:rPr>
+          <w:rFonts w:ascii="Times New Roman" w:hAnsi="Times New Roman" w:cs="Times New Roman"/>
+          <w:sz w:val="24"/>
+          <w:szCs w:val="24"/>
+        </w:rPr>
+      </w:pPr>
+      <w:r>
+        <w:rPr>
+          <w:rFonts w:ascii="Times New Roman" w:eastAsia="Aptos" w:hAnsi="Times New Roman" w:cs="Times New Roman"/>
+          <w:sz w:val="24"/>
+          <w:szCs w:val="24"/>
+        </w:rPr>
+        <w:t xml:space="preserve">A prototipagem do software começou com a aplicação de conhecimentos em gestão de negócios e análise das regras de negócio, com o objetivo de identificar as lacunas nos sistemas existentes e propor soluções que pudessem melhorar o processo de tomada de decisão. Nesse processo, a lógica de programação foi essencial para definir as principais funcionalidades que o sistema de turismo deveria oferecer. </w:t>
+      </w:r>
+    </w:p>
+    <w:p>
+      <w:pPr>
+        <w:spacing w:after="0" w:line="240" w:lineRule="auto"/>
+        <w:ind w:firstLine="567"/>
+        <w:jc w:val="both"/>
+        <w:rPr>
+          <w:rFonts w:ascii="Times New Roman" w:hAnsi="Times New Roman" w:cs="Times New Roman"/>
+          <w:sz w:val="24"/>
+          <w:szCs w:val="24"/>
+        </w:rPr>
+      </w:pPr>
+      <w:r>
+        <w:rPr>
+          <w:rFonts w:ascii="Times New Roman" w:hAnsi="Times New Roman" w:cs="Times New Roman"/>
+          <w:sz w:val="24"/>
+          <w:szCs w:val="24"/>
+        </w:rPr>
+        <w:t>Com o mapeamento e a organização das informações coletadas, deu-se início à modelagem do sistema,</w:t>
+      </w:r>
+      <w:r>
+        <w:rPr>
+          <w:rFonts w:ascii="Times New Roman" w:eastAsia="Aptos" w:hAnsi="Times New Roman" w:cs="Times New Roman"/>
+          <w:sz w:val="24"/>
+          <w:szCs w:val="24"/>
+        </w:rPr>
+        <w:t xml:space="preserve"> que incluiu a criação de vários diagramas</w:t>
+      </w:r>
+      <w:r>
+        <w:rPr>
+          <w:rFonts w:ascii="Times New Roman" w:hAnsi="Times New Roman" w:cs="Times New Roman"/>
+          <w:sz w:val="24"/>
+          <w:szCs w:val="24"/>
+        </w:rPr>
+        <w:t xml:space="preserve"> UML para representar as estruturas e comportamentos do software. Na Figura 3, por exemplo, apresenta-se o diagrama de classes, que detalha a organização das entidades do sistema e suas relações, proporcionando uma visão clara das funcionalidades planejadas e dos componentes necessários para o desenvolvimento do software. </w:t>
+      </w:r>
+    </w:p>
+    <w:p>
+      <w:pPr>
+        <w:pStyle w:val="Legenda"/>
+        <w:keepNext/>
+        <w:spacing w:before="240" w:after="0"/>
+        <w:jc w:val="center"/>
+        <w:rPr>
+          <w:rFonts w:ascii="Times New Roman" w:hAnsi="Times New Roman" w:cs="Times New Roman"/>
+          <w:i w:val="0"/>
+          <w:color w:val="auto"/>
+          <w:sz w:val="24"/>
+          <w:szCs w:val="24"/>
+        </w:rPr>
+      </w:pPr>
+      <w:r>
+        <w:rPr>
+          <w:rFonts w:ascii="Times New Roman" w:hAnsi="Times New Roman" w:cs="Times New Roman"/>
+          <w:b/>
+          <w:i w:val="0"/>
+          <w:color w:val="auto"/>
+          <w:sz w:val="24"/>
+          <w:szCs w:val="24"/>
+        </w:rPr>
+        <w:lastRenderedPageBreak/>
+        <w:t xml:space="preserve">Figura </w:t>
+      </w:r>
+      <w:r>
+        <w:rPr>
+          <w:rFonts w:ascii="Times New Roman" w:hAnsi="Times New Roman" w:cs="Times New Roman"/>
+          <w:b/>
+          <w:i w:val="0"/>
+          <w:color w:val="auto"/>
+          <w:sz w:val="24"/>
+          <w:szCs w:val="24"/>
+        </w:rPr>
+        <w:fldChar w:fldCharType="begin"/>
+      </w:r>
+      <w:r>
+        <w:rPr>
+          <w:rFonts w:ascii="Times New Roman" w:hAnsi="Times New Roman" w:cs="Times New Roman"/>
+          <w:b/>
+          <w:i w:val="0"/>
+          <w:color w:val="auto"/>
+          <w:sz w:val="24"/>
+          <w:szCs w:val="24"/>
+        </w:rPr>
+        <w:instrText xml:space="preserve"> SEQ Figura \* ARABIC </w:instrText>
+      </w:r>
+      <w:r>
+        <w:rPr>
+          <w:rFonts w:ascii="Times New Roman" w:hAnsi="Times New Roman" w:cs="Times New Roman"/>
+          <w:b/>
+          <w:i w:val="0"/>
+          <w:color w:val="auto"/>
+          <w:sz w:val="24"/>
+          <w:szCs w:val="24"/>
+        </w:rPr>
+        <w:fldChar w:fldCharType="separate"/>
+      </w:r>
+      <w:r>
+        <w:rPr>
+          <w:rFonts w:ascii="Times New Roman" w:hAnsi="Times New Roman" w:cs="Times New Roman"/>
+          <w:b/>
+          <w:i w:val="0"/>
+          <w:noProof/>
+          <w:color w:val="auto"/>
+          <w:sz w:val="24"/>
+          <w:szCs w:val="24"/>
+        </w:rPr>
+        <w:t>3</w:t>
+      </w:r>
+      <w:r>
+        <w:rPr>
+          <w:rFonts w:ascii="Times New Roman" w:hAnsi="Times New Roman" w:cs="Times New Roman"/>
+          <w:b/>
+          <w:i w:val="0"/>
+          <w:color w:val="auto"/>
+          <w:sz w:val="24"/>
+          <w:szCs w:val="24"/>
+        </w:rPr>
+        <w:fldChar w:fldCharType="end"/>
+      </w:r>
+      <w:r>
+        <w:rPr>
+          <w:rFonts w:ascii="Times New Roman" w:hAnsi="Times New Roman" w:cs="Times New Roman"/>
+          <w:b/>
+          <w:i w:val="0"/>
+          <w:color w:val="auto"/>
+          <w:sz w:val="24"/>
+          <w:szCs w:val="24"/>
+        </w:rPr>
+        <w:t xml:space="preserve"> –</w:t>
+      </w:r>
+      <w:r>
+        <w:rPr>
+          <w:rFonts w:ascii="Times New Roman" w:hAnsi="Times New Roman" w:cs="Times New Roman"/>
+          <w:i w:val="0"/>
+          <w:color w:val="auto"/>
+          <w:sz w:val="24"/>
+          <w:szCs w:val="24"/>
+        </w:rPr>
+        <w:t xml:space="preserve"> Diagrama de Classes</w:t>
+      </w:r>
+    </w:p>
+    <w:p>
+      <w:pPr>
+        <w:jc w:val="center"/>
+      </w:pPr>
+      <w:r>
+        <w:rPr>
+          <w:noProof/>
+        </w:rPr>
+        <w:drawing>
+          <wp:inline distT="0" distB="0" distL="0" distR="0" wp14:anchorId="6F1EDECB" wp14:editId="3EB3FA0D">
+            <wp:extent cx="4619423" cy="6782400"/>
+            <wp:effectExtent l="0" t="0" r="0" b="0"/>
+            <wp:docPr id="1008433246" name="Imagem 1008433246" descr="Diagrama&#10;&#10;Descrição gerada automaticamente"/>
+            <wp:cNvGraphicFramePr>
+              <a:graphicFrameLocks xmlns:a="http://schemas.openxmlformats.org/drawingml/2006/main" noChangeAspect="1"/>
+            </wp:cNvGraphicFramePr>
+            <a:graphic xmlns:a="http://schemas.openxmlformats.org/drawingml/2006/main">
+              <a:graphicData uri="http://schemas.openxmlformats.org/drawingml/2006/picture">
+                <pic:pic xmlns:pic="http://schemas.openxmlformats.org/drawingml/2006/picture">
+                  <pic:nvPicPr>
+                    <pic:cNvPr id="1008433246" name="Imagem 1008433246" descr="Diagrama&#10;&#10;Descrição gerada automaticamente"/>
+                    <pic:cNvPicPr/>
+                  </pic:nvPicPr>
+                  <pic:blipFill>
+                    <a:blip r:embed="rId12">
+                      <a:extLst>
+                        <a:ext uri="{28A0092B-C50C-407E-A947-70E740481C1C}">
+                          <a14:useLocalDpi xmlns:a14="http://schemas.microsoft.com/office/drawing/2010/main" val="0"/>
+                        </a:ext>
+                      </a:extLst>
+                    </a:blip>
+                    <a:stretch>
+                      <a:fillRect/>
+                    </a:stretch>
+                  </pic:blipFill>
+                  <pic:spPr>
+                    <a:xfrm>
+                      <a:off x="0" y="0"/>
+                      <a:ext cx="4627339" cy="6794022"/>
+                    </a:xfrm>
+                    <a:prstGeom prst="rect">
+                      <a:avLst/>
+                    </a:prstGeom>
+                  </pic:spPr>
+                </pic:pic>
+              </a:graphicData>
+            </a:graphic>
+          </wp:inline>
+        </w:drawing>
+      </w:r>
+    </w:p>
+    <w:p>
+      <w:pPr>
+        <w:spacing w:after="0" w:line="240" w:lineRule="auto"/>
+        <w:jc w:val="center"/>
+        <w:rPr>
+          <w:rFonts w:ascii="Times New Roman" w:hAnsi="Times New Roman" w:cs="Times New Roman"/>
+          <w:sz w:val="20"/>
+          <w:szCs w:val="24"/>
+        </w:rPr>
+      </w:pPr>
+      <w:r>
+        <w:rPr>
+          <w:rFonts w:ascii="Times New Roman" w:hAnsi="Times New Roman" w:cs="Times New Roman"/>
+          <w:sz w:val="20"/>
+          <w:szCs w:val="24"/>
+        </w:rPr>
+        <w:t xml:space="preserve">Fonte: </w:t>
+      </w:r>
+      <w:r>
+        <w:rPr>
+          <w:rFonts w:ascii="Times New Roman" w:hAnsi="Times New Roman" w:cs="Times New Roman"/>
+          <w:sz w:val="20"/>
+          <w:szCs w:val="24"/>
+        </w:rPr>
+        <w:t>Elaborada pelos autores.</w:t>
+      </w:r>
+    </w:p>
+    <w:p>
+      <w:pPr>
+        <w:spacing w:after="0" w:line="240" w:lineRule="auto"/>
+        <w:jc w:val="center"/>
+        <w:rPr>
+          <w:rFonts w:ascii="Times New Roman" w:hAnsi="Times New Roman" w:cs="Times New Roman"/>
+          <w:sz w:val="20"/>
+          <w:szCs w:val="24"/>
+        </w:rPr>
+      </w:pPr>
+    </w:p>
+    <w:p>
+      <w:pPr>
+        <w:spacing w:after="0" w:line="240" w:lineRule="auto"/>
+        <w:ind w:firstLine="567"/>
+        <w:jc w:val="both"/>
+        <w:rPr>
+          <w:rFonts w:ascii="Times New Roman" w:eastAsia="Times New Roman" w:hAnsi="Times New Roman" w:cs="Times New Roman"/>
+          <w:color w:val="000000" w:themeColor="text1"/>
+        </w:rPr>
+      </w:pPr>
+      <w:r>
+        <w:rPr>
+          <w:rFonts w:ascii="Times New Roman" w:eastAsia="Times New Roman" w:hAnsi="Times New Roman" w:cs="Times New Roman"/>
+          <w:color w:val="000000" w:themeColor="text1"/>
+        </w:rPr>
+        <w:t>Com base no diagrama de classes, foram definidos os atores do sistema, que representam os diferentes papéis que os usuários podem desempenhar. Para cada tipo de ator, foram estabelecidos atribuições, funções e níveis de acesso específicos, de acordo com as suas responsabilidades no sistema. Os atores — Administrador, Funcionário, Empresário e Usuário—, conforme ilustrado na Figura 4, herdam atributos da classe "Usuário", o que assegura que todos possam interagir com o sistema de maneira consistente.</w:t>
+      </w:r>
+    </w:p>
+    <w:p>
+      <w:pPr>
+        <w:spacing w:line="240" w:lineRule="auto"/>
+        <w:ind w:firstLine="567"/>
+        <w:jc w:val="both"/>
+        <w:rPr>
+          <w:rFonts w:ascii="Times New Roman" w:eastAsia="Times New Roman" w:hAnsi="Times New Roman" w:cs="Times New Roman"/>
+          <w:color w:val="000000" w:themeColor="text1"/>
+        </w:rPr>
+      </w:pPr>
+      <w:r>
+        <w:rPr>
+          <w:rFonts w:ascii="Times New Roman" w:eastAsia="Times New Roman" w:hAnsi="Times New Roman" w:cs="Times New Roman"/>
+          <w:color w:val="000000" w:themeColor="text1"/>
+        </w:rPr>
+        <w:t>O controle de acesso é implementado por meio da validação de credenciais, exigindo que os usuários realizem login utilizando e-mail e senha. Essa abordagem garante a segurança e a integridade do sistema, limitando as funcionalidades disponíveis com base no papel associado a cada ator.</w:t>
+      </w:r>
+    </w:p>
+    <w:p>
+      <w:pPr>
+        <w:pStyle w:val="Legenda"/>
+        <w:keepNext/>
+        <w:spacing w:before="240" w:after="0"/>
+        <w:jc w:val="center"/>
+        <w:rPr>
+          <w:rFonts w:ascii="Times New Roman" w:hAnsi="Times New Roman" w:cs="Times New Roman"/>
+          <w:i w:val="0"/>
+          <w:color w:val="auto"/>
+          <w:sz w:val="24"/>
+          <w:szCs w:val="24"/>
+        </w:rPr>
+      </w:pPr>
+      <w:r>
+        <w:rPr>
+          <w:rFonts w:ascii="Times New Roman" w:hAnsi="Times New Roman" w:cs="Times New Roman"/>
+          <w:b/>
+          <w:i w:val="0"/>
+          <w:color w:val="auto"/>
+          <w:sz w:val="24"/>
+          <w:szCs w:val="24"/>
+        </w:rPr>
+        <w:lastRenderedPageBreak/>
+        <w:t xml:space="preserve">Figura </w:t>
+      </w:r>
+      <w:r>
+        <w:rPr>
+          <w:rFonts w:ascii="Times New Roman" w:hAnsi="Times New Roman" w:cs="Times New Roman"/>
+          <w:b/>
+          <w:i w:val="0"/>
+          <w:color w:val="auto"/>
+          <w:sz w:val="24"/>
+          <w:szCs w:val="24"/>
+        </w:rPr>
+        <w:fldChar w:fldCharType="begin"/>
+      </w:r>
+      <w:r>
+        <w:rPr>
+          <w:rFonts w:ascii="Times New Roman" w:hAnsi="Times New Roman" w:cs="Times New Roman"/>
+          <w:b/>
+          <w:i w:val="0"/>
+          <w:color w:val="auto"/>
+          <w:sz w:val="24"/>
+          <w:szCs w:val="24"/>
+        </w:rPr>
+        <w:instrText xml:space="preserve"> SEQ Figura \* ARABIC </w:instrText>
+      </w:r>
+      <w:r>
+        <w:rPr>
+          <w:rFonts w:ascii="Times New Roman" w:hAnsi="Times New Roman" w:cs="Times New Roman"/>
+          <w:b/>
+          <w:i w:val="0"/>
+          <w:color w:val="auto"/>
+          <w:sz w:val="24"/>
+          <w:szCs w:val="24"/>
+        </w:rPr>
+        <w:fldChar w:fldCharType="separate"/>
+      </w:r>
+      <w:r>
+        <w:rPr>
+          <w:rFonts w:ascii="Times New Roman" w:hAnsi="Times New Roman" w:cs="Times New Roman"/>
+          <w:b/>
+          <w:i w:val="0"/>
+          <w:noProof/>
+          <w:color w:val="auto"/>
+          <w:sz w:val="24"/>
+          <w:szCs w:val="24"/>
+        </w:rPr>
+        <w:t>4</w:t>
+      </w:r>
+      <w:r>
+        <w:rPr>
+          <w:rFonts w:ascii="Times New Roman" w:hAnsi="Times New Roman" w:cs="Times New Roman"/>
+          <w:b/>
+          <w:i w:val="0"/>
+          <w:color w:val="auto"/>
+          <w:sz w:val="24"/>
+          <w:szCs w:val="24"/>
+        </w:rPr>
+        <w:fldChar w:fldCharType="end"/>
+      </w:r>
+      <w:r>
+        <w:rPr>
+          <w:rFonts w:ascii="Times New Roman" w:hAnsi="Times New Roman" w:cs="Times New Roman"/>
+          <w:b/>
+          <w:i w:val="0"/>
+          <w:color w:val="auto"/>
+          <w:sz w:val="24"/>
+          <w:szCs w:val="24"/>
+        </w:rPr>
+        <w:t xml:space="preserve"> –</w:t>
+      </w:r>
+      <w:r>
+        <w:rPr>
+          <w:rFonts w:ascii="Times New Roman" w:hAnsi="Times New Roman" w:cs="Times New Roman"/>
+          <w:i w:val="0"/>
+          <w:color w:val="auto"/>
+          <w:sz w:val="24"/>
+          <w:szCs w:val="24"/>
+        </w:rPr>
+        <w:t xml:space="preserve"> Diagrama de atores</w:t>
+      </w:r>
+    </w:p>
+    <w:p>
+      <w:pPr>
+        <w:jc w:val="center"/>
+      </w:pPr>
+      <w:r>
+        <w:rPr>
+          <w:noProof/>
+        </w:rPr>
+        <w:drawing>
+          <wp:inline distT="0" distB="0" distL="0" distR="0" wp14:anchorId="3BD9F423" wp14:editId="08B33FC3">
+            <wp:extent cx="3286125" cy="2524125"/>
+            <wp:effectExtent l="0" t="0" r="9525" b="9525"/>
+            <wp:docPr id="1433530948" name="Imagem 1" descr="Uma imagem contendo Linha do tempo&#10;&#10;Descrição gerada automaticamente"/>
+            <wp:cNvGraphicFramePr>
+              <a:graphicFrameLocks xmlns:a="http://schemas.openxmlformats.org/drawingml/2006/main" noChangeAspect="1"/>
+            </wp:cNvGraphicFramePr>
+            <a:graphic xmlns:a="http://schemas.openxmlformats.org/drawingml/2006/main">
+              <a:graphicData uri="http://schemas.openxmlformats.org/drawingml/2006/picture">
+                <pic:pic xmlns:pic="http://schemas.openxmlformats.org/drawingml/2006/picture">
+                  <pic:nvPicPr>
+                    <pic:cNvPr id="1433530948" name="Imagem 1" descr="Uma imagem contendo Linha do tempo&#10;&#10;Descrição gerada automaticamente"/>
+                    <pic:cNvPicPr/>
+                  </pic:nvPicPr>
+                  <pic:blipFill>
+                    <a:blip r:embed="rId13"/>
+                    <a:stretch>
+                      <a:fillRect/>
+                    </a:stretch>
+                  </pic:blipFill>
+                  <pic:spPr>
+                    <a:xfrm>
+                      <a:off x="0" y="0"/>
+                      <a:ext cx="3286125" cy="2524125"/>
+                    </a:xfrm>
+                    <a:prstGeom prst="rect">
+                      <a:avLst/>
+                    </a:prstGeom>
+                  </pic:spPr>
+                </pic:pic>
+              </a:graphicData>
+            </a:graphic>
+          </wp:inline>
+        </w:drawing>
+      </w:r>
+    </w:p>
+    <w:p>
+      <w:pPr>
+        <w:spacing w:after="0" w:line="240" w:lineRule="auto"/>
+        <w:jc w:val="center"/>
+        <w:rPr>
+          <w:rFonts w:ascii="Times New Roman" w:hAnsi="Times New Roman" w:cs="Times New Roman"/>
+          <w:sz w:val="20"/>
+          <w:szCs w:val="24"/>
+        </w:rPr>
+      </w:pPr>
+      <w:r>
+        <w:rPr>
+          <w:rFonts w:ascii="Times New Roman" w:hAnsi="Times New Roman" w:cs="Times New Roman"/>
+          <w:sz w:val="20"/>
+          <w:szCs w:val="24"/>
+        </w:rPr>
+        <w:t xml:space="preserve">Fonte: </w:t>
+      </w:r>
+      <w:r>
+        <w:rPr>
+          <w:rFonts w:ascii="Times New Roman" w:hAnsi="Times New Roman" w:cs="Times New Roman"/>
+          <w:sz w:val="20"/>
+          <w:szCs w:val="24"/>
+        </w:rPr>
+        <w:t>Elaborada pelos autores.</w:t>
+      </w:r>
+    </w:p>
+    <w:p/>
+    <w:p>
+      <w:pPr>
+        <w:spacing w:after="0" w:line="240" w:lineRule="auto"/>
+        <w:ind w:firstLine="567"/>
+        <w:jc w:val="both"/>
+        <w:rPr>
+          <w:rFonts w:ascii="Times New Roman" w:eastAsia="Times New Roman" w:hAnsi="Times New Roman" w:cs="Times New Roman"/>
+          <w:color w:val="000000" w:themeColor="text1"/>
+        </w:rPr>
+      </w:pPr>
+      <w:r>
+        <w:rPr>
+          <w:rFonts w:ascii="Times New Roman" w:eastAsia="Times New Roman" w:hAnsi="Times New Roman" w:cs="Times New Roman"/>
+          <w:color w:val="000000" w:themeColor="text1"/>
+        </w:rPr>
+        <w:t>O ator Administrador detém o nível mais elevado de acesso no sistema, sendo responsável por executar todas as operações, incluindo listar, cadastrar, editar, excluir dados e aprovar as operações de outros usuários. O ator Funcionário, por sua vez, possui um nível de acesso semelhante ao administrador, possuindo permissão para executar todas as funções, com tudo, necessita da aprovação do Administrador. O ator Empresário, possui um nível de acesso intermediário, administrando as operações referentes a sua empresa.</w:t>
+      </w:r>
+    </w:p>
+    <w:p>
+      <w:pPr>
+        <w:spacing w:after="0" w:line="240" w:lineRule="auto"/>
+        <w:ind w:firstLine="567"/>
+        <w:jc w:val="both"/>
+        <w:rPr>
+          <w:rFonts w:ascii="Times New Roman" w:eastAsia="Times New Roman" w:hAnsi="Times New Roman" w:cs="Times New Roman"/>
+          <w:color w:val="000000" w:themeColor="text1"/>
+        </w:rPr>
+      </w:pPr>
+      <w:r>
+        <w:rPr>
+          <w:rFonts w:ascii="Times New Roman" w:eastAsia="Times New Roman" w:hAnsi="Times New Roman" w:cs="Times New Roman"/>
+          <w:color w:val="000000" w:themeColor="text1"/>
+        </w:rPr>
+        <w:t xml:space="preserve">Por último, o ator </w:t>
+      </w:r>
+      <w:r>
+        <w:rPr>
+          <w:rFonts w:ascii="Times New Roman" w:eastAsia="Times New Roman" w:hAnsi="Times New Roman" w:cs="Times New Roman"/>
+          <w:color w:val="000000" w:themeColor="text1"/>
+        </w:rPr>
+        <w:t>Usuário-turista</w:t>
+      </w:r>
+      <w:r>
+        <w:rPr>
+          <w:rFonts w:ascii="Times New Roman" w:eastAsia="Times New Roman" w:hAnsi="Times New Roman" w:cs="Times New Roman"/>
+          <w:color w:val="000000" w:themeColor="text1"/>
+        </w:rPr>
+        <w:t xml:space="preserve"> </w:t>
+      </w:r>
+      <w:r>
+        <w:rPr>
+          <w:rFonts w:ascii="Times New Roman" w:eastAsia="Times New Roman" w:hAnsi="Times New Roman" w:cs="Times New Roman"/>
+          <w:color w:val="000000" w:themeColor="text1"/>
+        </w:rPr>
+        <w:t>que representa o munícipe visitando e interagindo com a plataforma, ele possui</w:t>
+      </w:r>
+      <w:r>
+        <w:rPr>
+          <w:rFonts w:ascii="Times New Roman" w:eastAsia="Times New Roman" w:hAnsi="Times New Roman" w:cs="Times New Roman"/>
+          <w:color w:val="000000" w:themeColor="text1"/>
+        </w:rPr>
+        <w:t xml:space="preserve"> um nível de acesso mais restrito, com controle limitado apenas sobre </w:t>
+      </w:r>
+      <w:r>
+        <w:rPr>
+          <w:rFonts w:ascii="Times New Roman" w:eastAsia="Times New Roman" w:hAnsi="Times New Roman" w:cs="Times New Roman"/>
+          <w:color w:val="000000" w:themeColor="text1"/>
+        </w:rPr>
+        <w:t>o gerenciamento d</w:t>
+      </w:r>
+      <w:r>
+        <w:rPr>
+          <w:rFonts w:ascii="Times New Roman" w:eastAsia="Times New Roman" w:hAnsi="Times New Roman" w:cs="Times New Roman"/>
+          <w:color w:val="000000" w:themeColor="text1"/>
+        </w:rPr>
+        <w:t>o</w:t>
+      </w:r>
+      <w:r>
+        <w:rPr>
+          <w:rFonts w:ascii="Times New Roman" w:eastAsia="Times New Roman" w:hAnsi="Times New Roman" w:cs="Times New Roman"/>
+          <w:color w:val="000000" w:themeColor="text1"/>
+        </w:rPr>
+        <w:t xml:space="preserve"> próprio</w:t>
+      </w:r>
+      <w:r>
+        <w:rPr>
+          <w:rFonts w:ascii="Times New Roman" w:eastAsia="Times New Roman" w:hAnsi="Times New Roman" w:cs="Times New Roman"/>
+          <w:color w:val="000000" w:themeColor="text1"/>
+        </w:rPr>
+        <w:t xml:space="preserve"> perfil e avaliações. No diagrama de casos de uso, mostrado na Figura 5, ilustra-se detalhadamente todas as interações do ator </w:t>
+      </w:r>
+      <w:r>
+        <w:rPr>
+          <w:rFonts w:ascii="Times New Roman" w:eastAsia="Times New Roman" w:hAnsi="Times New Roman" w:cs="Times New Roman"/>
+          <w:color w:val="000000" w:themeColor="text1"/>
+        </w:rPr>
+        <w:t>Usuário-turista</w:t>
+      </w:r>
+      <w:r>
+        <w:rPr>
+          <w:rFonts w:ascii="Times New Roman" w:eastAsia="Times New Roman" w:hAnsi="Times New Roman" w:cs="Times New Roman"/>
+          <w:color w:val="000000" w:themeColor="text1"/>
+        </w:rPr>
+        <w:t xml:space="preserve"> com o sistema, destacando suas funcionalidades e permissões.</w:t>
+      </w:r>
+    </w:p>
+    <w:p>
+      <w:pPr>
+        <w:spacing w:after="0" w:line="240" w:lineRule="auto"/>
+        <w:ind w:firstLine="567"/>
+        <w:jc w:val="both"/>
+        <w:rPr>
+          <w:rFonts w:ascii="Times New Roman" w:eastAsia="Times New Roman" w:hAnsi="Times New Roman" w:cs="Times New Roman"/>
+          <w:color w:val="000000" w:themeColor="text1"/>
+        </w:rPr>
+      </w:pPr>
+    </w:p>
+    <w:p>
+      <w:pPr>
+        <w:spacing w:after="0" w:line="240" w:lineRule="auto"/>
+        <w:ind w:firstLine="567"/>
+        <w:jc w:val="both"/>
+        <w:rPr>
+          <w:rFonts w:ascii="Times New Roman" w:eastAsia="Times New Roman" w:hAnsi="Times New Roman" w:cs="Times New Roman"/>
+          <w:color w:val="000000" w:themeColor="text1"/>
+        </w:rPr>
+      </w:pPr>
+    </w:p>
+    <w:p>
+      <w:pPr>
+        <w:spacing w:after="0" w:line="240" w:lineRule="auto"/>
+        <w:ind w:firstLine="567"/>
+        <w:jc w:val="both"/>
+        <w:rPr>
+          <w:rFonts w:ascii="Times New Roman" w:eastAsia="Times New Roman" w:hAnsi="Times New Roman" w:cs="Times New Roman"/>
+          <w:color w:val="000000" w:themeColor="text1"/>
+        </w:rPr>
+      </w:pPr>
+    </w:p>
+    <w:p>
+      <w:pPr>
+        <w:spacing w:after="0" w:line="240" w:lineRule="auto"/>
+        <w:ind w:firstLine="567"/>
+        <w:jc w:val="both"/>
+        <w:rPr>
+          <w:rFonts w:ascii="Times New Roman" w:eastAsia="Times New Roman" w:hAnsi="Times New Roman" w:cs="Times New Roman"/>
+          <w:color w:val="000000" w:themeColor="text1"/>
+        </w:rPr>
+      </w:pPr>
+    </w:p>
+    <w:p>
+      <w:pPr>
+        <w:spacing w:after="0" w:line="240" w:lineRule="auto"/>
+        <w:ind w:firstLine="567"/>
+        <w:jc w:val="both"/>
+        <w:rPr>
+          <w:rFonts w:ascii="Times New Roman" w:eastAsia="Times New Roman" w:hAnsi="Times New Roman" w:cs="Times New Roman"/>
+          <w:color w:val="000000" w:themeColor="text1"/>
+        </w:rPr>
+      </w:pPr>
+    </w:p>
+    <w:p>
+      <w:pPr>
+        <w:spacing w:after="0" w:line="240" w:lineRule="auto"/>
+        <w:ind w:firstLine="567"/>
+        <w:jc w:val="both"/>
+        <w:rPr>
+          <w:rFonts w:ascii="Times New Roman" w:eastAsia="Times New Roman" w:hAnsi="Times New Roman" w:cs="Times New Roman"/>
+          <w:color w:val="000000" w:themeColor="text1"/>
+        </w:rPr>
+      </w:pPr>
+    </w:p>
+    <w:p>
+      <w:pPr>
+        <w:spacing w:after="0" w:line="240" w:lineRule="auto"/>
+        <w:ind w:firstLine="567"/>
+        <w:jc w:val="both"/>
+        <w:rPr>
+          <w:rFonts w:ascii="Times New Roman" w:eastAsia="Times New Roman" w:hAnsi="Times New Roman" w:cs="Times New Roman"/>
+          <w:color w:val="000000" w:themeColor="text1"/>
+        </w:rPr>
+      </w:pPr>
+    </w:p>
+    <w:p>
+      <w:pPr>
+        <w:spacing w:after="0" w:line="240" w:lineRule="auto"/>
+        <w:ind w:firstLine="567"/>
+        <w:jc w:val="both"/>
+        <w:rPr>
+          <w:rFonts w:ascii="Times New Roman" w:eastAsia="Times New Roman" w:hAnsi="Times New Roman" w:cs="Times New Roman"/>
+          <w:color w:val="000000" w:themeColor="text1"/>
+        </w:rPr>
+      </w:pPr>
+    </w:p>
+    <w:p>
+      <w:pPr>
+        <w:spacing w:after="0" w:line="240" w:lineRule="auto"/>
+        <w:ind w:firstLine="567"/>
+        <w:jc w:val="both"/>
+        <w:rPr>
+          <w:rFonts w:ascii="Times New Roman" w:eastAsia="Times New Roman" w:hAnsi="Times New Roman" w:cs="Times New Roman"/>
+          <w:color w:val="000000" w:themeColor="text1"/>
+        </w:rPr>
+      </w:pPr>
+    </w:p>
+    <w:p>
+      <w:pPr>
+        <w:spacing w:after="0" w:line="240" w:lineRule="auto"/>
+        <w:ind w:firstLine="567"/>
+        <w:jc w:val="both"/>
+        <w:rPr>
+          <w:rFonts w:ascii="Times New Roman" w:eastAsia="Times New Roman" w:hAnsi="Times New Roman" w:cs="Times New Roman"/>
+          <w:color w:val="000000" w:themeColor="text1"/>
+        </w:rPr>
+      </w:pPr>
+    </w:p>
+    <w:p>
+      <w:pPr>
+        <w:shd w:val="clear" w:color="auto" w:fill="FFFFFF" w:themeFill="background1"/>
+        <w:spacing w:after="0" w:line="240" w:lineRule="auto"/>
+        <w:rPr>
+          <w:rFonts w:ascii="Times New Roman" w:eastAsia="Times New Roman" w:hAnsi="Times New Roman" w:cs="Times New Roman"/>
+          <w:color w:val="000000" w:themeColor="text1"/>
+        </w:rPr>
+      </w:pPr>
+    </w:p>
+    <w:p>
+      <w:pPr>
+        <w:pStyle w:val="Legenda"/>
+        <w:keepNext/>
+        <w:spacing w:after="0"/>
+        <w:jc w:val="center"/>
+        <w:rPr>
+          <w:rFonts w:ascii="Times New Roman" w:hAnsi="Times New Roman" w:cs="Times New Roman"/>
+          <w:i w:val="0"/>
+          <w:color w:val="auto"/>
+          <w:sz w:val="24"/>
+          <w:szCs w:val="24"/>
+        </w:rPr>
+      </w:pPr>
+      <w:r>
+        <w:rPr>
+          <w:rFonts w:ascii="Times New Roman" w:hAnsi="Times New Roman" w:cs="Times New Roman"/>
+          <w:b/>
+          <w:i w:val="0"/>
+          <w:color w:val="auto"/>
+          <w:sz w:val="24"/>
+          <w:szCs w:val="24"/>
+        </w:rPr>
+        <w:lastRenderedPageBreak/>
+        <w:t xml:space="preserve">Figura </w:t>
+      </w:r>
+      <w:r>
+        <w:rPr>
+          <w:rFonts w:ascii="Times New Roman" w:hAnsi="Times New Roman" w:cs="Times New Roman"/>
+          <w:b/>
+          <w:i w:val="0"/>
+          <w:color w:val="auto"/>
+          <w:sz w:val="24"/>
+          <w:szCs w:val="24"/>
+        </w:rPr>
+        <w:fldChar w:fldCharType="begin"/>
+      </w:r>
+      <w:r>
+        <w:rPr>
+          <w:rFonts w:ascii="Times New Roman" w:hAnsi="Times New Roman" w:cs="Times New Roman"/>
+          <w:b/>
+          <w:i w:val="0"/>
+          <w:color w:val="auto"/>
+          <w:sz w:val="24"/>
+          <w:szCs w:val="24"/>
+        </w:rPr>
+        <w:instrText xml:space="preserve"> SEQ Figura \* ARABIC </w:instrText>
+      </w:r>
+      <w:r>
+        <w:rPr>
+          <w:rFonts w:ascii="Times New Roman" w:hAnsi="Times New Roman" w:cs="Times New Roman"/>
+          <w:b/>
+          <w:i w:val="0"/>
+          <w:color w:val="auto"/>
+          <w:sz w:val="24"/>
+          <w:szCs w:val="24"/>
+        </w:rPr>
+        <w:fldChar w:fldCharType="separate"/>
+      </w:r>
+      <w:r>
+        <w:rPr>
+          <w:rFonts w:ascii="Times New Roman" w:hAnsi="Times New Roman" w:cs="Times New Roman"/>
+          <w:b/>
+          <w:i w:val="0"/>
+          <w:noProof/>
+          <w:color w:val="auto"/>
+          <w:sz w:val="24"/>
+          <w:szCs w:val="24"/>
+        </w:rPr>
+        <w:t>5</w:t>
+      </w:r>
+      <w:r>
+        <w:rPr>
+          <w:rFonts w:ascii="Times New Roman" w:hAnsi="Times New Roman" w:cs="Times New Roman"/>
+          <w:b/>
+          <w:i w:val="0"/>
+          <w:color w:val="auto"/>
+          <w:sz w:val="24"/>
+          <w:szCs w:val="24"/>
+        </w:rPr>
+        <w:fldChar w:fldCharType="end"/>
+      </w:r>
+      <w:r>
+        <w:rPr>
+          <w:rFonts w:ascii="Times New Roman" w:hAnsi="Times New Roman" w:cs="Times New Roman"/>
+          <w:b/>
+          <w:i w:val="0"/>
+          <w:color w:val="auto"/>
+          <w:sz w:val="24"/>
+          <w:szCs w:val="24"/>
+        </w:rPr>
+        <w:t xml:space="preserve"> –</w:t>
+      </w:r>
+      <w:r>
+        <w:rPr>
+          <w:rFonts w:ascii="Times New Roman" w:hAnsi="Times New Roman" w:cs="Times New Roman"/>
+          <w:i w:val="0"/>
+          <w:color w:val="auto"/>
+          <w:sz w:val="24"/>
+          <w:szCs w:val="24"/>
+        </w:rPr>
+        <w:t xml:space="preserve"> Diagrama de caso de uso geral - </w:t>
+      </w:r>
+      <w:r>
+        <w:rPr>
+          <w:rFonts w:ascii="Times New Roman" w:hAnsi="Times New Roman" w:cs="Times New Roman"/>
+          <w:i w:val="0"/>
+          <w:color w:val="auto"/>
+          <w:sz w:val="24"/>
+          <w:szCs w:val="24"/>
+        </w:rPr>
+        <w:t>Turista</w:t>
+      </w:r>
+    </w:p>
+    <w:p>
+      <w:pPr>
+        <w:jc w:val="center"/>
+      </w:pPr>
+      <w:r>
+        <w:rPr>
+          <w:noProof/>
+        </w:rPr>
+        <w:drawing>
+          <wp:inline distT="0" distB="0" distL="0" distR="0" wp14:anchorId="50E131DE" wp14:editId="52E4275A">
+            <wp:extent cx="7012183" cy="4616290"/>
+            <wp:effectExtent l="0" t="2223" r="0" b="0"/>
+            <wp:docPr id="2085077411" name="Imagem 1" descr="Diagrama&#10;&#10;Descrição gerada automaticamente"/>
+            <wp:cNvGraphicFramePr>
+              <a:graphicFrameLocks xmlns:a="http://schemas.openxmlformats.org/drawingml/2006/main" noChangeAspect="1"/>
+            </wp:cNvGraphicFramePr>
+            <a:graphic xmlns:a="http://schemas.openxmlformats.org/drawingml/2006/main">
+              <a:graphicData uri="http://schemas.openxmlformats.org/drawingml/2006/picture">
+                <pic:pic xmlns:pic="http://schemas.openxmlformats.org/drawingml/2006/picture">
+                  <pic:nvPicPr>
+                    <pic:cNvPr id="2085077411" name="Imagem 1" descr="Diagrama&#10;&#10;Descrição gerada automaticamente"/>
+                    <pic:cNvPicPr/>
+                  </pic:nvPicPr>
+                  <pic:blipFill>
+                    <a:blip r:embed="rId14"/>
+                    <a:stretch>
+                      <a:fillRect/>
+                    </a:stretch>
+                  </pic:blipFill>
+                  <pic:spPr>
+                    <a:xfrm rot="16200000">
+                      <a:off x="0" y="0"/>
+                      <a:ext cx="7042323" cy="4636132"/>
+                    </a:xfrm>
+                    <a:prstGeom prst="rect">
+                      <a:avLst/>
+                    </a:prstGeom>
+                  </pic:spPr>
+                </pic:pic>
+              </a:graphicData>
+            </a:graphic>
+          </wp:inline>
+        </w:drawing>
+      </w:r>
+    </w:p>
+    <w:p>
+      <w:pPr>
+        <w:spacing w:line="240" w:lineRule="auto"/>
+        <w:jc w:val="center"/>
+        <w:rPr>
+          <w:rFonts w:ascii="Times New Roman" w:hAnsi="Times New Roman" w:cs="Times New Roman"/>
+          <w:sz w:val="20"/>
+          <w:szCs w:val="24"/>
+        </w:rPr>
+      </w:pPr>
+      <w:r>
+        <w:rPr>
+          <w:rFonts w:ascii="Times New Roman" w:hAnsi="Times New Roman" w:cs="Times New Roman"/>
+          <w:sz w:val="20"/>
+          <w:szCs w:val="24"/>
+        </w:rPr>
+        <w:t xml:space="preserve">Fonte: </w:t>
+      </w:r>
+      <w:r>
+        <w:rPr>
+          <w:rFonts w:ascii="Times New Roman" w:hAnsi="Times New Roman" w:cs="Times New Roman"/>
+          <w:sz w:val="20"/>
+          <w:szCs w:val="24"/>
+        </w:rPr>
+        <w:t>Elaborada pelos autores.</w:t>
+      </w:r>
+    </w:p>
+    <w:p>
+      <w:pPr>
+        <w:spacing w:line="240" w:lineRule="auto"/>
+        <w:ind w:firstLine="567"/>
+        <w:jc w:val="both"/>
+        <w:rPr>
+          <w:rFonts w:ascii="Times New Roman" w:eastAsia="Times New Roman" w:hAnsi="Times New Roman" w:cs="Times New Roman"/>
+          <w:color w:val="000000" w:themeColor="text1"/>
+        </w:rPr>
+      </w:pPr>
+      <w:r>
+        <w:rPr>
+          <w:rFonts w:ascii="Times New Roman" w:eastAsia="Times New Roman" w:hAnsi="Times New Roman" w:cs="Times New Roman"/>
+          <w:color w:val="000000" w:themeColor="text1"/>
+        </w:rPr>
+        <w:t>Na Figura 6 apresenta-se o diagrama de sequência do sistema, demonstrando o fluxo de interação do ator Administrador com os objetos e as trocas de mensagens entre esses objetos. No diagrama está mapeado tanto o fluxo ideal, em que as operações ocorrem conforme esperado, quanto cenários alternativos, nos quais são exibidas diferentes mensagens de retorno para cada situação. Essa abordagem proporciona uma visão detalhada das dinâmicas do sistema, permitindo entender como os objetos colaboram para atender às ações do Administrador e lidar com eventuais desvios no fluxo.</w:t>
+      </w:r>
+    </w:p>
+    <w:p>
+      <w:pPr>
+        <w:pStyle w:val="Legenda"/>
+        <w:keepNext/>
+        <w:spacing w:before="240" w:after="0"/>
+        <w:jc w:val="center"/>
+        <w:rPr>
+          <w:rFonts w:ascii="Times New Roman" w:hAnsi="Times New Roman" w:cs="Times New Roman"/>
+          <w:i w:val="0"/>
+          <w:color w:val="auto"/>
+          <w:sz w:val="24"/>
+          <w:szCs w:val="24"/>
+        </w:rPr>
+      </w:pPr>
+      <w:r>
+        <w:rPr>
+          <w:rFonts w:ascii="Times New Roman" w:hAnsi="Times New Roman" w:cs="Times New Roman"/>
+          <w:b/>
+          <w:i w:val="0"/>
+          <w:color w:val="auto"/>
+          <w:sz w:val="24"/>
+          <w:szCs w:val="24"/>
+        </w:rPr>
+        <w:lastRenderedPageBreak/>
+        <w:t xml:space="preserve">Figura </w:t>
+      </w:r>
+      <w:r>
+        <w:rPr>
+          <w:rFonts w:ascii="Times New Roman" w:hAnsi="Times New Roman" w:cs="Times New Roman"/>
+          <w:b/>
+          <w:i w:val="0"/>
+          <w:color w:val="auto"/>
+          <w:sz w:val="24"/>
+          <w:szCs w:val="24"/>
+        </w:rPr>
+        <w:fldChar w:fldCharType="begin"/>
+      </w:r>
+      <w:r>
+        <w:rPr>
+          <w:rFonts w:ascii="Times New Roman" w:hAnsi="Times New Roman" w:cs="Times New Roman"/>
+          <w:b/>
+          <w:i w:val="0"/>
+          <w:color w:val="auto"/>
+          <w:sz w:val="24"/>
+          <w:szCs w:val="24"/>
+        </w:rPr>
+        <w:instrText xml:space="preserve"> SEQ Figura \* ARABIC </w:instrText>
+      </w:r>
+      <w:r>
+        <w:rPr>
+          <w:rFonts w:ascii="Times New Roman" w:hAnsi="Times New Roman" w:cs="Times New Roman"/>
+          <w:b/>
+          <w:i w:val="0"/>
+          <w:color w:val="auto"/>
+          <w:sz w:val="24"/>
+          <w:szCs w:val="24"/>
+        </w:rPr>
+        <w:fldChar w:fldCharType="separate"/>
+      </w:r>
+      <w:r>
+        <w:rPr>
+          <w:rFonts w:ascii="Times New Roman" w:hAnsi="Times New Roman" w:cs="Times New Roman"/>
+          <w:b/>
+          <w:i w:val="0"/>
+          <w:noProof/>
+          <w:color w:val="auto"/>
+          <w:sz w:val="24"/>
+          <w:szCs w:val="24"/>
+        </w:rPr>
+        <w:t>6</w:t>
+      </w:r>
+      <w:r>
+        <w:rPr>
+          <w:rFonts w:ascii="Times New Roman" w:hAnsi="Times New Roman" w:cs="Times New Roman"/>
+          <w:b/>
+          <w:i w:val="0"/>
+          <w:color w:val="auto"/>
+          <w:sz w:val="24"/>
+          <w:szCs w:val="24"/>
+        </w:rPr>
+        <w:fldChar w:fldCharType="end"/>
+      </w:r>
+      <w:r>
+        <w:rPr>
+          <w:rFonts w:ascii="Times New Roman" w:hAnsi="Times New Roman" w:cs="Times New Roman"/>
+          <w:b/>
+          <w:i w:val="0"/>
+          <w:color w:val="auto"/>
+          <w:sz w:val="24"/>
+          <w:szCs w:val="24"/>
+        </w:rPr>
+        <w:t xml:space="preserve"> –</w:t>
+      </w:r>
+      <w:r>
+        <w:rPr>
+          <w:rFonts w:ascii="Times New Roman" w:hAnsi="Times New Roman" w:cs="Times New Roman"/>
+          <w:i w:val="0"/>
+          <w:color w:val="auto"/>
+          <w:sz w:val="24"/>
+          <w:szCs w:val="24"/>
+        </w:rPr>
+        <w:t xml:space="preserve"> Diagrama de sequência de simulação de cadastro de tipo turismo.</w:t>
+      </w:r>
+    </w:p>
+    <w:p/>
+    <w:p>
+      <w:pPr>
+        <w:shd w:val="clear" w:color="auto" w:fill="FFFFFF" w:themeFill="background1"/>
+        <w:spacing w:after="0" w:line="240" w:lineRule="auto"/>
+        <w:jc w:val="center"/>
+      </w:pPr>
+      <w:r>
+        <w:rPr>
+          <w:noProof/>
+        </w:rPr>
+        <w:drawing>
+          <wp:inline distT="0" distB="0" distL="0" distR="0" wp14:anchorId="3F03852C" wp14:editId="4FB15998">
+            <wp:extent cx="3829050" cy="5943600"/>
+            <wp:effectExtent l="0" t="0" r="0" b="0"/>
+            <wp:docPr id="230490078" name="Imagem 230490078" descr="Diagrama&#10;&#10;Descrição gerada automaticamente"/>
+            <wp:cNvGraphicFramePr>
+              <a:graphicFrameLocks xmlns:a="http://schemas.openxmlformats.org/drawingml/2006/main" noChangeAspect="1"/>
+            </wp:cNvGraphicFramePr>
+            <a:graphic xmlns:a="http://schemas.openxmlformats.org/drawingml/2006/main">
+              <a:graphicData uri="http://schemas.openxmlformats.org/drawingml/2006/picture">
+                <pic:pic xmlns:pic="http://schemas.openxmlformats.org/drawingml/2006/picture">
+                  <pic:nvPicPr>
+                    <pic:cNvPr id="230490078" name="Imagem 230490078" descr="Diagrama&#10;&#10;Descrição gerada automaticamente"/>
+                    <pic:cNvPicPr/>
+                  </pic:nvPicPr>
+                  <pic:blipFill>
+                    <a:blip r:embed="rId15">
+                      <a:extLst>
+                        <a:ext uri="{28A0092B-C50C-407E-A947-70E740481C1C}">
+                          <a14:useLocalDpi xmlns:a14="http://schemas.microsoft.com/office/drawing/2010/main" val="0"/>
+                        </a:ext>
+                      </a:extLst>
+                    </a:blip>
+                    <a:stretch>
+                      <a:fillRect/>
+                    </a:stretch>
+                  </pic:blipFill>
+                  <pic:spPr>
+                    <a:xfrm>
+                      <a:off x="0" y="0"/>
+                      <a:ext cx="3829050" cy="5943600"/>
+                    </a:xfrm>
+                    <a:prstGeom prst="rect">
+                      <a:avLst/>
+                    </a:prstGeom>
+                  </pic:spPr>
+                </pic:pic>
+              </a:graphicData>
+            </a:graphic>
+          </wp:inline>
+        </w:drawing>
+      </w:r>
+    </w:p>
+    <w:p>
+      <w:pPr>
+        <w:spacing w:after="0" w:line="240" w:lineRule="auto"/>
+        <w:jc w:val="center"/>
+        <w:rPr>
+          <w:rFonts w:ascii="Times New Roman" w:hAnsi="Times New Roman" w:cs="Times New Roman"/>
+          <w:sz w:val="20"/>
+          <w:szCs w:val="24"/>
+        </w:rPr>
+      </w:pPr>
+      <w:r>
+        <w:rPr>
+          <w:rFonts w:ascii="Times New Roman" w:hAnsi="Times New Roman" w:cs="Times New Roman"/>
+          <w:sz w:val="20"/>
+          <w:szCs w:val="24"/>
+        </w:rPr>
+        <w:t xml:space="preserve">Fonte: </w:t>
+      </w:r>
+      <w:r>
+        <w:rPr>
+          <w:rFonts w:ascii="Times New Roman" w:hAnsi="Times New Roman" w:cs="Times New Roman"/>
+          <w:sz w:val="20"/>
+          <w:szCs w:val="24"/>
+        </w:rPr>
+        <w:t>Elaborada pelos autores.</w:t>
+      </w:r>
+    </w:p>
+    <w:p>
+      <w:pPr>
+        <w:spacing w:before="240" w:after="0" w:line="240" w:lineRule="auto"/>
+        <w:ind w:firstLine="567"/>
+        <w:jc w:val="both"/>
+        <w:rPr>
+          <w:rFonts w:ascii="Times New Roman" w:eastAsia="Times New Roman" w:hAnsi="Times New Roman" w:cs="Times New Roman"/>
+        </w:rPr>
+      </w:pPr>
+      <w:r>
+        <w:rPr>
+          <w:rFonts w:ascii="Times New Roman" w:eastAsia="Times New Roman" w:hAnsi="Times New Roman" w:cs="Times New Roman"/>
+        </w:rPr>
+        <w:t>Com essa estrutura, o sistema oferece uma visualização clara e detalhada das atrações turísticas, proporcionando a identificação de padrões de visitação e desempenho das atrações turísticas. Além disso, os turistas podem acessar informações organizadas e personalizadas, facilitando a escolha dos melhores pontos turísticos para visitar.</w:t>
       </w:r>
     </w:p>
     <w:p>
@@ -1424,7 +3481,11 @@
         <w:jc w:val="both"/>
       </w:pPr>
       <w:r>
-        <w:t>Para o funcionamento do sistema foram determinados regras e parâmetros que devem ser empregues para atingir o objetivo proposto. Isso inclui facilitar a identificação e divulgação das atrações turísticas, notícias e eventos da cidade de Jales, além de permitir que a população pontue e comente sobre os festivais realizados, proporcionando a prefeitura a oportunidade de entender as expectativas e ajustar suas estratégias, aprimorando suas ações e fortalecendo o vínculo com os cidadãos.</w:t>
+        <w:t xml:space="preserve">Para o funcionamento do sistema foram determinados regras e parâmetros que devem ser empregues para atingir o objetivo proposto. Isso inclui facilitar a identificação e divulgação das atrações turísticas, notícias e eventos da cidade de Jales, além de permitir que a população pontue e comente sobre os festivais realizados, proporcionando a prefeitura a oportunidade de </w:t>
+      </w:r>
+      <w:r>
+        <w:lastRenderedPageBreak/>
+        <w:t>entender as expectativas e ajustar suas estratégias, aprimorando suas ações e fortalecendo o vínculo com os cidadãos.</w:t>
       </w:r>
     </w:p>
     <w:p>
@@ -1467,7 +3528,6 @@
           <w:sz w:val="24"/>
           <w:szCs w:val="24"/>
         </w:rPr>
-        <w:lastRenderedPageBreak/>
         <w:t xml:space="preserve">Figura </w:t>
       </w:r>
       <w:r>
@@ -1556,7 +3616,7 @@
                     <pic:cNvPicPr/>
                   </pic:nvPicPr>
                   <pic:blipFill rotWithShape="1">
-                    <a:blip r:embed="rId12" cstate="print">
+                    <a:blip r:embed="rId16" cstate="print">
                       <a:extLst>
                         <a:ext uri="{28A0092B-C50C-407E-A947-70E740481C1C}">
                           <a14:useLocalDpi xmlns:a14="http://schemas.microsoft.com/office/drawing/2010/main" val="0"/>
@@ -1644,7 +3704,6 @@
         </w:rPr>
         <w:t xml:space="preserve">Na tela de visualização da Atração, o usuário tem acesso às imagens e informações previamente cadastradas pelo administrador, além de </w:t>
       </w:r>
-      <w:proofErr w:type="spellStart"/>
       <w:r>
         <w:rPr>
           <w:rFonts w:ascii="Times New Roman" w:hAnsi="Times New Roman" w:cs="Times New Roman"/>
@@ -1654,7 +3713,6 @@
         </w:rPr>
         <w:t>cards</w:t>
       </w:r>
-      <w:proofErr w:type="spellEnd"/>
       <w:r>
         <w:rPr>
           <w:rFonts w:ascii="Times New Roman" w:hAnsi="Times New Roman" w:cs="Times New Roman"/>
@@ -1795,7 +3853,7 @@
                     <pic:cNvPicPr/>
                   </pic:nvPicPr>
                   <pic:blipFill>
-                    <a:blip r:embed="rId13"/>
+                    <a:blip r:embed="rId17"/>
                     <a:stretch>
                       <a:fillRect/>
                     </a:stretch>
@@ -1859,21 +3917,17 @@
       </w:pPr>
       <w:r>
         <w:tab/>
-        <w:t xml:space="preserve">Ao selecionar o botão AVALIE, se o usuário estiver </w:t>
-      </w:r>
-      <w:proofErr w:type="spellStart"/>
-      <w:r>
-        <w:t>logado</w:t>
-      </w:r>
-      <w:proofErr w:type="spellEnd"/>
-      <w:r>
-        <w:t xml:space="preserve">, ele é redirecionado para um formulário de avaliação (Figura </w:t>
+        <w:t xml:space="preserve">Ao selecionar o botão AVALIE, se o usuário estiver logado, ele é redirecionado para um formulário de avaliação (Figura </w:t>
       </w:r>
       <w:r>
         <w:t>5</w:t>
       </w:r>
       <w:r>
-        <w:t xml:space="preserve">). Nesta tela, aparecem a foto e o nome do usuário, seguidos de um campo de texto para que ele insira seu comentário, além da opção de avaliar a atração com uma pontuação de estrelas. Após preencher o formulário, o usuário pode enviar sua avaliação para revisão e validação do administrador clicando no botão ENVIAR. Esse processo garante que todas as avaliações passem por uma análise antes de serem publicadas, promovendo um ambiente mais seguro e confiável, e incentivando a interação com o sistema por parte da população. </w:t>
+        <w:t xml:space="preserve">). Nesta tela, aparecem a foto e o nome do usuário, seguidos de um campo de texto para que ele insira seu comentário, além da opção de avaliar a </w:t>
+      </w:r>
+      <w:r>
+        <w:lastRenderedPageBreak/>
+        <w:t xml:space="preserve">atração com uma pontuação de estrelas. Após preencher o formulário, o usuário pode enviar sua avaliação para revisão e validação do administrador clicando no botão ENVIAR. Esse processo garante que todas as avaliações passem por uma análise antes de serem publicadas, promovendo um ambiente mais seguro e confiável, e incentivando a interação com o sistema por parte da população. </w:t>
       </w:r>
     </w:p>
     <w:p>
@@ -1892,7 +3946,6 @@
           <w:sz w:val="24"/>
           <w:szCs w:val="24"/>
         </w:rPr>
-        <w:lastRenderedPageBreak/>
         <w:t xml:space="preserve">Figura </w:t>
       </w:r>
       <w:r>
@@ -1966,7 +4019,7 @@
           <w:noProof/>
         </w:rPr>
         <w:drawing>
-          <wp:inline distT="0" distB="0" distL="0" distR="0" wp14:anchorId="0F3D1DC9" wp14:editId="1BE0316B">
+          <wp:inline distT="0" distB="0" distL="0" distR="0" wp14:anchorId="0F3D1DC9" wp14:editId="0E0F0BA1">
             <wp:extent cx="5113020" cy="2162810"/>
             <wp:effectExtent l="19050" t="19050" r="11430" b="27940"/>
             <wp:docPr id="1" name="Imagem 1"/>
@@ -1981,7 +4034,7 @@
                     <pic:cNvPicPr/>
                   </pic:nvPicPr>
                   <pic:blipFill>
-                    <a:blip r:embed="rId14" cstate="print">
+                    <a:blip r:embed="rId18" cstate="print">
                       <a:extLst>
                         <a:ext uri="{28A0092B-C50C-407E-A947-70E740481C1C}">
                           <a14:useLocalDpi xmlns:a14="http://schemas.microsoft.com/office/drawing/2010/main" val="0"/>
@@ -2156,7 +4209,7 @@
           <w:noProof/>
         </w:rPr>
         <w:drawing>
-          <wp:inline distT="0" distB="0" distL="0" distR="0" wp14:anchorId="563ABB3A" wp14:editId="34029479">
+          <wp:inline distT="0" distB="0" distL="0" distR="0" wp14:anchorId="563ABB3A" wp14:editId="2643B1F7">
             <wp:extent cx="5759450" cy="2480310"/>
             <wp:effectExtent l="19050" t="19050" r="12700" b="15240"/>
             <wp:docPr id="7" name="Imagem 7"/>
@@ -2171,7 +4224,7 @@
                     <pic:cNvPicPr/>
                   </pic:nvPicPr>
                   <pic:blipFill>
-                    <a:blip r:embed="rId15" cstate="print">
+                    <a:blip r:embed="rId19" cstate="print">
                       <a:extLst>
                         <a:ext uri="{28A0092B-C50C-407E-A947-70E740481C1C}">
                           <a14:useLocalDpi xmlns:a14="http://schemas.microsoft.com/office/drawing/2010/main" val="0"/>
@@ -2251,6 +4304,7 @@
         <w:jc w:val="both"/>
       </w:pPr>
       <w:r>
+        <w:lastRenderedPageBreak/>
         <w:t>Na Tabela 1, está caracterizado o perfil do público que participou d</w:t>
       </w:r>
       <w:r>
@@ -2305,7 +4359,6 @@
           <w:sz w:val="24"/>
           <w:szCs w:val="24"/>
         </w:rPr>
-        <w:lastRenderedPageBreak/>
         <w:t>Tabela 1</w:t>
       </w:r>
       <w:r>
@@ -2947,7 +5000,7 @@
                     </pic:cNvPicPr>
                   </pic:nvPicPr>
                   <pic:blipFill>
-                    <a:blip r:embed="rId16" cstate="print">
+                    <a:blip r:embed="rId20" cstate="print">
                       <a:extLst>
                         <a:ext uri="{28A0092B-C50C-407E-A947-70E740481C1C}">
                           <a14:useLocalDpi xmlns:a14="http://schemas.microsoft.com/office/drawing/2010/main" val="0"/>
@@ -3024,6 +5077,7 @@
         <w:jc w:val="both"/>
       </w:pPr>
       <w:r>
+        <w:lastRenderedPageBreak/>
         <w:t>Nos Gráficos 2, 3 e 4, foram feitas perguntas sobre a usabilidade, e os resultados mostraram uma avaliação positiva em relação à distribuição dos conteúdos e aos elementos da interface.</w:t>
       </w:r>
     </w:p>
@@ -3049,7 +5103,6 @@
           <w:sz w:val="24"/>
           <w:szCs w:val="24"/>
         </w:rPr>
-        <w:lastRenderedPageBreak/>
         <w:t xml:space="preserve">Gráfico </w:t>
       </w:r>
       <w:r>
@@ -3164,7 +5217,7 @@
                     </pic:cNvPicPr>
                   </pic:nvPicPr>
                   <pic:blipFill>
-                    <a:blip r:embed="rId17">
+                    <a:blip r:embed="rId21">
                       <a:extLst>
                         <a:ext uri="{28A0092B-C50C-407E-A947-70E740481C1C}">
                           <a14:useLocalDpi xmlns:a14="http://schemas.microsoft.com/office/drawing/2010/main" val="0"/>
@@ -3405,7 +5458,7 @@
                     </pic:cNvPicPr>
                   </pic:nvPicPr>
                   <pic:blipFill rotWithShape="1">
-                    <a:blip r:embed="rId18">
+                    <a:blip r:embed="rId22">
                       <a:extLst>
                         <a:ext uri="{28A0092B-C50C-407E-A947-70E740481C1C}">
                           <a14:useLocalDpi xmlns:a14="http://schemas.microsoft.com/office/drawing/2010/main" val="0"/>
@@ -3614,7 +5667,7 @@
                     </pic:cNvPicPr>
                   </pic:nvPicPr>
                   <pic:blipFill>
-                    <a:blip r:embed="rId19">
+                    <a:blip r:embed="rId23">
                       <a:extLst>
                         <a:ext uri="{28A0092B-C50C-407E-A947-70E740481C1C}">
                           <a14:useLocalDpi xmlns:a14="http://schemas.microsoft.com/office/drawing/2010/main" val="0"/>
@@ -5394,7 +7447,7 @@
       </w:r>
     </w:p>
     <w:sectPr>
-      <w:headerReference w:type="default" r:id="rId20"/>
+      <w:headerReference w:type="default" r:id="rId24"/>
       <w:pgSz w:w="11906" w:h="16838" w:code="9"/>
       <w:pgMar w:top="1418" w:right="1418" w:bottom="1418" w:left="1418" w:header="709" w:footer="709" w:gutter="0"/>
       <w:cols w:space="708"/>
@@ -5405,7 +7458,7 @@
 </file>
 
 <file path=word/endnotes.xml><?xml version="1.0" encoding="utf-8"?>
-<w:endnotes xmlns:wpc="http://schemas.microsoft.com/office/word/2010/wordprocessingCanvas" xmlns:cx="http://schemas.microsoft.com/office/drawing/2014/chartex" xmlns:cx1="http://schemas.microsoft.com/office/drawing/2015/9/8/chartex" xmlns:cx2="http://schemas.microsoft.com/office/drawing/2015/10/21/chartex" xmlns:cx3="http://schemas.microsoft.com/office/drawing/2016/5/9/chartex" xmlns:cx4="http://schemas.microsoft.com/office/drawing/2016/5/10/chartex" xmlns:cx5="http://schemas.microsoft.com/office/drawing/2016/5/11/chartex" xmlns:cx6="http://schemas.microsoft.com/office/drawing/2016/5/12/chartex" xmlns:cx7="http://schemas.microsoft.com/office/drawing/2016/5/13/chartex" xmlns:cx8="http://schemas.microsoft.com/office/drawing/2016/5/14/chartex" xmlns:mc="http://schemas.openxmlformats.org/markup-compatibility/2006" xmlns:aink="http://schemas.microsoft.com/office/drawing/2016/ink" xmlns:am3d="http://schemas.microsoft.com/office/drawing/2017/model3d" xmlns:o="urn:schemas-microsoft-com:office:office" xmlns:r="http://schemas.openxmlformats.org/officeDocument/2006/relationships" xmlns:m="http://schemas.openxmlformats.org/officeDocument/2006/math" xmlns:v="urn:schemas-microsoft-com:vml" xmlns:wp14="http://schemas.microsoft.com/office/word/2010/wordprocessingDrawing" xmlns:wp="http://schemas.openxmlformats.org/drawingml/2006/wordprocessingDrawing" xmlns:w10="urn:schemas-microsoft-com:office:word" xmlns:w="http://schemas.openxmlformats.org/wordprocessingml/2006/main" xmlns:w14="http://schemas.microsoft.com/office/word/2010/wordml" xmlns:w15="http://schemas.microsoft.com/office/word/2012/wordml" xmlns:w16cid="http://schemas.microsoft.com/office/word/2016/wordml/cid" xmlns:w16se="http://schemas.microsoft.com/office/word/2015/wordml/symex" xmlns:wpg="http://schemas.microsoft.com/office/word/2010/wordprocessingGroup" xmlns:wpi="http://schemas.microsoft.com/office/word/2010/wordprocessingInk" xmlns:wne="http://schemas.microsoft.com/office/word/2006/wordml" xmlns:wps="http://schemas.microsoft.com/office/word/2010/wordprocessingShape" mc:Ignorable="w14 w15 w16se w16cid wp14">
+<w:endnotes xmlns:wpc="http://schemas.microsoft.com/office/word/2010/wordprocessingCanvas" xmlns:cx="http://schemas.microsoft.com/office/drawing/2014/chartex" xmlns:cx1="http://schemas.microsoft.com/office/drawing/2015/9/8/chartex" xmlns:cx2="http://schemas.microsoft.com/office/drawing/2015/10/21/chartex" xmlns:cx3="http://schemas.microsoft.com/office/drawing/2016/5/9/chartex" xmlns:cx4="http://schemas.microsoft.com/office/drawing/2016/5/10/chartex" xmlns:cx5="http://schemas.microsoft.com/office/drawing/2016/5/11/chartex" xmlns:cx6="http://schemas.microsoft.com/office/drawing/2016/5/12/chartex" xmlns:cx7="http://schemas.microsoft.com/office/drawing/2016/5/13/chartex" xmlns:cx8="http://schemas.microsoft.com/office/drawing/2016/5/14/chartex" xmlns:mc="http://schemas.openxmlformats.org/markup-compatibility/2006" xmlns:aink="http://schemas.microsoft.com/office/drawing/2016/ink" xmlns:am3d="http://schemas.microsoft.com/office/drawing/2017/model3d" xmlns:o="urn:schemas-microsoft-com:office:office" xmlns:oel="http://schemas.microsoft.com/office/2019/extlst" xmlns:r="http://schemas.openxmlformats.org/officeDocument/2006/relationships" xmlns:m="http://schemas.openxmlformats.org/officeDocument/2006/math" xmlns:v="urn:schemas-microsoft-com:vml" xmlns:wp14="http://schemas.microsoft.com/office/word/2010/wordprocessingDrawing" xmlns:wp="http://schemas.openxmlformats.org/drawingml/2006/wordprocessingDrawing" xmlns:w10="urn:schemas-microsoft-com:office:word" xmlns:w="http://schemas.openxmlformats.org/wordprocessingml/2006/main" xmlns:w14="http://schemas.microsoft.com/office/word/2010/wordml" xmlns:w15="http://schemas.microsoft.com/office/word/2012/wordml" xmlns:w16cex="http://schemas.microsoft.com/office/word/2018/wordml/cex" xmlns:w16cid="http://schemas.microsoft.com/office/word/2016/wordml/cid" xmlns:w16="http://schemas.microsoft.com/office/word/2018/wordml" xmlns:w16du="http://schemas.microsoft.com/office/word/2023/wordml/word16du" xmlns:w16sdtdh="http://schemas.microsoft.com/office/word/2020/wordml/sdtdatahash" xmlns:w16se="http://schemas.microsoft.com/office/word/2015/wordml/symex" xmlns:wpg="http://schemas.microsoft.com/office/word/2010/wordprocessingGroup" xmlns:wpi="http://schemas.microsoft.com/office/word/2010/wordprocessingInk" xmlns:wne="http://schemas.microsoft.com/office/word/2006/wordml" xmlns:wps="http://schemas.microsoft.com/office/word/2010/wordprocessingShape" mc:Ignorable="w14 w15 w16se w16cid w16 w16cex w16sdtdh w16du wp14">
   <w:endnote w:type="separator" w:id="-1">
     <w:p>
       <w:pPr>
@@ -5430,7 +7483,7 @@
 </file>
 
 <file path=word/footnotes.xml><?xml version="1.0" encoding="utf-8"?>
-<w:footnotes xmlns:wpc="http://schemas.microsoft.com/office/word/2010/wordprocessingCanvas" xmlns:cx="http://schemas.microsoft.com/office/drawing/2014/chartex" xmlns:cx1="http://schemas.microsoft.com/office/drawing/2015/9/8/chartex" xmlns:cx2="http://schemas.microsoft.com/office/drawing/2015/10/21/chartex" xmlns:cx3="http://schemas.microsoft.com/office/drawing/2016/5/9/chartex" xmlns:cx4="http://schemas.microsoft.com/office/drawing/2016/5/10/chartex" xmlns:cx5="http://schemas.microsoft.com/office/drawing/2016/5/11/chartex" xmlns:cx6="http://schemas.microsoft.com/office/drawing/2016/5/12/chartex" xmlns:cx7="http://schemas.microsoft.com/office/drawing/2016/5/13/chartex" xmlns:cx8="http://schemas.microsoft.com/office/drawing/2016/5/14/chartex" xmlns:mc="http://schemas.openxmlformats.org/markup-compatibility/2006" xmlns:aink="http://schemas.microsoft.com/office/drawing/2016/ink" xmlns:am3d="http://schemas.microsoft.com/office/drawing/2017/model3d" xmlns:o="urn:schemas-microsoft-com:office:office" xmlns:r="http://schemas.openxmlformats.org/officeDocument/2006/relationships" xmlns:m="http://schemas.openxmlformats.org/officeDocument/2006/math" xmlns:v="urn:schemas-microsoft-com:vml" xmlns:wp14="http://schemas.microsoft.com/office/word/2010/wordprocessingDrawing" xmlns:wp="http://schemas.openxmlformats.org/drawingml/2006/wordprocessingDrawing" xmlns:w10="urn:schemas-microsoft-com:office:word" xmlns:w="http://schemas.openxmlformats.org/wordprocessingml/2006/main" xmlns:w14="http://schemas.microsoft.com/office/word/2010/wordml" xmlns:w15="http://schemas.microsoft.com/office/word/2012/wordml" xmlns:w16cid="http://schemas.microsoft.com/office/word/2016/wordml/cid" xmlns:w16se="http://schemas.microsoft.com/office/word/2015/wordml/symex" xmlns:wpg="http://schemas.microsoft.com/office/word/2010/wordprocessingGroup" xmlns:wpi="http://schemas.microsoft.com/office/word/2010/wordprocessingInk" xmlns:wne="http://schemas.microsoft.com/office/word/2006/wordml" xmlns:wps="http://schemas.microsoft.com/office/word/2010/wordprocessingShape" mc:Ignorable="w14 w15 w16se w16cid wp14">
+<w:footnotes xmlns:wpc="http://schemas.microsoft.com/office/word/2010/wordprocessingCanvas" xmlns:cx="http://schemas.microsoft.com/office/drawing/2014/chartex" xmlns:cx1="http://schemas.microsoft.com/office/drawing/2015/9/8/chartex" xmlns:cx2="http://schemas.microsoft.com/office/drawing/2015/10/21/chartex" xmlns:cx3="http://schemas.microsoft.com/office/drawing/2016/5/9/chartex" xmlns:cx4="http://schemas.microsoft.com/office/drawing/2016/5/10/chartex" xmlns:cx5="http://schemas.microsoft.com/office/drawing/2016/5/11/chartex" xmlns:cx6="http://schemas.microsoft.com/office/drawing/2016/5/12/chartex" xmlns:cx7="http://schemas.microsoft.com/office/drawing/2016/5/13/chartex" xmlns:cx8="http://schemas.microsoft.com/office/drawing/2016/5/14/chartex" xmlns:mc="http://schemas.openxmlformats.org/markup-compatibility/2006" xmlns:aink="http://schemas.microsoft.com/office/drawing/2016/ink" xmlns:am3d="http://schemas.microsoft.com/office/drawing/2017/model3d" xmlns:o="urn:schemas-microsoft-com:office:office" xmlns:oel="http://schemas.microsoft.com/office/2019/extlst" xmlns:r="http://schemas.openxmlformats.org/officeDocument/2006/relationships" xmlns:m="http://schemas.openxmlformats.org/officeDocument/2006/math" xmlns:v="urn:schemas-microsoft-com:vml" xmlns:wp14="http://schemas.microsoft.com/office/word/2010/wordprocessingDrawing" xmlns:wp="http://schemas.openxmlformats.org/drawingml/2006/wordprocessingDrawing" xmlns:w10="urn:schemas-microsoft-com:office:word" xmlns:w="http://schemas.openxmlformats.org/wordprocessingml/2006/main" xmlns:w14="http://schemas.microsoft.com/office/word/2010/wordml" xmlns:w15="http://schemas.microsoft.com/office/word/2012/wordml" xmlns:w16cex="http://schemas.microsoft.com/office/word/2018/wordml/cex" xmlns:w16cid="http://schemas.microsoft.com/office/word/2016/wordml/cid" xmlns:w16="http://schemas.microsoft.com/office/word/2018/wordml" xmlns:w16du="http://schemas.microsoft.com/office/word/2023/wordml/word16du" xmlns:w16sdtdh="http://schemas.microsoft.com/office/word/2020/wordml/sdtdatahash" xmlns:w16se="http://schemas.microsoft.com/office/word/2015/wordml/symex" xmlns:wpg="http://schemas.microsoft.com/office/word/2010/wordprocessingGroup" xmlns:wpi="http://schemas.microsoft.com/office/word/2010/wordprocessingInk" xmlns:wne="http://schemas.microsoft.com/office/word/2006/wordml" xmlns:wps="http://schemas.microsoft.com/office/word/2010/wordprocessingShape" mc:Ignorable="w14 w15 w16se w16cid w16 w16cex w16sdtdh w16du wp14">
   <w:footnote w:type="separator" w:id="-1">
     <w:p>
       <w:pPr>
@@ -5455,7 +7508,7 @@
 </file>
 
 <file path=word/header1.xml><?xml version="1.0" encoding="utf-8"?>
-<w:hdr xmlns:wpc="http://schemas.microsoft.com/office/word/2010/wordprocessingCanvas" xmlns:cx="http://schemas.microsoft.com/office/drawing/2014/chartex" xmlns:cx1="http://schemas.microsoft.com/office/drawing/2015/9/8/chartex" xmlns:cx2="http://schemas.microsoft.com/office/drawing/2015/10/21/chartex" xmlns:cx3="http://schemas.microsoft.com/office/drawing/2016/5/9/chartex" xmlns:cx4="http://schemas.microsoft.com/office/drawing/2016/5/10/chartex" xmlns:cx5="http://schemas.microsoft.com/office/drawing/2016/5/11/chartex" xmlns:cx6="http://schemas.microsoft.com/office/drawing/2016/5/12/chartex" xmlns:cx7="http://schemas.microsoft.com/office/drawing/2016/5/13/chartex" xmlns:cx8="http://schemas.microsoft.com/office/drawing/2016/5/14/chartex" xmlns:mc="http://schemas.openxmlformats.org/markup-compatibility/2006" xmlns:aink="http://schemas.microsoft.com/office/drawing/2016/ink" xmlns:am3d="http://schemas.microsoft.com/office/drawing/2017/model3d" xmlns:o="urn:schemas-microsoft-com:office:office" xmlns:r="http://schemas.openxmlformats.org/officeDocument/2006/relationships" xmlns:m="http://schemas.openxmlformats.org/officeDocument/2006/math" xmlns:v="urn:schemas-microsoft-com:vml" xmlns:wp14="http://schemas.microsoft.com/office/word/2010/wordprocessingDrawing" xmlns:wp="http://schemas.openxmlformats.org/drawingml/2006/wordprocessingDrawing" xmlns:w10="urn:schemas-microsoft-com:office:word" xmlns:w="http://schemas.openxmlformats.org/wordprocessingml/2006/main" xmlns:w14="http://schemas.microsoft.com/office/word/2010/wordml" xmlns:w15="http://schemas.microsoft.com/office/word/2012/wordml" xmlns:w16cid="http://schemas.microsoft.com/office/word/2016/wordml/cid" xmlns:w16se="http://schemas.microsoft.com/office/word/2015/wordml/symex" xmlns:wpg="http://schemas.microsoft.com/office/word/2010/wordprocessingGroup" xmlns:wpi="http://schemas.microsoft.com/office/word/2010/wordprocessingInk" xmlns:wne="http://schemas.microsoft.com/office/word/2006/wordml" xmlns:wps="http://schemas.microsoft.com/office/word/2010/wordprocessingShape" mc:Ignorable="w14 w15 w16se w16cid wp14">
+<w:hdr xmlns:wpc="http://schemas.microsoft.com/office/word/2010/wordprocessingCanvas" xmlns:cx="http://schemas.microsoft.com/office/drawing/2014/chartex" xmlns:cx1="http://schemas.microsoft.com/office/drawing/2015/9/8/chartex" xmlns:cx2="http://schemas.microsoft.com/office/drawing/2015/10/21/chartex" xmlns:cx3="http://schemas.microsoft.com/office/drawing/2016/5/9/chartex" xmlns:cx4="http://schemas.microsoft.com/office/drawing/2016/5/10/chartex" xmlns:cx5="http://schemas.microsoft.com/office/drawing/2016/5/11/chartex" xmlns:cx6="http://schemas.microsoft.com/office/drawing/2016/5/12/chartex" xmlns:cx7="http://schemas.microsoft.com/office/drawing/2016/5/13/chartex" xmlns:cx8="http://schemas.microsoft.com/office/drawing/2016/5/14/chartex" xmlns:mc="http://schemas.openxmlformats.org/markup-compatibility/2006" xmlns:aink="http://schemas.microsoft.com/office/drawing/2016/ink" xmlns:am3d="http://schemas.microsoft.com/office/drawing/2017/model3d" xmlns:o="urn:schemas-microsoft-com:office:office" xmlns:oel="http://schemas.microsoft.com/office/2019/extlst" xmlns:r="http://schemas.openxmlformats.org/officeDocument/2006/relationships" xmlns:m="http://schemas.openxmlformats.org/officeDocument/2006/math" xmlns:v="urn:schemas-microsoft-com:vml" xmlns:wp14="http://schemas.microsoft.com/office/word/2010/wordprocessingDrawing" xmlns:wp="http://schemas.openxmlformats.org/drawingml/2006/wordprocessingDrawing" xmlns:w10="urn:schemas-microsoft-com:office:word" xmlns:w="http://schemas.openxmlformats.org/wordprocessingml/2006/main" xmlns:w14="http://schemas.microsoft.com/office/word/2010/wordml" xmlns:w15="http://schemas.microsoft.com/office/word/2012/wordml" xmlns:w16cex="http://schemas.microsoft.com/office/word/2018/wordml/cex" xmlns:w16cid="http://schemas.microsoft.com/office/word/2016/wordml/cid" xmlns:w16="http://schemas.microsoft.com/office/word/2018/wordml" xmlns:w16du="http://schemas.microsoft.com/office/word/2023/wordml/word16du" xmlns:w16sdtdh="http://schemas.microsoft.com/office/word/2020/wordml/sdtdatahash" xmlns:w16se="http://schemas.microsoft.com/office/word/2015/wordml/symex" xmlns:wpg="http://schemas.microsoft.com/office/word/2010/wordprocessingGroup" xmlns:wpi="http://schemas.microsoft.com/office/word/2010/wordprocessingInk" xmlns:wne="http://schemas.microsoft.com/office/word/2006/wordml" xmlns:wps="http://schemas.microsoft.com/office/word/2010/wordprocessingShape" mc:Ignorable="w14 w15 w16se w16cid w16 w16cex w16sdtdh w16du wp14">
   <w:p>
     <w:pPr>
       <w:pStyle w:val="Cabealho"/>
@@ -5525,7 +7578,7 @@
 </file>
 
 <file path=word/numbering.xml><?xml version="1.0" encoding="utf-8"?>
-<w:numbering xmlns:wpc="http://schemas.microsoft.com/office/word/2010/wordprocessingCanvas" xmlns:cx="http://schemas.microsoft.com/office/drawing/2014/chartex" xmlns:cx1="http://schemas.microsoft.com/office/drawing/2015/9/8/chartex" xmlns:cx2="http://schemas.microsoft.com/office/drawing/2015/10/21/chartex" xmlns:cx3="http://schemas.microsoft.com/office/drawing/2016/5/9/chartex" xmlns:cx4="http://schemas.microsoft.com/office/drawing/2016/5/10/chartex" xmlns:cx5="http://schemas.microsoft.com/office/drawing/2016/5/11/chartex" xmlns:cx6="http://schemas.microsoft.com/office/drawing/2016/5/12/chartex" xmlns:cx7="http://schemas.microsoft.com/office/drawing/2016/5/13/chartex" xmlns:cx8="http://schemas.microsoft.com/office/drawing/2016/5/14/chartex" xmlns:mc="http://schemas.openxmlformats.org/markup-compatibility/2006" xmlns:aink="http://schemas.microsoft.com/office/drawing/2016/ink" xmlns:am3d="http://schemas.microsoft.com/office/drawing/2017/model3d" xmlns:o="urn:schemas-microsoft-com:office:office" xmlns:r="http://schemas.openxmlformats.org/officeDocument/2006/relationships" xmlns:m="http://schemas.openxmlformats.org/officeDocument/2006/math" xmlns:v="urn:schemas-microsoft-com:vml" xmlns:wp14="http://schemas.microsoft.com/office/word/2010/wordprocessingDrawing" xmlns:wp="http://schemas.openxmlformats.org/drawingml/2006/wordprocessingDrawing" xmlns:w10="urn:schemas-microsoft-com:office:word" xmlns:w="http://schemas.openxmlformats.org/wordprocessingml/2006/main" xmlns:w14="http://schemas.microsoft.com/office/word/2010/wordml" xmlns:w15="http://schemas.microsoft.com/office/word/2012/wordml" xmlns:w16cid="http://schemas.microsoft.com/office/word/2016/wordml/cid" xmlns:w16se="http://schemas.microsoft.com/office/word/2015/wordml/symex" xmlns:wpg="http://schemas.microsoft.com/office/word/2010/wordprocessingGroup" xmlns:wpi="http://schemas.microsoft.com/office/word/2010/wordprocessingInk" xmlns:wne="http://schemas.microsoft.com/office/word/2006/wordml" xmlns:wps="http://schemas.microsoft.com/office/word/2010/wordprocessingShape" mc:Ignorable="w14 w15 w16se w16cid wp14">
+<w:numbering xmlns:wpc="http://schemas.microsoft.com/office/word/2010/wordprocessingCanvas" xmlns:cx="http://schemas.microsoft.com/office/drawing/2014/chartex" xmlns:cx1="http://schemas.microsoft.com/office/drawing/2015/9/8/chartex" xmlns:cx2="http://schemas.microsoft.com/office/drawing/2015/10/21/chartex" xmlns:cx3="http://schemas.microsoft.com/office/drawing/2016/5/9/chartex" xmlns:cx4="http://schemas.microsoft.com/office/drawing/2016/5/10/chartex" xmlns:cx5="http://schemas.microsoft.com/office/drawing/2016/5/11/chartex" xmlns:cx6="http://schemas.microsoft.com/office/drawing/2016/5/12/chartex" xmlns:cx7="http://schemas.microsoft.com/office/drawing/2016/5/13/chartex" xmlns:cx8="http://schemas.microsoft.com/office/drawing/2016/5/14/chartex" xmlns:mc="http://schemas.openxmlformats.org/markup-compatibility/2006" xmlns:aink="http://schemas.microsoft.com/office/drawing/2016/ink" xmlns:am3d="http://schemas.microsoft.com/office/drawing/2017/model3d" xmlns:o="urn:schemas-microsoft-com:office:office" xmlns:oel="http://schemas.microsoft.com/office/2019/extlst" xmlns:r="http://schemas.openxmlformats.org/officeDocument/2006/relationships" xmlns:m="http://schemas.openxmlformats.org/officeDocument/2006/math" xmlns:v="urn:schemas-microsoft-com:vml" xmlns:wp14="http://schemas.microsoft.com/office/word/2010/wordprocessingDrawing" xmlns:wp="http://schemas.openxmlformats.org/drawingml/2006/wordprocessingDrawing" xmlns:w10="urn:schemas-microsoft-com:office:word" xmlns:w="http://schemas.openxmlformats.org/wordprocessingml/2006/main" xmlns:w14="http://schemas.microsoft.com/office/word/2010/wordml" xmlns:w15="http://schemas.microsoft.com/office/word/2012/wordml" xmlns:w16cex="http://schemas.microsoft.com/office/word/2018/wordml/cex" xmlns:w16cid="http://schemas.microsoft.com/office/word/2016/wordml/cid" xmlns:w16="http://schemas.microsoft.com/office/word/2018/wordml" xmlns:w16du="http://schemas.microsoft.com/office/word/2023/wordml/word16du" xmlns:w16sdtdh="http://schemas.microsoft.com/office/word/2020/wordml/sdtdatahash" xmlns:w16se="http://schemas.microsoft.com/office/word/2015/wordml/symex" xmlns:wpg="http://schemas.microsoft.com/office/word/2010/wordprocessingGroup" xmlns:wpi="http://schemas.microsoft.com/office/word/2010/wordprocessingInk" xmlns:wne="http://schemas.microsoft.com/office/word/2006/wordml" xmlns:wps="http://schemas.microsoft.com/office/word/2010/wordprocessingShape" mc:Ignorable="w14 w15 w16se w16cid w16 w16cex w16sdtdh w16du wp14">
   <w:abstractNum w:abstractNumId="0" w15:restartNumberingAfterBreak="0">
     <w:nsid w:val="307D719E"/>
     <w:multiLevelType w:val="multilevel"/>
@@ -5734,29 +7787,29 @@
       </w:rPr>
     </w:lvl>
   </w:abstractNum>
-  <w:num w:numId="1">
+  <w:num w:numId="1" w16cid:durableId="777723093">
     <w:abstractNumId w:val="0"/>
   </w:num>
-  <w:num w:numId="2">
+  <w:num w:numId="2" w16cid:durableId="740372696">
     <w:abstractNumId w:val="0"/>
   </w:num>
-  <w:num w:numId="3">
+  <w:num w:numId="3" w16cid:durableId="1392970798">
     <w:abstractNumId w:val="0"/>
   </w:num>
-  <w:num w:numId="4">
+  <w:num w:numId="4" w16cid:durableId="1974678086">
     <w:abstractNumId w:val="0"/>
   </w:num>
-  <w:num w:numId="5">
+  <w:num w:numId="5" w16cid:durableId="127667457">
     <w:abstractNumId w:val="0"/>
   </w:num>
-  <w:num w:numId="6">
+  <w:num w:numId="6" w16cid:durableId="738332165">
     <w:abstractNumId w:val="1"/>
   </w:num>
 </w:numbering>
 </file>
 
 <file path=word/styles.xml><?xml version="1.0" encoding="utf-8"?>
-<w:styles xmlns:mc="http://schemas.openxmlformats.org/markup-compatibility/2006" xmlns:r="http://schemas.openxmlformats.org/officeDocument/2006/relationships" xmlns:w="http://schemas.openxmlformats.org/wordprocessingml/2006/main" xmlns:w14="http://schemas.microsoft.com/office/word/2010/wordml" xmlns:w15="http://schemas.microsoft.com/office/word/2012/wordml" xmlns:w16cid="http://schemas.microsoft.com/office/word/2016/wordml/cid" xmlns:w16se="http://schemas.microsoft.com/office/word/2015/wordml/symex" mc:Ignorable="w14 w15 w16se w16cid">
+<w:styles xmlns:mc="http://schemas.openxmlformats.org/markup-compatibility/2006" xmlns:r="http://schemas.openxmlformats.org/officeDocument/2006/relationships" xmlns:w="http://schemas.openxmlformats.org/wordprocessingml/2006/main" xmlns:w14="http://schemas.microsoft.com/office/word/2010/wordml" xmlns:w15="http://schemas.microsoft.com/office/word/2012/wordml" xmlns:w16cex="http://schemas.microsoft.com/office/word/2018/wordml/cex" xmlns:w16cid="http://schemas.microsoft.com/office/word/2016/wordml/cid" xmlns:w16="http://schemas.microsoft.com/office/word/2018/wordml" xmlns:w16du="http://schemas.microsoft.com/office/word/2023/wordml/word16du" xmlns:w16sdtdh="http://schemas.microsoft.com/office/word/2020/wordml/sdtdatahash" xmlns:w16se="http://schemas.microsoft.com/office/word/2015/wordml/symex" mc:Ignorable="w14 w15 w16se w16cid w16 w16cex w16sdtdh w16du">
   <w:docDefaults>
     <w:rPrDefault>
       <w:rPr>
@@ -5772,7 +7825,7 @@
       </w:pPr>
     </w:pPrDefault>
   </w:docDefaults>
-  <w:latentStyles w:defLockedState="0" w:defUIPriority="99" w:defSemiHidden="0" w:defUnhideWhenUsed="0" w:defQFormat="0" w:count="375">
+  <w:latentStyles w:defLockedState="0" w:defUIPriority="99" w:defSemiHidden="0" w:defUnhideWhenUsed="0" w:defQFormat="0" w:count="376">
     <w:lsdException w:name="Normal" w:uiPriority="0" w:qFormat="1"/>
     <w:lsdException w:name="heading 1" w:uiPriority="9" w:qFormat="1"/>
     <w:lsdException w:name="heading 2" w:semiHidden="1" w:uiPriority="9" w:unhideWhenUsed="1" w:qFormat="1"/>
@@ -6148,6 +8201,7 @@
     <w:lsdException w:name="Smart Hyperlink" w:semiHidden="1" w:unhideWhenUsed="1"/>
     <w:lsdException w:name="Hashtag" w:semiHidden="1" w:unhideWhenUsed="1"/>
     <w:lsdException w:name="Unresolved Mention" w:semiHidden="1" w:unhideWhenUsed="1"/>
+    <w:lsdException w:name="Smart Link" w:semiHidden="1" w:unhideWhenUsed="1"/>
   </w:latentStyles>
   <w:style w:type="paragraph" w:default="1" w:styleId="Normal">
     <w:name w:val="Normal"/>
@@ -7123,6 +9177,15 @@
 </file>
 
 <file path=customXml/item1.xml><?xml version="1.0" encoding="utf-8"?>
+<?mso-contentType ?>
+<FormTemplates xmlns="http://schemas.microsoft.com/sharepoint/v3/contenttype/forms">
+  <Display>DocumentLibraryForm</Display>
+  <Edit>DocumentLibraryForm</Edit>
+  <New>DocumentLibraryForm</New>
+</FormTemplates>
+</file>
+
+<file path=customXml/item2.xml><?xml version="1.0" encoding="utf-8"?>
 <ct:contentTypeSchema xmlns:ct="http://schemas.microsoft.com/office/2006/metadata/contentType" xmlns:ma="http://schemas.microsoft.com/office/2006/metadata/properties/metaAttributes" ct:_="" ma:_="" ma:contentTypeName="Documento" ma:contentTypeID="0x010100329BC59A687F2946BA6EC5EE12A580FE" ma:contentTypeVersion="2" ma:contentTypeDescription="Crie um novo documento." ma:contentTypeScope="" ma:versionID="936e81a44edf447836b6f25ed0d10526">
   <xsd:schema xmlns:xsd="http://www.w3.org/2001/XMLSchema" xmlns:xs="http://www.w3.org/2001/XMLSchema" xmlns:p="http://schemas.microsoft.com/office/2006/metadata/properties" xmlns:ns2="a3dbc14d-f407-4232-ba0d-f27aa88ea346" targetNamespace="http://schemas.microsoft.com/office/2006/metadata/properties" ma:root="true" ma:fieldsID="ed4aeacd6bb591c589a4024ab29470f5" ns2:_="">
     <xsd:import namespace="a3dbc14d-f407-4232-ba0d-f27aa88ea346"/>
@@ -7270,20 +9333,19 @@
 </ct:contentTypeSchema>
 </file>
 
-<file path=customXml/item2.xml><?xml version="1.0" encoding="utf-8"?>
-<?mso-contentType ?>
-<FormTemplates xmlns="http://schemas.microsoft.com/sharepoint/v3/contenttype/forms">
-  <Display>DocumentLibraryForm</Display>
-  <Edit>DocumentLibraryForm</Edit>
-  <New>DocumentLibraryForm</New>
-</FormTemplates>
-</file>
-
 <file path=customXml/item3.xml><?xml version="1.0" encoding="utf-8"?>
 <b:Sources xmlns:b="http://schemas.openxmlformats.org/officeDocument/2006/bibliography" xmlns="http://schemas.openxmlformats.org/officeDocument/2006/bibliography" SelectedStyle="\APASixthEditionOfficeOnline.xsl" StyleName="APA" Version="6"/>
 </file>
 
 <file path=customXml/itemProps1.xml><?xml version="1.0" encoding="utf-8"?>
+<ds:datastoreItem xmlns:ds="http://schemas.openxmlformats.org/officeDocument/2006/customXml" ds:itemID="{424E0F74-18AD-4600-8399-4256E4F543E0}">
+  <ds:schemaRefs>
+    <ds:schemaRef ds:uri="http://schemas.microsoft.com/sharepoint/v3/contenttype/forms"/>
+  </ds:schemaRefs>
+</ds:datastoreItem>
+</file>
+
+<file path=customXml/itemProps2.xml><?xml version="1.0" encoding="utf-8"?>
 <ds:datastoreItem xmlns:ds="http://schemas.openxmlformats.org/officeDocument/2006/customXml" ds:itemID="{ED5A6D4F-12C9-4301-B8E9-1E9D6B67C232}">
   <ds:schemaRefs>
     <ds:schemaRef ds:uri="http://schemas.microsoft.com/office/2006/metadata/contentType"/>
@@ -7301,14 +9363,6 @@
 </ds:datastoreItem>
 </file>
 
-<file path=customXml/itemProps2.xml><?xml version="1.0" encoding="utf-8"?>
-<ds:datastoreItem xmlns:ds="http://schemas.openxmlformats.org/officeDocument/2006/customXml" ds:itemID="{424E0F74-18AD-4600-8399-4256E4F543E0}">
-  <ds:schemaRefs>
-    <ds:schemaRef ds:uri="http://schemas.microsoft.com/sharepoint/v3/contenttype/forms"/>
-  </ds:schemaRefs>
-</ds:datastoreItem>
-</file>
-
 <file path=customXml/itemProps3.xml><?xml version="1.0" encoding="utf-8"?>
 <ds:datastoreItem xmlns:ds="http://schemas.openxmlformats.org/officeDocument/2006/customXml" ds:itemID="{B09A97C1-F6DB-42D1-8C53-DC863435AC00}">
   <ds:schemaRefs>

</xml_diff>